<commit_message>
Added more information on average case section
</commit_message>
<xml_diff>
--- a/CAB301 Assignment 2.docx
+++ b/CAB301 Assignment 2.docx
@@ -1,6 +1,6 @@
 
 <file path=word/document.xml><?xml version="1.0" encoding="utf-8"?>
-<w:document xmlns:wpc="http://schemas.microsoft.com/office/word/2010/wordprocessingCanvas" xmlns:mo="http://schemas.microsoft.com/office/mac/office/2008/main" xmlns:mc="http://schemas.openxmlformats.org/markup-compatibility/2006" xmlns:mv="urn:schemas-microsoft-com:mac:vml" xmlns:o="urn:schemas-microsoft-com:office:office" xmlns:r="http://schemas.openxmlformats.org/officeDocument/2006/relationships" xmlns:m="http://schemas.openxmlformats.org/officeDocument/2006/math" xmlns:v="urn:schemas-microsoft-com:vml" xmlns:wp14="http://schemas.microsoft.com/office/word/2010/wordprocessingDrawing" xmlns:wp="http://schemas.openxmlformats.org/drawingml/2006/wordprocessingDrawing" xmlns:w10="urn:schemas-microsoft-com:office:word" xmlns:w="http://schemas.openxmlformats.org/wordprocessingml/2006/main" xmlns:w14="http://schemas.microsoft.com/office/word/2010/wordml" xmlns:w15="http://schemas.microsoft.com/office/word/2012/wordml" xmlns:wpg="http://schemas.microsoft.com/office/word/2010/wordprocessingGroup" xmlns:wpi="http://schemas.microsoft.com/office/word/2010/wordprocessingInk" xmlns:wne="http://schemas.microsoft.com/office/word/2006/wordml" xmlns:wps="http://schemas.microsoft.com/office/word/2010/wordprocessingShape" mc:Ignorable="w14 w15 wp14">
+<w:document xmlns:wpc="http://schemas.microsoft.com/office/word/2010/wordprocessingCanvas" xmlns:cx="http://schemas.microsoft.com/office/drawing/2014/chartex" xmlns:cx1="http://schemas.microsoft.com/office/drawing/2015/9/8/chartex" xmlns:cx2="http://schemas.microsoft.com/office/drawing/2015/10/21/chartex" xmlns:cx3="http://schemas.microsoft.com/office/drawing/2016/5/9/chartex" xmlns:cx4="http://schemas.microsoft.com/office/drawing/2016/5/10/chartex" xmlns:cx5="http://schemas.microsoft.com/office/drawing/2016/5/11/chartex" xmlns:cx6="http://schemas.microsoft.com/office/drawing/2016/5/12/chartex" xmlns:cx7="http://schemas.microsoft.com/office/drawing/2016/5/13/chartex" xmlns:cx8="http://schemas.microsoft.com/office/drawing/2016/5/14/chartex" xmlns:mc="http://schemas.openxmlformats.org/markup-compatibility/2006" xmlns:aink="http://schemas.microsoft.com/office/drawing/2016/ink" xmlns:am3d="http://schemas.microsoft.com/office/drawing/2017/model3d" xmlns:o="urn:schemas-microsoft-com:office:office" xmlns:r="http://schemas.openxmlformats.org/officeDocument/2006/relationships" xmlns:m="http://schemas.openxmlformats.org/officeDocument/2006/math" xmlns:v="urn:schemas-microsoft-com:vml" xmlns:wp14="http://schemas.microsoft.com/office/word/2010/wordprocessingDrawing" xmlns:wp="http://schemas.openxmlformats.org/drawingml/2006/wordprocessingDrawing" xmlns:w10="urn:schemas-microsoft-com:office:word" xmlns:w="http://schemas.openxmlformats.org/wordprocessingml/2006/main" xmlns:w14="http://schemas.microsoft.com/office/word/2010/wordml" xmlns:w15="http://schemas.microsoft.com/office/word/2012/wordml" xmlns:w16cid="http://schemas.microsoft.com/office/word/2016/wordml/cid" xmlns:w16se="http://schemas.microsoft.com/office/word/2015/wordml/symex" xmlns:wpg="http://schemas.microsoft.com/office/word/2010/wordprocessingGroup" xmlns:wpi="http://schemas.microsoft.com/office/word/2010/wordprocessingInk" xmlns:wne="http://schemas.microsoft.com/office/word/2006/wordml" xmlns:wps="http://schemas.microsoft.com/office/word/2010/wordprocessingShape" mc:Ignorable="w14 w15 w16se w16cid wp14">
   <w:body>
     <w:p>
       <w:pPr>
@@ -79,7 +79,23 @@
           <w:sz w:val="24"/>
           <w:szCs w:val="24"/>
         </w:rPr>
-        <w:t>, Shivam Sachdeva</w:t>
+        <w:t xml:space="preserve">, </w:t>
+      </w:r>
+      <w:proofErr w:type="spellStart"/>
+      <w:r>
+        <w:rPr>
+          <w:sz w:val="24"/>
+          <w:szCs w:val="24"/>
+        </w:rPr>
+        <w:t>Shivam</w:t>
+      </w:r>
+      <w:proofErr w:type="spellEnd"/>
+      <w:r>
+        <w:rPr>
+          <w:sz w:val="24"/>
+          <w:szCs w:val="24"/>
+        </w:rPr>
+        <w:t xml:space="preserve"> Sachdeva</w:t>
       </w:r>
     </w:p>
     <w:p>
@@ -436,9 +452,11 @@
       <w:r>
         <w:t>‘</w:t>
       </w:r>
+      <w:proofErr w:type="spellStart"/>
       <w:r>
         <w:t>numsmaller</w:t>
       </w:r>
+      <w:proofErr w:type="spellEnd"/>
       <w:r>
         <w:t>’</w:t>
       </w:r>
@@ -448,9 +466,11 @@
       <w:r>
         <w:t>‘</w:t>
       </w:r>
+      <w:proofErr w:type="spellStart"/>
       <w:r>
         <w:t>numequal</w:t>
       </w:r>
+      <w:proofErr w:type="spellEnd"/>
       <w:r>
         <w:t>’</w:t>
       </w:r>
@@ -482,7 +502,15 @@
         <w:t xml:space="preserve">for comparison </w:t>
       </w:r>
       <w:r>
-        <w:t xml:space="preserve">with the pivot. Inside this inner loop, there are two comparisons. The first comparison determines whether there is a value in the array less than the current pivot. If it is, then the variable ‘numsmaller’ </w:t>
+        <w:t>with the pivot. Inside this inner loop, there are two comparisons. The first comparison determines whether there is a value in the array less than the current pivot. If it is, then the variable ‘</w:t>
+      </w:r>
+      <w:proofErr w:type="spellStart"/>
+      <w:r>
+        <w:t>numsmaller</w:t>
+      </w:r>
+      <w:proofErr w:type="spellEnd"/>
+      <w:r>
+        <w:t xml:space="preserve">’ </w:t>
       </w:r>
       <w:r>
         <w:t>increments</w:t>
@@ -506,7 +534,15 @@
         <w:t>increments</w:t>
       </w:r>
       <w:r>
-        <w:t xml:space="preserve"> the variable ‘numequal’ by one.</w:t>
+        <w:t xml:space="preserve"> the variable ‘</w:t>
+      </w:r>
+      <w:proofErr w:type="spellStart"/>
+      <w:r>
+        <w:t>numequal</w:t>
+      </w:r>
+      <w:proofErr w:type="spellEnd"/>
+      <w:r>
+        <w:t>’ by one.</w:t>
       </w:r>
       <w:r>
         <w:t xml:space="preserve"> </w:t>
@@ -544,9 +580,11 @@
       <w:r>
         <w:t>’</w:t>
       </w:r>
+      <w:proofErr w:type="spellStart"/>
       <w:r>
         <w:t>numsmaller</w:t>
       </w:r>
+      <w:proofErr w:type="spellEnd"/>
       <w:r>
         <w:t>’</w:t>
       </w:r>
@@ -565,9 +603,11 @@
       <w:r>
         <w:t>‘</w:t>
       </w:r>
+      <w:proofErr w:type="spellStart"/>
       <w:r>
         <w:t>numsmaller</w:t>
       </w:r>
+      <w:proofErr w:type="spellEnd"/>
       <w:r>
         <w:t>’</w:t>
       </w:r>
@@ -577,9 +617,11 @@
       <w:r>
         <w:t>‘</w:t>
       </w:r>
+      <w:proofErr w:type="spellStart"/>
       <w:r>
         <w:t>numequal</w:t>
       </w:r>
+      <w:proofErr w:type="spellEnd"/>
       <w:r>
         <w:t>’</w:t>
       </w:r>
@@ -632,7 +674,15 @@
     </w:p>
     <w:p>
       <w:r>
-        <w:t xml:space="preserve">The Median algorithm is used to find the median of an array of elements. There are three separate procedures in this algorithm. This algorithm is special case of Johnsonbaugh and Schaefer’s version of the selection problem algorithm. The pseudocode of the algorithm is shown in </w:t>
+        <w:t xml:space="preserve">The Median algorithm is used to find the median of an array of elements. There are three separate procedures in this algorithm. This algorithm is special case of </w:t>
+      </w:r>
+      <w:proofErr w:type="spellStart"/>
+      <w:r>
+        <w:t>Johnsonbaugh</w:t>
+      </w:r>
+      <w:proofErr w:type="spellEnd"/>
+      <w:r>
+        <w:t xml:space="preserve"> and Schaefer’s version of the selection problem algorithm. The pseudocode of the algorithm is shown in </w:t>
       </w:r>
       <w:r>
         <w:rPr>
@@ -646,10 +696,40 @@
         </w:rPr>
         <w:t>B</w:t>
       </w:r>
-      <w:bookmarkStart w:id="0" w:name="_GoBack"/>
-      <w:bookmarkEnd w:id="0"/>
-      <w:r>
-        <w:t>. The main procedure called median takes the array as a parameter. If the array contains only one element, the algorithm returns that element as the median whereas if the array contains more than one element, the procedure calls the second procedure called select. The select procedure takes four parameters: array, first index value of array, index of median element and the index of last element of array. This procedure calls the partition procedure which takes the first element of array as a pivot and compare it with all the other values of array. Every time the pivot value is greater than the other element, the pivotloc variable increases by one and swaps the element around the pivot. After the for-loop is executed, the pivot is placed on position where it should be if the array was sorted. This procedure returns the pivotloc variable. The value returned from partition procedure is stored in pos variable of Select procedure and compared with the index of median element which is equal to n/2 where n is number of elements in array. If the value matches, the select procedure returns the median of array and in case value does not matches, the select procedure is called again but not with the subarray. Now again partition procedure is called to do partitioning on subarray. The returned value of partition procedure is compared again and this process goes on until the value matches with the index of median element. Basically, Select algorithm is a recursive method which is called many times until the median is found. Every recursive call involves an array slice whose size is reduced every time.</w:t>
+      <w:r>
+        <w:t xml:space="preserve">. The main procedure called median takes the array as a parameter. If the array contains only one element, the algorithm returns that element as the median whereas if the array contains more than one element, the procedure calls the second procedure called select. The select procedure takes four parameters: array, first index value of array, index of median element and the index of last element of array. This procedure calls the partition procedure which takes the first element of array as a pivot and compare it with all the other values of array. Every time the pivot value is greater than the other element, the </w:t>
+      </w:r>
+      <w:proofErr w:type="spellStart"/>
+      <w:r>
+        <w:t>pivotloc</w:t>
+      </w:r>
+      <w:proofErr w:type="spellEnd"/>
+      <w:r>
+        <w:t xml:space="preserve"> variable increases by one and swaps the element around the pivot. After the for-loop is executed, the pivot is placed on position where it should be if the array was sorted. This procedure returns the </w:t>
+      </w:r>
+      <w:proofErr w:type="spellStart"/>
+      <w:r>
+        <w:t>pivotloc</w:t>
+      </w:r>
+      <w:proofErr w:type="spellEnd"/>
+      <w:r>
+        <w:t xml:space="preserve"> variable. The value returned from partition procedure is stored in pos variable of Select procedure and compared with the index of median element which is equal to n/2 where n is number of elements in array. If the value matches, the select procedure returns the median of array and in case value does not matches, the select procedure is called again but not with the subarray. Now again partition procedure is called to do partitioning on subarray. The returned value of partition procedure is compared </w:t>
+      </w:r>
+      <w:proofErr w:type="gramStart"/>
+      <w:r>
+        <w:t>again</w:t>
+      </w:r>
+      <w:proofErr w:type="gramEnd"/>
+      <w:r>
+        <w:t xml:space="preserve"> and this process goes on until the value matches with the index of median element. Basically, </w:t>
+      </w:r>
+      <w:proofErr w:type="gramStart"/>
+      <w:r>
+        <w:t>Select</w:t>
+      </w:r>
+      <w:proofErr w:type="gramEnd"/>
+      <w:r>
+        <w:t xml:space="preserve"> algorithm is a recursive method which is called many times until the median is found. Every recursive call involves an array slice whose size is reduced every time.</w:t>
       </w:r>
     </w:p>
     <w:p>
@@ -727,14 +807,24 @@
         <w:t>the if and else-</w:t>
       </w:r>
       <w:r>
-        <w:t xml:space="preserve">if conditions within nested for loops. Every array element is compared to itself and to the other elements. The block of if and else if condition checks whether the element is greater than or equal to other array elements. If the array element is greater than the other element, the </w:t>
+        <w:t xml:space="preserve">if conditions within nested for loops. Every array element is compared to itself and to the other elements. The block of </w:t>
+      </w:r>
+      <w:proofErr w:type="spellStart"/>
+      <w:r>
+        <w:t>if</w:t>
+      </w:r>
+      <w:proofErr w:type="spellEnd"/>
+      <w:r>
+        <w:t xml:space="preserve"> and else if condition checks whether the element is greater than or equal to other array elements. If the array element is greater than the other element, the </w:t>
       </w:r>
       <w:r>
         <w:t>‘</w:t>
       </w:r>
+      <w:proofErr w:type="spellStart"/>
       <w:r>
         <w:t>numsmaller</w:t>
       </w:r>
+      <w:proofErr w:type="spellEnd"/>
       <w:r>
         <w:t>’</w:t>
       </w:r>
@@ -744,14 +834,24 @@
       <w:r>
         <w:t>‘</w:t>
       </w:r>
+      <w:proofErr w:type="spellStart"/>
       <w:r>
         <w:t>numequal</w:t>
       </w:r>
+      <w:proofErr w:type="spellEnd"/>
       <w:r>
         <w:t>’</w:t>
       </w:r>
       <w:r>
-        <w:t xml:space="preserve"> variable increments. This block of if and else if condition is considered as the one basic operation which determines the efficiency of brute force median algorithm. The basic operation of </w:t>
+        <w:t xml:space="preserve"> variable increments. This block of </w:t>
+      </w:r>
+      <w:proofErr w:type="spellStart"/>
+      <w:r>
+        <w:t>if</w:t>
+      </w:r>
+      <w:proofErr w:type="spellEnd"/>
+      <w:r>
+        <w:t xml:space="preserve"> and else if condition is considered as the one basic operation which determines the efficiency of brute force median algorithm. The basic operation of </w:t>
       </w:r>
       <w:r>
         <w:t xml:space="preserve">the </w:t>
@@ -845,7 +945,7 @@
       </w:r>
       <w:r>
         <w:lastRenderedPageBreak/>
-        <w:t xml:space="preserve">descending order. Both of these are best and worst-case efficiencies.  </w:t>
+        <w:t xml:space="preserve">descending order. Both are best and worst-case efficiencies.  </w:t>
       </w:r>
       <w:r>
         <w:t>As we are comparing two algorithms, we will be giving the algorithms the same input sizes and same element values.</w:t>
@@ -854,7 +954,7 @@
     <w:p/>
     <w:p>
       <w:r>
-        <w:t>Both of the algorithms have different behaviors when finding the median of an even array size. The Brute Force algorithm returns the left of the two middle values while the Median algorithm returns the right value.</w:t>
+        <w:t>Both algorithms have different behaviors when finding the median of an even array size. The Brute Force algorithm returns the left of the two middle values while the Median algorithm returns the right value.</w:t>
       </w:r>
     </w:p>
     <w:p>
@@ -915,7 +1015,178 @@
           <w:sz w:val="22"/>
           <w:szCs w:val="22"/>
         </w:rPr>
-        <w:t xml:space="preserve">The for-loop of the Brute Force Algorithm iterates from </w:t>
+        <w:t xml:space="preserve">Each algorithm </w:t>
+      </w:r>
+      <w:r>
+        <w:rPr>
+          <w:rFonts w:ascii="Calibri" w:hAnsi="Calibri"/>
+          <w:sz w:val="22"/>
+          <w:szCs w:val="22"/>
+        </w:rPr>
+        <w:t>has</w:t>
+      </w:r>
+      <w:r>
+        <w:rPr>
+          <w:rFonts w:ascii="Calibri" w:hAnsi="Calibri"/>
+          <w:sz w:val="22"/>
+          <w:szCs w:val="22"/>
+        </w:rPr>
+        <w:t xml:space="preserve"> a different behavior</w:t>
+      </w:r>
+      <w:r>
+        <w:rPr>
+          <w:rFonts w:ascii="Calibri" w:hAnsi="Calibri"/>
+          <w:sz w:val="22"/>
+          <w:szCs w:val="22"/>
+        </w:rPr>
+        <w:t xml:space="preserve"> to find the median of a given array.</w:t>
+      </w:r>
+      <w:r>
+        <w:rPr>
+          <w:rFonts w:ascii="Calibri" w:hAnsi="Calibri"/>
+          <w:sz w:val="22"/>
+          <w:szCs w:val="22"/>
+        </w:rPr>
+        <w:t xml:space="preserve"> For each array that is passed on to the algorithms, we want to analy</w:t>
+      </w:r>
+      <w:r>
+        <w:rPr>
+          <w:rFonts w:ascii="Calibri" w:hAnsi="Calibri"/>
+          <w:sz w:val="22"/>
+          <w:szCs w:val="22"/>
+        </w:rPr>
+        <w:t>z</w:t>
+      </w:r>
+      <w:r>
+        <w:rPr>
+          <w:rFonts w:ascii="Calibri" w:hAnsi="Calibri"/>
+          <w:sz w:val="22"/>
+          <w:szCs w:val="22"/>
+        </w:rPr>
+        <w:t xml:space="preserve">e which algorithm is more efficient. </w:t>
+      </w:r>
+      <w:r>
+        <w:rPr>
+          <w:rFonts w:ascii="Calibri" w:hAnsi="Calibri"/>
+          <w:sz w:val="22"/>
+          <w:szCs w:val="22"/>
+        </w:rPr>
+        <w:t xml:space="preserve">In this report we are </w:t>
+      </w:r>
+      <w:r>
+        <w:rPr>
+          <w:rFonts w:ascii="Calibri" w:hAnsi="Calibri"/>
+          <w:sz w:val="22"/>
+          <w:szCs w:val="22"/>
+        </w:rPr>
+        <w:t xml:space="preserve">only </w:t>
+      </w:r>
+      <w:r>
+        <w:rPr>
+          <w:rFonts w:ascii="Calibri" w:hAnsi="Calibri"/>
+          <w:sz w:val="22"/>
+          <w:szCs w:val="22"/>
+        </w:rPr>
+        <w:t>analyzing the average-case efficiency, not the best- and worst-case efficiency.</w:t>
+      </w:r>
+      <w:r>
+        <w:rPr>
+          <w:rFonts w:ascii="Calibri" w:hAnsi="Calibri"/>
+          <w:sz w:val="22"/>
+          <w:szCs w:val="22"/>
+        </w:rPr>
+        <w:t xml:space="preserve"> </w:t>
+      </w:r>
+      <w:r>
+        <w:rPr>
+          <w:rFonts w:ascii="Calibri" w:hAnsi="Calibri"/>
+          <w:sz w:val="22"/>
+          <w:szCs w:val="22"/>
+        </w:rPr>
+        <w:t xml:space="preserve">If an array passed on to our algorithm has elements in ascending order, it will produce the best time complexity because there will be less iterations and the algorithms can </w:t>
+      </w:r>
+      <w:r>
+        <w:rPr>
+          <w:rFonts w:ascii="Calibri" w:hAnsi="Calibri"/>
+          <w:sz w:val="22"/>
+          <w:szCs w:val="22"/>
+        </w:rPr>
+        <w:t xml:space="preserve">almost </w:t>
+      </w:r>
+      <w:r>
+        <w:rPr>
+          <w:rFonts w:ascii="Calibri" w:hAnsi="Calibri"/>
+          <w:sz w:val="22"/>
+          <w:szCs w:val="22"/>
+        </w:rPr>
+        <w:t xml:space="preserve">immediately find the median. This is the best-case efficiency. The opposite of this is the worst-case efficiency, having an array in descending order making the algorithms produce the most iterations possible and longer time complexity. </w:t>
+      </w:r>
+      <w:r>
+        <w:rPr>
+          <w:rFonts w:ascii="Calibri" w:hAnsi="Calibri"/>
+          <w:sz w:val="22"/>
+          <w:szCs w:val="22"/>
+        </w:rPr>
+        <w:t xml:space="preserve">In analyzing the average-case, we will need to pass unsorted arrays to our algorithms. </w:t>
+      </w:r>
+      <w:r>
+        <w:rPr>
+          <w:rFonts w:ascii="Calibri" w:hAnsi="Calibri"/>
+          <w:sz w:val="22"/>
+          <w:szCs w:val="22"/>
+        </w:rPr>
+        <w:t>As explained in section 2.1, t</w:t>
+      </w:r>
+      <w:r>
+        <w:rPr>
+          <w:rFonts w:ascii="Calibri" w:hAnsi="Calibri"/>
+          <w:sz w:val="22"/>
+          <w:szCs w:val="22"/>
+        </w:rPr>
+        <w:t xml:space="preserve">his will involve having a random number generator to append to our arrays. </w:t>
+      </w:r>
+    </w:p>
+    <w:p>
+      <w:pPr>
+        <w:pStyle w:val="NormalWeb"/>
+        <w:spacing w:before="0" w:beforeAutospacing="0" w:after="160" w:afterAutospacing="0"/>
+        <w:rPr>
+          <w:rFonts w:ascii="Calibri" w:hAnsi="Calibri"/>
+          <w:sz w:val="22"/>
+          <w:szCs w:val="22"/>
+        </w:rPr>
+      </w:pPr>
+      <w:r>
+        <w:rPr>
+          <w:rFonts w:ascii="Calibri" w:hAnsi="Calibri"/>
+          <w:sz w:val="22"/>
+          <w:szCs w:val="22"/>
+        </w:rPr>
+        <w:t>For</w:t>
+      </w:r>
+      <w:r>
+        <w:rPr>
+          <w:rFonts w:ascii="Calibri" w:hAnsi="Calibri"/>
+          <w:sz w:val="22"/>
+          <w:szCs w:val="22"/>
+        </w:rPr>
+        <w:t xml:space="preserve"> </w:t>
+      </w:r>
+      <w:r>
+        <w:rPr>
+          <w:rFonts w:ascii="Calibri" w:hAnsi="Calibri"/>
+          <w:sz w:val="22"/>
+          <w:szCs w:val="22"/>
+        </w:rPr>
+        <w:t>analyzing the Brute Force algorithm, t</w:t>
+      </w:r>
+      <w:r>
+        <w:rPr>
+          <w:rFonts w:ascii="Calibri" w:hAnsi="Calibri"/>
+          <w:sz w:val="22"/>
+          <w:szCs w:val="22"/>
+        </w:rPr>
+        <w:t xml:space="preserve">he for-loop iterates from </w:t>
       </w:r>
       <m:oMath>
         <m:r>
@@ -996,6 +1267,91 @@
           <w:szCs w:val="22"/>
         </w:rPr>
         <w:t xml:space="preserve">. </w:t>
+      </w:r>
+      <w:r>
+        <w:rPr>
+          <w:rFonts w:ascii="Calibri" w:hAnsi="Calibri"/>
+          <w:sz w:val="22"/>
+          <w:szCs w:val="22"/>
+        </w:rPr>
+        <w:t xml:space="preserve">Recalling from section 2.1, we chose the if and else comparisons as our basic operation. As these comparisons are executed inside a for-loop, we use the </w:t>
+      </w:r>
+      <w:r>
+        <w:rPr>
+          <w:rFonts w:ascii="Calibri" w:hAnsi="Calibri"/>
+          <w:sz w:val="22"/>
+          <w:szCs w:val="22"/>
+        </w:rPr>
+        <w:t xml:space="preserve">summation formulae described by Levitin </w:t>
+      </w:r>
+      <w:r>
+        <w:rPr>
+          <w:rFonts w:ascii="Calibri" w:hAnsi="Calibri"/>
+          <w:b/>
+          <w:sz w:val="22"/>
+          <w:szCs w:val="22"/>
+        </w:rPr>
+        <w:t>[</w:t>
+      </w:r>
+      <w:proofErr w:type="spellStart"/>
+      <w:r>
+        <w:rPr>
+          <w:rFonts w:ascii="Calibri" w:hAnsi="Calibri"/>
+          <w:b/>
+          <w:sz w:val="22"/>
+          <w:szCs w:val="22"/>
+        </w:rPr>
+        <w:t>levitin</w:t>
+      </w:r>
+      <w:proofErr w:type="spellEnd"/>
+      <w:r>
+        <w:rPr>
+          <w:rFonts w:ascii="Calibri" w:hAnsi="Calibri"/>
+          <w:b/>
+          <w:sz w:val="22"/>
+          <w:szCs w:val="22"/>
+        </w:rPr>
+        <w:t>, page 62-63]</w:t>
+      </w:r>
+      <w:r>
+        <w:rPr>
+          <w:rFonts w:ascii="Calibri" w:hAnsi="Calibri"/>
+          <w:sz w:val="22"/>
+          <w:szCs w:val="22"/>
+        </w:rPr>
+        <w:t xml:space="preserve"> </w:t>
+      </w:r>
+      <w:r>
+        <w:rPr>
+          <w:rFonts w:ascii="Calibri" w:hAnsi="Calibri"/>
+          <w:sz w:val="22"/>
+          <w:szCs w:val="22"/>
+        </w:rPr>
+        <w:t>to</w:t>
+      </w:r>
+      <w:r>
+        <w:rPr>
+          <w:rFonts w:ascii="Calibri" w:hAnsi="Calibri"/>
+          <w:sz w:val="22"/>
+          <w:szCs w:val="22"/>
+        </w:rPr>
+        <w:t xml:space="preserve"> compute the average case of the Brute Force Median'</w:t>
+      </w:r>
+      <w:r>
+        <w:rPr>
+          <w:rFonts w:ascii="Calibri" w:hAnsi="Calibri"/>
+          <w:sz w:val="22"/>
+          <w:szCs w:val="22"/>
+        </w:rPr>
+        <w:t>s</w:t>
+      </w:r>
+      <w:r>
+        <w:rPr>
+          <w:rFonts w:ascii="Calibri" w:hAnsi="Calibri"/>
+          <w:sz w:val="22"/>
+          <w:szCs w:val="22"/>
+        </w:rPr>
+        <w:t xml:space="preserve"> basic operation. </w:t>
       </w:r>
     </w:p>
     <w:p>
@@ -1233,6 +1589,14 @@
             </w:rPr>
             <m:t>=u-l+1</m:t>
           </m:r>
+          <m:r>
+            <w:rPr>
+              <w:rFonts w:ascii="Cambria Math" w:hAnsi="Cambria Math"/>
+              <w:sz w:val="24"/>
+              <w:szCs w:val="24"/>
+            </w:rPr>
+            <m:t>)</m:t>
+          </m:r>
         </m:oMath>
       </m:oMathPara>
     </w:p>
@@ -1623,37 +1987,70 @@
         <w:spacing w:after="0" w:line="240" w:lineRule="auto"/>
         <w:rPr>
           <w:rFonts w:ascii="Calibri" w:eastAsia="Times New Roman" w:hAnsi="Calibri" w:cs="Times New Roman"/>
-          <w:sz w:val="24"/>
-          <w:szCs w:val="24"/>
-        </w:rPr>
-      </w:pPr>
-    </w:p>
-    <w:p>
-      <w:pPr>
-        <w:spacing w:after="0" w:line="240" w:lineRule="auto"/>
-        <w:rPr>
-          <w:rFonts w:ascii="Calibri" w:eastAsia="Times New Roman" w:hAnsi="Calibri" w:cs="Times New Roman"/>
           <w:lang w:val="en-AU" w:eastAsia="en-AU"/>
         </w:rPr>
       </w:pPr>
     </w:p>
     <w:p>
       <w:r>
-        <w:t xml:space="preserve">Using this formula, we will find that increasing the problem size input will produce a quadratic efficiency. </w:t>
-      </w:r>
-    </w:p>
-    <w:p>
-      <w:r>
-        <w:t>-refer to textbooks, what do they say?</w:t>
-      </w:r>
-    </w:p>
-    <w:p/>
-    <w:p>
-      <w:r>
-        <w:rPr>
-          <w:highlight w:val="yellow"/>
-        </w:rPr>
-        <w:t>-Add more information</w:t>
+        <w:t xml:space="preserve">Using this formula, </w:t>
+      </w:r>
+      <w:r>
+        <w:t xml:space="preserve">where n = size of the array, we will find that </w:t>
+      </w:r>
+      <w:r>
+        <w:t>by increasing the problem size</w:t>
+      </w:r>
+      <w:r>
+        <w:t xml:space="preserve"> the efficiency will increase quadratic as shown on the graph in </w:t>
+      </w:r>
+      <w:r>
+        <w:rPr>
+          <w:b/>
+        </w:rPr>
+        <w:t>Appendix H</w:t>
+      </w:r>
+      <w:r>
+        <w:rPr>
+          <w:b/>
+        </w:rPr>
+        <w:t>.</w:t>
+      </w:r>
+      <w:r>
+        <w:t xml:space="preserve"> </w:t>
+      </w:r>
+      <w:r>
+        <w:t xml:space="preserve">We used an excel spreadsheet and the formula to calculate the </w:t>
+      </w:r>
+      <w:r>
+        <w:t>number of comparisons</w:t>
+      </w:r>
+      <w:r>
+        <w:t xml:space="preserve"> for each problem size,</w:t>
+      </w:r>
+      <w:r>
+        <w:t xml:space="preserve"> we expect our tests results to match </w:t>
+      </w:r>
+      <w:r>
+        <w:t>this</w:t>
+      </w:r>
+      <w:r>
+        <w:t xml:space="preserve"> graph [</w:t>
+      </w:r>
+      <w:r>
+        <w:rPr>
+          <w:b/>
+        </w:rPr>
+        <w:t>Appendix H</w:t>
+      </w:r>
+      <w:r>
+        <w:t>]</w:t>
+      </w:r>
+      <w:r>
+        <w:t>.</w:t>
+      </w:r>
+      <w:r>
+        <w:t xml:space="preserve"> </w:t>
       </w:r>
     </w:p>
     <w:p>
@@ -1749,6 +2146,7 @@
         </w:numPr>
       </w:pPr>
       <w:r>
+        <w:lastRenderedPageBreak/>
         <w:t xml:space="preserve">We decided to implement the algorithms and perform the experiments in the C# programming language. As having used it before, </w:t>
       </w:r>
       <w:r>
@@ -1809,7 +2207,6 @@
         </w:numPr>
       </w:pPr>
       <w:r>
-        <w:lastRenderedPageBreak/>
         <w:t>A Microsoft Excel spreadsheet was used for recording our results and producing graphs. This software will help organise our experiment results in separate columns and rows. It will also help us calculate the average result of basic operations and time efficiency for each size input automatically. Using the results, we generate</w:t>
       </w:r>
       <w:r>
@@ -1906,7 +2303,7 @@
         <w:t xml:space="preserve">As mentioned in section 2.2, </w:t>
       </w:r>
       <w:r>
-        <w:t>we want to be using the same array for both algorithms in each tests so that we can compare it correctly.</w:t>
+        <w:t>we want to be using the same array for both algorithms in each test so that we can compare it correctly.</w:t>
       </w:r>
     </w:p>
     <w:p>
@@ -1922,12 +2319,14 @@
         </w:rPr>
         <w:t xml:space="preserve">y with the same </w:t>
       </w:r>
+      <w:proofErr w:type="gramStart"/>
       <w:r>
         <w:rPr>
           <w:strike/>
         </w:rPr>
         <w:t>elements</w:t>
       </w:r>
+      <w:proofErr w:type="gramEnd"/>
       <w:r>
         <w:rPr>
           <w:strike/>
@@ -2048,17 +2447,22 @@
         </w:rPr>
         <w:t xml:space="preserve"> would produce the wrong result, we defined ‘k’ as a double to use decimal numbers and the ‘</w:t>
       </w:r>
+      <w:proofErr w:type="spellStart"/>
       <w:r>
         <w:rPr>
           <w:i/>
         </w:rPr>
-        <w:t>Math.Ceiling’</w:t>
-      </w:r>
-      <w:r>
-        <w:t xml:space="preserve"> method</w:t>
-      </w:r>
-      <w:r>
-        <w:t xml:space="preserve"> to round up the value to 3</w:t>
+        <w:t>Math.Ceiling</w:t>
+      </w:r>
+      <w:proofErr w:type="spellEnd"/>
+      <w:r>
+        <w:rPr>
+          <w:i/>
+        </w:rPr>
+        <w:t>’</w:t>
+      </w:r>
+      <w:r>
+        <w:t xml:space="preserve"> method to round up the value to 3</w:t>
       </w:r>
       <w:r>
         <w:t>.</w:t>
@@ -2077,15 +2481,12 @@
             <w:rPr>
               <w:rFonts w:ascii="Cambria Math" w:hAnsi="Cambria Math"/>
             </w:rPr>
-            <m:t>5÷2=</m:t>
+            <m:t>5÷2=2.5</m:t>
           </m:r>
           <m:r>
-            <w:rPr>
-              <w:rFonts w:ascii="Cambria Math" w:hAnsi="Cambria Math"/>
-            </w:rPr>
-            <m:t>2.5</m:t>
-          </m:r>
-          <m:r>
+            <m:rPr>
+              <m:sty m:val="p"/>
+            </m:rPr>
             <w:rPr>
               <w:rFonts w:ascii="Cambria Math" w:hAnsi="Cambria Math"/>
             </w:rPr>
@@ -2121,13 +2522,7 @@
             <w:rPr>
               <w:rFonts w:ascii="Cambria Math" w:eastAsiaTheme="minorEastAsia" w:hAnsi="Cambria Math"/>
             </w:rPr>
-            <m:t xml:space="preserve">= </m:t>
-          </m:r>
-          <m:r>
-            <w:rPr>
-              <w:rFonts w:ascii="Cambria Math" w:eastAsiaTheme="minorEastAsia" w:hAnsi="Cambria Math"/>
-            </w:rPr>
-            <m:t>3</m:t>
+            <m:t>= 3</m:t>
           </m:r>
         </m:oMath>
       </m:oMathPara>
@@ -2168,11 +2563,39 @@
           <w:rFonts w:eastAsiaTheme="minorEastAsia"/>
           <w:b/>
         </w:rPr>
-        <w:t xml:space="preserve">see appendix] </w:t>
+        <w:t xml:space="preserve">see </w:t>
       </w:r>
       <w:r>
         <w:rPr>
           <w:rFonts w:eastAsiaTheme="minorEastAsia"/>
+          <w:b/>
+        </w:rPr>
+        <w:t>Figure 1 of A</w:t>
+      </w:r>
+      <w:r>
+        <w:rPr>
+          <w:rFonts w:eastAsiaTheme="minorEastAsia"/>
+          <w:b/>
+        </w:rPr>
+        <w:t>ppendix</w:t>
+      </w:r>
+      <w:r>
+        <w:rPr>
+          <w:rFonts w:eastAsiaTheme="minorEastAsia"/>
+          <w:b/>
+        </w:rPr>
+        <w:t xml:space="preserve"> E</w:t>
+      </w:r>
+      <w:r>
+        <w:rPr>
+          <w:rFonts w:eastAsiaTheme="minorEastAsia"/>
+          <w:b/>
+        </w:rPr>
+        <w:t xml:space="preserve">] </w:t>
+      </w:r>
+      <w:r>
+        <w:rPr>
+          <w:rFonts w:eastAsiaTheme="minorEastAsia"/>
         </w:rPr>
         <w:t>was implemented in our program to swap two elements in an array. This method is used in the Partition procedure of</w:t>
       </w:r>
@@ -2182,12 +2605,31 @@
         </w:rPr>
         <w:t xml:space="preserve"> the Median algorithm to sort the elements. </w:t>
       </w:r>
-    </w:p>
-    <w:p>
-      <w:pPr>
+      <w:r>
         <w:rPr>
           <w:rFonts w:eastAsiaTheme="minorEastAsia"/>
         </w:rPr>
+        <w:t xml:space="preserve">The algorithms implemented in C# can be seen in </w:t>
+      </w:r>
+      <w:r>
+        <w:rPr>
+          <w:rFonts w:eastAsiaTheme="minorEastAsia"/>
+          <w:b/>
+        </w:rPr>
+        <w:t>Appendix C and D</w:t>
+      </w:r>
+      <w:r>
+        <w:rPr>
+          <w:rFonts w:eastAsiaTheme="minorEastAsia"/>
+        </w:rPr>
+        <w:t>.</w:t>
+      </w:r>
+    </w:p>
+    <w:p>
+      <w:pPr>
+        <w:rPr>
+          <w:rFonts w:eastAsiaTheme="minorEastAsia"/>
+        </w:rPr>
       </w:pPr>
     </w:p>
     <w:p>
@@ -2241,14 +2683,25 @@
     </w:p>
     <w:p>
       <w:r>
-        <w:t>A function named ‘</w:t>
-      </w:r>
+        <w:t>To test the correctness of the implementation of our median algorithms, a</w:t>
+      </w:r>
+      <w:r>
+        <w:t xml:space="preserve"> function </w:t>
+      </w:r>
+      <w:r>
+        <w:t>called</w:t>
+      </w:r>
+      <w:r>
+        <w:t xml:space="preserve"> ‘</w:t>
+      </w:r>
+      <w:proofErr w:type="spellStart"/>
       <w:r>
         <w:rPr>
           <w:i/>
         </w:rPr>
         <w:t>GenerateRandomArray</w:t>
       </w:r>
+      <w:proofErr w:type="spellEnd"/>
       <w:r>
         <w:rPr>
           <w:i/>
@@ -2262,13 +2715,37 @@
         <w:rPr>
           <w:b/>
         </w:rPr>
-        <w:t>see Appendix</w:t>
+        <w:t xml:space="preserve">see </w:t>
+      </w:r>
+      <w:r>
+        <w:rPr>
+          <w:b/>
+        </w:rPr>
+        <w:t xml:space="preserve">Figure 2 </w:t>
+      </w:r>
+      <w:r>
+        <w:rPr>
+          <w:b/>
+        </w:rPr>
+        <w:t>Appendix</w:t>
+      </w:r>
+      <w:r>
+        <w:rPr>
+          <w:b/>
+        </w:rPr>
+        <w:t xml:space="preserve"> E</w:t>
       </w:r>
       <w:r>
         <w:t xml:space="preserve">] </w:t>
       </w:r>
       <w:r>
-        <w:t xml:space="preserve">was implemented in our program. It takes </w:t>
+        <w:t xml:space="preserve">was </w:t>
+      </w:r>
+      <w:r>
+        <w:t>included</w:t>
+      </w:r>
+      <w:r>
+        <w:t xml:space="preserve">. It takes </w:t>
       </w:r>
       <w:r>
         <w:t>an</w:t>
@@ -2289,8 +2766,36 @@
         <w:t xml:space="preserve">then used in the two algorithms to find the median. </w:t>
       </w:r>
     </w:p>
+    <w:p>
+      <w:pPr>
+        <w:rPr>
+          <w:b/>
+        </w:rPr>
+      </w:pPr>
+      <w:r>
+        <w:rPr>
+          <w:b/>
+        </w:rPr>
+        <w:t>**Add information on how you are</w:t>
+      </w:r>
+      <w:bookmarkStart w:id="0" w:name="_GoBack"/>
+      <w:bookmarkEnd w:id="0"/>
+      <w:r>
+        <w:rPr>
+          <w:b/>
+        </w:rPr>
+        <w:t xml:space="preserve"> calculating the basic operation and the execution time.</w:t>
+      </w:r>
+    </w:p>
     <w:p/>
     <w:p>
+      <w:pPr>
+        <w:rPr>
+          <w:b/>
+          <w:sz w:val="24"/>
+          <w:szCs w:val="24"/>
+        </w:rPr>
+      </w:pPr>
       <w:r>
         <w:rPr>
           <w:b/>
@@ -2329,59 +2834,92 @@
           <w:sz w:val="24"/>
           <w:szCs w:val="24"/>
         </w:rPr>
-        <w:t>Basic Operations</w:t>
-      </w:r>
-    </w:p>
-    <w:p>
-      <w:r>
-        <w:rPr>
-          <w:b/>
-          <w:sz w:val="24"/>
-          <w:szCs w:val="24"/>
-        </w:rPr>
-        <w:t>3</w:t>
-      </w:r>
-      <w:r>
-        <w:rPr>
-          <w:b/>
-          <w:sz w:val="24"/>
-          <w:szCs w:val="24"/>
-        </w:rPr>
-        <w:t>.</w:t>
-      </w:r>
-      <w:r>
-        <w:rPr>
-          <w:b/>
-          <w:sz w:val="24"/>
-          <w:szCs w:val="24"/>
-        </w:rPr>
-        <w:t>5</w:t>
-      </w:r>
-      <w:r>
-        <w:rPr>
-          <w:b/>
-          <w:sz w:val="24"/>
-          <w:szCs w:val="24"/>
-        </w:rPr>
-        <w:tab/>
-      </w:r>
-      <w:r>
-        <w:rPr>
-          <w:b/>
-          <w:sz w:val="24"/>
-          <w:szCs w:val="24"/>
-        </w:rPr>
-        <w:t>Execution Time</w:t>
-      </w:r>
-    </w:p>
-    <w:p>
-      <w:pPr>
-        <w:rPr>
-          <w:sz w:val="24"/>
-          <w:szCs w:val="24"/>
-        </w:rPr>
-      </w:pPr>
-    </w:p>
+        <w:t>Functional Testing</w:t>
+      </w:r>
+    </w:p>
+    <w:p>
+      <w:r>
+        <w:lastRenderedPageBreak/>
+        <w:t xml:space="preserve">To test the </w:t>
+      </w:r>
+      <w:r>
+        <w:t xml:space="preserve">correctness of the program, a test method, shown in </w:t>
+      </w:r>
+      <w:r>
+        <w:rPr>
+          <w:b/>
+        </w:rPr>
+        <w:t>Appendi</w:t>
+      </w:r>
+      <w:r>
+        <w:rPr>
+          <w:b/>
+        </w:rPr>
+        <w:t xml:space="preserve">x F, </w:t>
+      </w:r>
+      <w:r>
+        <w:t>was used. Th</w:t>
+      </w:r>
+      <w:r>
+        <w:t>is</w:t>
+      </w:r>
+      <w:r>
+        <w:t xml:space="preserve"> test </w:t>
+      </w:r>
+      <w:r>
+        <w:t>method</w:t>
+      </w:r>
+      <w:r>
+        <w:t xml:space="preserve"> runs three tests for each array size ranging from one to ten. Each test generates a new </w:t>
+      </w:r>
+      <w:r>
+        <w:t xml:space="preserve">unique </w:t>
+      </w:r>
+      <w:r>
+        <w:t>random array</w:t>
+      </w:r>
+      <w:r>
+        <w:t xml:space="preserve"> and for that array, the median is calculated using both algorithms</w:t>
+      </w:r>
+      <w:r>
+        <w:t>. The results obtained from this test is shown in</w:t>
+      </w:r>
+      <w:r>
+        <w:rPr>
+          <w:b/>
+        </w:rPr>
+        <w:t xml:space="preserve"> Appendi</w:t>
+      </w:r>
+      <w:r>
+        <w:rPr>
+          <w:b/>
+        </w:rPr>
+        <w:t>x G.</w:t>
+      </w:r>
+      <w:r>
+        <w:t xml:space="preserve"> </w:t>
+      </w:r>
+    </w:p>
+    <w:p>
+      <w:pPr>
+        <w:rPr>
+          <w:b/>
+        </w:rPr>
+      </w:pPr>
+      <w:r>
+        <w:rPr>
+          <w:b/>
+        </w:rPr>
+        <w:t xml:space="preserve">***Maybe </w:t>
+      </w:r>
+      <w:r>
+        <w:rPr>
+          <w:b/>
+        </w:rPr>
+        <w:t>include console print in here just in case?</w:t>
+      </w:r>
+    </w:p>
+    <w:p/>
     <w:p>
       <w:pPr>
         <w:rPr>
@@ -2437,63 +2975,23 @@
           <w:sz w:val="24"/>
           <w:szCs w:val="24"/>
         </w:rPr>
-        <w:t xml:space="preserve">4.1 </w:t>
-      </w:r>
-      <w:r>
-        <w:rPr>
-          <w:b/>
-          <w:sz w:val="24"/>
-          <w:szCs w:val="24"/>
-        </w:rPr>
-        <w:tab/>
-        <w:t>Functional Testing</w:t>
-      </w:r>
-    </w:p>
-    <w:p>
-      <w:pPr>
-        <w:rPr>
-          <w:sz w:val="24"/>
-          <w:szCs w:val="24"/>
-        </w:rPr>
-      </w:pPr>
-      <w:r>
-        <w:rPr>
-          <w:sz w:val="24"/>
-          <w:szCs w:val="24"/>
-        </w:rPr>
-        <w:t>…</w:t>
-      </w:r>
-      <w:r>
-        <w:rPr>
-          <w:sz w:val="24"/>
-          <w:szCs w:val="24"/>
-        </w:rPr>
-        <w:t>- make sure array is not unique, meaning that the you are not using the same arrays for each test.</w:t>
-      </w:r>
-    </w:p>
-    <w:p>
-      <w:pPr>
-        <w:rPr>
-          <w:sz w:val="24"/>
-          <w:szCs w:val="24"/>
-        </w:rPr>
-      </w:pPr>
-    </w:p>
-    <w:p>
-      <w:pPr>
-        <w:rPr>
-          <w:b/>
-          <w:sz w:val="24"/>
-          <w:szCs w:val="24"/>
-        </w:rPr>
-      </w:pPr>
-      <w:r>
-        <w:rPr>
-          <w:b/>
-          <w:sz w:val="24"/>
-          <w:szCs w:val="24"/>
-        </w:rPr>
-        <w:t xml:space="preserve">4.2 </w:t>
+        <w:t>4.</w:t>
+      </w:r>
+      <w:r>
+        <w:rPr>
+          <w:b/>
+          <w:sz w:val="24"/>
+          <w:szCs w:val="24"/>
+        </w:rPr>
+        <w:t>1</w:t>
+      </w:r>
+      <w:r>
+        <w:rPr>
+          <w:b/>
+          <w:sz w:val="24"/>
+          <w:szCs w:val="24"/>
+        </w:rPr>
+        <w:t xml:space="preserve"> </w:t>
       </w:r>
       <w:r>
         <w:rPr>
@@ -2534,7 +3032,15 @@
           <w:sz w:val="24"/>
           <w:szCs w:val="24"/>
         </w:rPr>
-        <w:t>4.3</w:t>
+        <w:t>4.</w:t>
+      </w:r>
+      <w:r>
+        <w:rPr>
+          <w:b/>
+          <w:sz w:val="24"/>
+          <w:szCs w:val="24"/>
+        </w:rPr>
+        <w:t>2</w:t>
       </w:r>
       <w:r>
         <w:rPr>
@@ -2688,12 +3194,52 @@
             <v:path o:extrusionok="f" gradientshapeok="t" o:connecttype="rect"/>
             <o:lock v:ext="edit" aspectratio="t"/>
           </v:shapetype>
-          <v:shape id="_x0000_i1025" type="#_x0000_t75" style="width:450.6pt;height:205.95pt" o:ole="">
+          <v:shape id="_x0000_i1025" type="#_x0000_t75" style="width:452.5pt;height:205.5pt" o:ole="">
             <v:imagedata r:id="rId7" o:title=""/>
           </v:shape>
-          <o:OLEObject Type="Embed" ProgID="Word.OpenDocumentText.12" ShapeID="_x0000_i1025" DrawAspect="Content" ObjectID="_1587457819" r:id="rId8"/>
+          <o:OLEObject Type="Embed" ProgID="Word.OpenDocumentText.12" ShapeID="_x0000_i1025" DrawAspect="Content" ObjectID="_1587755657" r:id="rId8"/>
         </w:object>
       </w:r>
+    </w:p>
+    <w:p>
+      <w:pPr>
+        <w:rPr>
+          <w:sz w:val="24"/>
+          <w:szCs w:val="24"/>
+        </w:rPr>
+      </w:pPr>
+    </w:p>
+    <w:p>
+      <w:pPr>
+        <w:rPr>
+          <w:sz w:val="24"/>
+          <w:szCs w:val="24"/>
+        </w:rPr>
+      </w:pPr>
+    </w:p>
+    <w:p>
+      <w:pPr>
+        <w:rPr>
+          <w:sz w:val="24"/>
+          <w:szCs w:val="24"/>
+        </w:rPr>
+      </w:pPr>
+    </w:p>
+    <w:p>
+      <w:pPr>
+        <w:rPr>
+          <w:sz w:val="24"/>
+          <w:szCs w:val="24"/>
+        </w:rPr>
+      </w:pPr>
+    </w:p>
+    <w:p>
+      <w:pPr>
+        <w:rPr>
+          <w:sz w:val="24"/>
+          <w:szCs w:val="24"/>
+        </w:rPr>
+      </w:pPr>
     </w:p>
     <w:p>
       <w:pPr>
@@ -2717,99 +3263,617 @@
           <w:sz w:val="28"/>
           <w:szCs w:val="28"/>
         </w:rPr>
-        <w:t xml:space="preserve">Appendix </w:t>
-      </w:r>
-      <w:r>
+        <w:t>Appendix B</w:t>
+      </w:r>
+    </w:p>
+    <w:bookmarkStart w:id="1" w:name="_MON_1585917120"/>
+    <w:bookmarkEnd w:id="1"/>
+    <w:p>
+      <w:pPr>
+        <w:rPr>
+          <w:sz w:val="24"/>
+          <w:szCs w:val="24"/>
+        </w:rPr>
+      </w:pPr>
+      <w:r>
+        <w:rPr>
+          <w:sz w:val="24"/>
+          <w:szCs w:val="24"/>
+        </w:rPr>
+        <w:object w:dxaOrig="9026" w:dyaOrig="7284" w14:anchorId="32EB42DC">
+          <v:shape id="_x0000_i1026" type="#_x0000_t75" style="width:452.5pt;height:365.5pt" o:ole="">
+            <v:imagedata r:id="rId9" o:title=""/>
+          </v:shape>
+          <o:OLEObject Type="Embed" ProgID="Word.OpenDocumentText.12" ShapeID="_x0000_i1026" DrawAspect="Content" ObjectID="_1587755658" r:id="rId10"/>
+        </w:object>
+      </w:r>
+    </w:p>
+    <w:p>
+      <w:pPr>
+        <w:rPr>
+          <w:sz w:val="24"/>
+          <w:szCs w:val="24"/>
+        </w:rPr>
+      </w:pPr>
+    </w:p>
+    <w:p>
+      <w:pPr>
+        <w:rPr>
+          <w:sz w:val="24"/>
+          <w:szCs w:val="24"/>
+        </w:rPr>
+      </w:pPr>
+    </w:p>
+    <w:p>
+      <w:pPr>
+        <w:rPr>
+          <w:sz w:val="24"/>
+          <w:szCs w:val="24"/>
+        </w:rPr>
+      </w:pPr>
+    </w:p>
+    <w:p>
+      <w:pPr>
+        <w:rPr>
+          <w:sz w:val="24"/>
+          <w:szCs w:val="24"/>
+        </w:rPr>
+      </w:pPr>
+    </w:p>
+    <w:p>
+      <w:pPr>
+        <w:rPr>
+          <w:sz w:val="24"/>
+          <w:szCs w:val="24"/>
+        </w:rPr>
+      </w:pPr>
+    </w:p>
+    <w:p>
+      <w:pPr>
+        <w:rPr>
+          <w:sz w:val="24"/>
+          <w:szCs w:val="24"/>
+        </w:rPr>
+      </w:pPr>
+    </w:p>
+    <w:p>
+      <w:pPr>
+        <w:rPr>
+          <w:sz w:val="24"/>
+          <w:szCs w:val="24"/>
+        </w:rPr>
+      </w:pPr>
+    </w:p>
+    <w:p>
+      <w:pPr>
+        <w:rPr>
+          <w:sz w:val="24"/>
+          <w:szCs w:val="24"/>
+        </w:rPr>
+      </w:pPr>
+    </w:p>
+    <w:p>
+      <w:pPr>
+        <w:rPr>
+          <w:sz w:val="24"/>
+          <w:szCs w:val="24"/>
+        </w:rPr>
+      </w:pPr>
+    </w:p>
+    <w:p>
+      <w:pPr>
+        <w:rPr>
+          <w:sz w:val="24"/>
+          <w:szCs w:val="24"/>
+        </w:rPr>
+      </w:pPr>
+    </w:p>
+    <w:p>
+      <w:pPr>
         <w:rPr>
           <w:b/>
           <w:sz w:val="28"/>
           <w:szCs w:val="28"/>
         </w:rPr>
-        <w:t>B</w:t>
-      </w:r>
-    </w:p>
-    <w:bookmarkStart w:id="1" w:name="_MON_1585917120"/>
-    <w:bookmarkEnd w:id="1"/>
-    <w:p>
-      <w:pPr>
-        <w:rPr>
-          <w:sz w:val="24"/>
-          <w:szCs w:val="24"/>
-        </w:rPr>
-      </w:pPr>
-      <w:r>
-        <w:rPr>
-          <w:sz w:val="24"/>
-          <w:szCs w:val="24"/>
-        </w:rPr>
-        <w:object w:dxaOrig="9026" w:dyaOrig="1379" w14:anchorId="32EB42DC">
-          <v:shape id="_x0000_i1026" type="#_x0000_t75" style="width:450.6pt;height:69.7pt" o:ole="">
-            <v:imagedata r:id="rId9" o:title=""/>
-          </v:shape>
-          <o:OLEObject Type="Embed" ProgID="Word.OpenDocumentText.12" ShapeID="_x0000_i1026" DrawAspect="Content" ObjectID="_1587457820" r:id="rId10"/>
-        </w:object>
-      </w:r>
-    </w:p>
-    <w:p>
-      <w:pPr>
-        <w:rPr>
-          <w:sz w:val="24"/>
-          <w:szCs w:val="24"/>
-        </w:rPr>
-      </w:pPr>
-    </w:p>
-    <w:p>
-      <w:pPr>
-        <w:rPr>
-          <w:sz w:val="24"/>
-          <w:szCs w:val="24"/>
-        </w:rPr>
-      </w:pPr>
-    </w:p>
-    <w:p>
-      <w:pPr>
+      </w:pPr>
+      <w:r>
         <w:rPr>
           <w:b/>
           <w:sz w:val="28"/>
           <w:szCs w:val="28"/>
         </w:rPr>
-      </w:pPr>
-      <w:r>
+        <w:t>Appendix C</w:t>
+      </w:r>
+    </w:p>
+    <w:bookmarkStart w:id="2" w:name="_MON_1587461216"/>
+    <w:bookmarkEnd w:id="2"/>
+    <w:p>
+      <w:pPr>
         <w:rPr>
           <w:b/>
           <w:sz w:val="28"/>
           <w:szCs w:val="28"/>
         </w:rPr>
-        <w:lastRenderedPageBreak/>
-        <w:t xml:space="preserve">Appendix </w:t>
-      </w:r>
-      <w:r>
+      </w:pPr>
+      <w:r>
+        <w:rPr>
+          <w:sz w:val="24"/>
+          <w:szCs w:val="24"/>
+        </w:rPr>
+        <w:object w:dxaOrig="9026" w:dyaOrig="6229" w14:anchorId="038F09EF">
+          <v:shape id="_x0000_i1027" type="#_x0000_t75" style="width:452.5pt;height:313.5pt" o:ole="">
+            <v:imagedata r:id="rId11" o:title=""/>
+          </v:shape>
+          <o:OLEObject Type="Embed" ProgID="Word.OpenDocumentText.12" ShapeID="_x0000_i1027" DrawAspect="Content" ObjectID="_1587755659" r:id="rId12"/>
+        </w:object>
+      </w:r>
+    </w:p>
+    <w:p>
+      <w:pPr>
         <w:rPr>
           <w:b/>
           <w:sz w:val="28"/>
           <w:szCs w:val="28"/>
         </w:rPr>
-        <w:t>C</w:t>
-      </w:r>
-    </w:p>
-    <w:p>
-      <w:pPr>
-        <w:rPr>
-          <w:sz w:val="24"/>
-          <w:szCs w:val="24"/>
-        </w:rPr>
-      </w:pPr>
-    </w:p>
-    <w:p>
-      <w:pPr>
-        <w:rPr>
-          <w:sz w:val="24"/>
-          <w:szCs w:val="24"/>
-        </w:rPr>
-      </w:pPr>
+      </w:pPr>
+    </w:p>
+    <w:p>
+      <w:pPr>
+        <w:rPr>
+          <w:b/>
+          <w:sz w:val="28"/>
+          <w:szCs w:val="28"/>
+        </w:rPr>
+      </w:pPr>
+    </w:p>
+    <w:p>
+      <w:pPr>
+        <w:rPr>
+          <w:b/>
+          <w:sz w:val="28"/>
+          <w:szCs w:val="28"/>
+        </w:rPr>
+      </w:pPr>
+    </w:p>
+    <w:p>
+      <w:pPr>
+        <w:rPr>
+          <w:b/>
+          <w:sz w:val="28"/>
+          <w:szCs w:val="28"/>
+        </w:rPr>
+      </w:pPr>
+    </w:p>
+    <w:p>
+      <w:pPr>
+        <w:rPr>
+          <w:b/>
+          <w:sz w:val="28"/>
+          <w:szCs w:val="28"/>
+        </w:rPr>
+      </w:pPr>
+    </w:p>
+    <w:p>
+      <w:pPr>
+        <w:rPr>
+          <w:b/>
+          <w:sz w:val="28"/>
+          <w:szCs w:val="28"/>
+        </w:rPr>
+      </w:pPr>
+    </w:p>
+    <w:p>
+      <w:pPr>
+        <w:rPr>
+          <w:b/>
+          <w:sz w:val="28"/>
+          <w:szCs w:val="28"/>
+        </w:rPr>
+      </w:pPr>
+    </w:p>
+    <w:p>
+      <w:pPr>
+        <w:rPr>
+          <w:b/>
+          <w:sz w:val="28"/>
+          <w:szCs w:val="28"/>
+        </w:rPr>
+      </w:pPr>
+    </w:p>
+    <w:p>
+      <w:pPr>
+        <w:rPr>
+          <w:b/>
+          <w:sz w:val="28"/>
+          <w:szCs w:val="28"/>
+        </w:rPr>
+      </w:pPr>
+    </w:p>
+    <w:p>
+      <w:pPr>
+        <w:rPr>
+          <w:b/>
+          <w:sz w:val="28"/>
+          <w:szCs w:val="28"/>
+        </w:rPr>
+      </w:pPr>
+    </w:p>
+    <w:p>
+      <w:pPr>
+        <w:rPr>
+          <w:b/>
+          <w:sz w:val="28"/>
+          <w:szCs w:val="28"/>
+        </w:rPr>
+      </w:pPr>
+      <w:r>
+        <w:rPr>
+          <w:b/>
+          <w:sz w:val="28"/>
+          <w:szCs w:val="28"/>
+        </w:rPr>
+        <w:t>Appendix D</w:t>
+      </w:r>
+    </w:p>
+    <w:bookmarkStart w:id="3" w:name="_MON_1587461151"/>
+    <w:bookmarkEnd w:id="3"/>
+    <w:p>
+      <w:pPr>
+        <w:rPr>
+          <w:sz w:val="24"/>
+          <w:szCs w:val="24"/>
+        </w:rPr>
+      </w:pPr>
+      <w:r>
+        <w:rPr>
+          <w:sz w:val="24"/>
+          <w:szCs w:val="24"/>
+        </w:rPr>
+        <w:object w:dxaOrig="9026" w:dyaOrig="9121" w14:anchorId="3484F9AA">
+          <v:shape id="_x0000_i1028" type="#_x0000_t75" style="width:452.5pt;height:458pt" o:ole="">
+            <v:imagedata r:id="rId13" o:title=""/>
+          </v:shape>
+          <o:OLEObject Type="Embed" ProgID="Word.OpenDocumentText.12" ShapeID="_x0000_i1028" DrawAspect="Content" ObjectID="_1587755660" r:id="rId14"/>
+        </w:object>
+      </w:r>
+    </w:p>
+    <w:p>
+      <w:pPr>
+        <w:rPr>
+          <w:b/>
+          <w:sz w:val="28"/>
+          <w:szCs w:val="28"/>
+        </w:rPr>
+      </w:pPr>
+    </w:p>
+    <w:p>
+      <w:pPr>
+        <w:rPr>
+          <w:b/>
+          <w:sz w:val="28"/>
+          <w:szCs w:val="28"/>
+        </w:rPr>
+      </w:pPr>
+    </w:p>
+    <w:p>
+      <w:pPr>
+        <w:rPr>
+          <w:b/>
+          <w:sz w:val="28"/>
+          <w:szCs w:val="28"/>
+        </w:rPr>
+      </w:pPr>
+    </w:p>
+    <w:p>
+      <w:pPr>
+        <w:rPr>
+          <w:b/>
+          <w:sz w:val="28"/>
+          <w:szCs w:val="28"/>
+        </w:rPr>
+      </w:pPr>
+    </w:p>
+    <w:p>
+      <w:pPr>
+        <w:rPr>
+          <w:b/>
+          <w:sz w:val="28"/>
+          <w:szCs w:val="28"/>
+        </w:rPr>
+      </w:pPr>
+    </w:p>
+    <w:p>
+      <w:pPr>
+        <w:rPr>
+          <w:b/>
+          <w:sz w:val="28"/>
+          <w:szCs w:val="28"/>
+        </w:rPr>
+      </w:pPr>
+      <w:r>
+        <w:rPr>
+          <w:b/>
+          <w:sz w:val="28"/>
+          <w:szCs w:val="28"/>
+        </w:rPr>
+        <w:t xml:space="preserve">Appendix </w:t>
+      </w:r>
+      <w:r>
+        <w:rPr>
+          <w:b/>
+          <w:sz w:val="28"/>
+          <w:szCs w:val="28"/>
+        </w:rPr>
+        <w:t>E</w:t>
+      </w:r>
+    </w:p>
+    <w:p>
+      <w:pPr>
+        <w:rPr>
+          <w:u w:val="single"/>
+        </w:rPr>
+      </w:pPr>
+      <w:r>
+        <w:rPr>
+          <w:u w:val="single"/>
+        </w:rPr>
+        <w:t>Figure 1:</w:t>
+      </w:r>
+    </w:p>
+    <w:bookmarkStart w:id="4" w:name="_MON_1587460664"/>
+    <w:bookmarkEnd w:id="4"/>
+    <w:p>
+      <w:pPr>
+        <w:rPr>
+          <w:sz w:val="24"/>
+          <w:szCs w:val="24"/>
+        </w:rPr>
+      </w:pPr>
+      <w:r>
+        <w:rPr>
+          <w:sz w:val="24"/>
+          <w:szCs w:val="24"/>
+        </w:rPr>
+        <w:object w:dxaOrig="9026" w:dyaOrig="1131" w14:anchorId="69FDBAF7">
+          <v:shape id="_x0000_i1029" type="#_x0000_t75" style="width:452.5pt;height:56.5pt" o:ole="">
+            <v:imagedata r:id="rId15" o:title=""/>
+          </v:shape>
+          <o:OLEObject Type="Embed" ProgID="Word.OpenDocumentText.12" ShapeID="_x0000_i1029" DrawAspect="Content" ObjectID="_1587755661" r:id="rId16"/>
+        </w:object>
+      </w:r>
+    </w:p>
+    <w:p>
+      <w:pPr>
+        <w:rPr>
+          <w:u w:val="single"/>
+        </w:rPr>
+      </w:pPr>
+      <w:r>
+        <w:rPr>
+          <w:u w:val="single"/>
+        </w:rPr>
+        <w:t>Figure 2:</w:t>
+      </w:r>
+    </w:p>
+    <w:bookmarkStart w:id="5" w:name="_MON_1587460777"/>
+    <w:bookmarkEnd w:id="5"/>
+    <w:p>
+      <w:pPr>
+        <w:rPr>
+          <w:sz w:val="24"/>
+          <w:szCs w:val="24"/>
+        </w:rPr>
+      </w:pPr>
+      <w:r>
+        <w:rPr>
+          <w:sz w:val="24"/>
+          <w:szCs w:val="24"/>
+        </w:rPr>
+        <w:object w:dxaOrig="9026" w:dyaOrig="2916" w14:anchorId="3C9E465E">
+          <v:shape id="_x0000_i1030" type="#_x0000_t75" style="width:452.5pt;height:149pt" o:ole="">
+            <v:imagedata r:id="rId17" o:title=""/>
+          </v:shape>
+          <o:OLEObject Type="Embed" ProgID="Word.OpenDocumentText.12" ShapeID="_x0000_i1030" DrawAspect="Content" ObjectID="_1587755662" r:id="rId18"/>
+        </w:object>
+      </w:r>
+    </w:p>
+    <w:p/>
+    <w:p>
+      <w:pPr>
+        <w:rPr>
+          <w:b/>
+          <w:sz w:val="28"/>
+          <w:szCs w:val="28"/>
+        </w:rPr>
+      </w:pPr>
+      <w:r>
+        <w:rPr>
+          <w:b/>
+          <w:sz w:val="28"/>
+          <w:szCs w:val="28"/>
+        </w:rPr>
+        <w:t xml:space="preserve">Appendix </w:t>
+      </w:r>
+      <w:r>
+        <w:rPr>
+          <w:b/>
+          <w:sz w:val="28"/>
+          <w:szCs w:val="28"/>
+        </w:rPr>
+        <w:t>F</w:t>
+      </w:r>
+    </w:p>
+    <w:bookmarkStart w:id="6" w:name="_MON_1587461399"/>
+    <w:bookmarkEnd w:id="6"/>
+    <w:p>
+      <w:pPr>
+        <w:rPr>
+          <w:sz w:val="24"/>
+          <w:szCs w:val="24"/>
+        </w:rPr>
+      </w:pPr>
+      <w:r>
+        <w:rPr>
+          <w:sz w:val="24"/>
+          <w:szCs w:val="24"/>
+        </w:rPr>
+        <w:object w:dxaOrig="9026" w:dyaOrig="4672" w14:anchorId="74D97907">
+          <v:shape id="_x0000_i1031" type="#_x0000_t75" style="width:452.5pt;height:236.5pt" o:ole="">
+            <v:imagedata r:id="rId19" o:title=""/>
+          </v:shape>
+          <o:OLEObject Type="Embed" ProgID="Word.OpenDocumentText.12" ShapeID="_x0000_i1031" DrawAspect="Content" ObjectID="_1587755663" r:id="rId20"/>
+        </w:object>
+      </w:r>
+    </w:p>
+    <w:p>
+      <w:pPr>
+        <w:rPr>
+          <w:b/>
+          <w:sz w:val="28"/>
+          <w:szCs w:val="28"/>
+        </w:rPr>
+      </w:pPr>
+      <w:r>
+        <w:rPr>
+          <w:b/>
+          <w:sz w:val="28"/>
+          <w:szCs w:val="28"/>
+        </w:rPr>
+        <w:t>Appendix G</w:t>
+      </w:r>
+    </w:p>
+    <w:p>
+      <w:pPr>
+        <w:rPr>
+          <w:sz w:val="24"/>
+          <w:szCs w:val="24"/>
+        </w:rPr>
+      </w:pPr>
+      <w:r>
+        <w:rPr>
+          <w:noProof/>
+          <w:sz w:val="24"/>
+          <w:szCs w:val="24"/>
+        </w:rPr>
+        <w:lastRenderedPageBreak/>
+        <w:drawing>
+          <wp:inline distT="0" distB="0" distL="0" distR="0" wp14:anchorId="054F33D1" wp14:editId="648DA073">
+            <wp:extent cx="5937250" cy="3409950"/>
+            <wp:effectExtent l="0" t="0" r="6350" b="0"/>
+            <wp:docPr id="1" name="Picture 1"/>
+            <wp:cNvGraphicFramePr>
+              <a:graphicFrameLocks xmlns:a="http://schemas.openxmlformats.org/drawingml/2006/main" noChangeAspect="1"/>
+            </wp:cNvGraphicFramePr>
+            <a:graphic xmlns:a="http://schemas.openxmlformats.org/drawingml/2006/main">
+              <a:graphicData uri="http://schemas.openxmlformats.org/drawingml/2006/picture">
+                <pic:pic xmlns:pic="http://schemas.openxmlformats.org/drawingml/2006/picture">
+                  <pic:nvPicPr>
+                    <pic:cNvPr id="0" name="Picture 3"/>
+                    <pic:cNvPicPr>
+                      <a:picLocks noChangeAspect="1" noChangeArrowheads="1"/>
+                    </pic:cNvPicPr>
+                  </pic:nvPicPr>
+                  <pic:blipFill>
+                    <a:blip r:embed="rId21">
+                      <a:extLst>
+                        <a:ext uri="{28A0092B-C50C-407E-A947-70E740481C1C}">
+                          <a14:useLocalDpi xmlns:a14="http://schemas.microsoft.com/office/drawing/2010/main" val="0"/>
+                        </a:ext>
+                      </a:extLst>
+                    </a:blip>
+                    <a:srcRect/>
+                    <a:stretch>
+                      <a:fillRect/>
+                    </a:stretch>
+                  </pic:blipFill>
+                  <pic:spPr bwMode="auto">
+                    <a:xfrm>
+                      <a:off x="0" y="0"/>
+                      <a:ext cx="5937250" cy="3409950"/>
+                    </a:xfrm>
+                    <a:prstGeom prst="rect">
+                      <a:avLst/>
+                    </a:prstGeom>
+                    <a:noFill/>
+                    <a:ln>
+                      <a:noFill/>
+                    </a:ln>
+                  </pic:spPr>
+                </pic:pic>
+              </a:graphicData>
+            </a:graphic>
+          </wp:inline>
+        </w:drawing>
+      </w:r>
+    </w:p>
+    <w:p>
+      <w:pPr>
+        <w:rPr>
+          <w:sz w:val="24"/>
+          <w:szCs w:val="24"/>
+        </w:rPr>
+      </w:pPr>
+    </w:p>
+    <w:p>
+      <w:pPr>
+        <w:rPr>
+          <w:b/>
+          <w:sz w:val="28"/>
+          <w:szCs w:val="28"/>
+        </w:rPr>
+      </w:pPr>
+      <w:r>
+        <w:rPr>
+          <w:b/>
+          <w:sz w:val="28"/>
+          <w:szCs w:val="28"/>
+        </w:rPr>
+        <w:t xml:space="preserve">Appendix </w:t>
+      </w:r>
+      <w:r>
+        <w:rPr>
+          <w:b/>
+          <w:sz w:val="28"/>
+          <w:szCs w:val="28"/>
+        </w:rPr>
+        <w:t>H</w:t>
+      </w:r>
+    </w:p>
+    <w:p>
+      <w:pPr>
+        <w:rPr>
+          <w:sz w:val="24"/>
+          <w:szCs w:val="24"/>
+        </w:rPr>
+      </w:pPr>
+      <w:r>
+        <w:rPr>
+          <w:noProof/>
+        </w:rPr>
+        <w:lastRenderedPageBreak/>
+        <w:drawing>
+          <wp:inline distT="0" distB="0" distL="0" distR="0" wp14:anchorId="1914035A" wp14:editId="10803833">
+            <wp:extent cx="5943600" cy="4276725"/>
+            <wp:effectExtent l="0" t="0" r="0" b="9525"/>
+            <wp:docPr id="3" name="Chart 3">
+              <a:extLst xmlns:a="http://schemas.openxmlformats.org/drawingml/2006/main">
+                <a:ext uri="{FF2B5EF4-FFF2-40B4-BE49-F238E27FC236}">
+                  <a16:creationId xmlns:a16="http://schemas.microsoft.com/office/drawing/2014/main" id="{30565B41-B9DA-41DA-8D2A-A2A187A4293F}"/>
+                </a:ext>
+              </a:extLst>
+            </wp:docPr>
+            <wp:cNvGraphicFramePr/>
+            <a:graphic xmlns:a="http://schemas.openxmlformats.org/drawingml/2006/main">
+              <a:graphicData uri="http://schemas.openxmlformats.org/drawingml/2006/chart">
+                <c:chart xmlns:c="http://schemas.openxmlformats.org/drawingml/2006/chart" xmlns:r="http://schemas.openxmlformats.org/officeDocument/2006/relationships" r:id="rId22"/>
+              </a:graphicData>
+            </a:graphic>
+          </wp:inline>
+        </w:drawing>
+      </w:r>
     </w:p>
     <w:sectPr>
-      <w:footerReference w:type="default" r:id="rId11"/>
+      <w:footerReference w:type="default" r:id="rId23"/>
       <w:pgSz w:w="12240" w:h="15840"/>
       <w:pgMar w:top="1440" w:right="1440" w:bottom="1440" w:left="1440" w:header="720" w:footer="720" w:gutter="0"/>
       <w:cols w:space="720"/>
@@ -2820,7 +3884,7 @@
 </file>
 
 <file path=word/endnotes.xml><?xml version="1.0" encoding="utf-8"?>
-<w:endnotes xmlns:wpc="http://schemas.microsoft.com/office/word/2010/wordprocessingCanvas" xmlns:mo="http://schemas.microsoft.com/office/mac/office/2008/main" xmlns:mc="http://schemas.openxmlformats.org/markup-compatibility/2006" xmlns:mv="urn:schemas-microsoft-com:mac:vml" xmlns:o="urn:schemas-microsoft-com:office:office" xmlns:r="http://schemas.openxmlformats.org/officeDocument/2006/relationships" xmlns:m="http://schemas.openxmlformats.org/officeDocument/2006/math" xmlns:v="urn:schemas-microsoft-com:vml" xmlns:wp14="http://schemas.microsoft.com/office/word/2010/wordprocessingDrawing" xmlns:wp="http://schemas.openxmlformats.org/drawingml/2006/wordprocessingDrawing" xmlns:w10="urn:schemas-microsoft-com:office:word" xmlns:w="http://schemas.openxmlformats.org/wordprocessingml/2006/main" xmlns:w14="http://schemas.microsoft.com/office/word/2010/wordml" xmlns:w15="http://schemas.microsoft.com/office/word/2012/wordml" xmlns:wpg="http://schemas.microsoft.com/office/word/2010/wordprocessingGroup" xmlns:wpi="http://schemas.microsoft.com/office/word/2010/wordprocessingInk" xmlns:wne="http://schemas.microsoft.com/office/word/2006/wordml" xmlns:wps="http://schemas.microsoft.com/office/word/2010/wordprocessingShape" mc:Ignorable="w14 w15 wp14">
+<w:endnotes xmlns:wpc="http://schemas.microsoft.com/office/word/2010/wordprocessingCanvas" xmlns:cx="http://schemas.microsoft.com/office/drawing/2014/chartex" xmlns:cx1="http://schemas.microsoft.com/office/drawing/2015/9/8/chartex" xmlns:cx2="http://schemas.microsoft.com/office/drawing/2015/10/21/chartex" xmlns:cx3="http://schemas.microsoft.com/office/drawing/2016/5/9/chartex" xmlns:cx4="http://schemas.microsoft.com/office/drawing/2016/5/10/chartex" xmlns:cx5="http://schemas.microsoft.com/office/drawing/2016/5/11/chartex" xmlns:cx6="http://schemas.microsoft.com/office/drawing/2016/5/12/chartex" xmlns:cx7="http://schemas.microsoft.com/office/drawing/2016/5/13/chartex" xmlns:cx8="http://schemas.microsoft.com/office/drawing/2016/5/14/chartex" xmlns:mc="http://schemas.openxmlformats.org/markup-compatibility/2006" xmlns:aink="http://schemas.microsoft.com/office/drawing/2016/ink" xmlns:am3d="http://schemas.microsoft.com/office/drawing/2017/model3d" xmlns:o="urn:schemas-microsoft-com:office:office" xmlns:r="http://schemas.openxmlformats.org/officeDocument/2006/relationships" xmlns:m="http://schemas.openxmlformats.org/officeDocument/2006/math" xmlns:v="urn:schemas-microsoft-com:vml" xmlns:wp14="http://schemas.microsoft.com/office/word/2010/wordprocessingDrawing" xmlns:wp="http://schemas.openxmlformats.org/drawingml/2006/wordprocessingDrawing" xmlns:w10="urn:schemas-microsoft-com:office:word" xmlns:w="http://schemas.openxmlformats.org/wordprocessingml/2006/main" xmlns:w14="http://schemas.microsoft.com/office/word/2010/wordml" xmlns:w15="http://schemas.microsoft.com/office/word/2012/wordml" xmlns:w16cid="http://schemas.microsoft.com/office/word/2016/wordml/cid" xmlns:w16se="http://schemas.microsoft.com/office/word/2015/wordml/symex" xmlns:wpg="http://schemas.microsoft.com/office/word/2010/wordprocessingGroup" xmlns:wpi="http://schemas.microsoft.com/office/word/2010/wordprocessingInk" xmlns:wne="http://schemas.microsoft.com/office/word/2006/wordml" xmlns:wps="http://schemas.microsoft.com/office/word/2010/wordprocessingShape" mc:Ignorable="w14 w15 w16se w16cid wp14">
   <w:endnote w:type="separator" w:id="-1">
     <w:p>
       <w:pPr>
@@ -2845,7 +3909,7 @@
 </file>
 
 <file path=word/footer1.xml><?xml version="1.0" encoding="utf-8"?>
-<w:ftr xmlns:wpc="http://schemas.microsoft.com/office/word/2010/wordprocessingCanvas" xmlns:mo="http://schemas.microsoft.com/office/mac/office/2008/main" xmlns:mc="http://schemas.openxmlformats.org/markup-compatibility/2006" xmlns:mv="urn:schemas-microsoft-com:mac:vml" xmlns:o="urn:schemas-microsoft-com:office:office" xmlns:r="http://schemas.openxmlformats.org/officeDocument/2006/relationships" xmlns:m="http://schemas.openxmlformats.org/officeDocument/2006/math" xmlns:v="urn:schemas-microsoft-com:vml" xmlns:wp14="http://schemas.microsoft.com/office/word/2010/wordprocessingDrawing" xmlns:wp="http://schemas.openxmlformats.org/drawingml/2006/wordprocessingDrawing" xmlns:w10="urn:schemas-microsoft-com:office:word" xmlns:w="http://schemas.openxmlformats.org/wordprocessingml/2006/main" xmlns:w14="http://schemas.microsoft.com/office/word/2010/wordml" xmlns:w15="http://schemas.microsoft.com/office/word/2012/wordml" xmlns:wpg="http://schemas.microsoft.com/office/word/2010/wordprocessingGroup" xmlns:wpi="http://schemas.microsoft.com/office/word/2010/wordprocessingInk" xmlns:wne="http://schemas.microsoft.com/office/word/2006/wordml" xmlns:wps="http://schemas.microsoft.com/office/word/2010/wordprocessingShape" mc:Ignorable="w14 w15 wp14">
+<w:ftr xmlns:wpc="http://schemas.microsoft.com/office/word/2010/wordprocessingCanvas" xmlns:cx="http://schemas.microsoft.com/office/drawing/2014/chartex" xmlns:cx1="http://schemas.microsoft.com/office/drawing/2015/9/8/chartex" xmlns:cx2="http://schemas.microsoft.com/office/drawing/2015/10/21/chartex" xmlns:cx3="http://schemas.microsoft.com/office/drawing/2016/5/9/chartex" xmlns:cx4="http://schemas.microsoft.com/office/drawing/2016/5/10/chartex" xmlns:cx5="http://schemas.microsoft.com/office/drawing/2016/5/11/chartex" xmlns:cx6="http://schemas.microsoft.com/office/drawing/2016/5/12/chartex" xmlns:cx7="http://schemas.microsoft.com/office/drawing/2016/5/13/chartex" xmlns:cx8="http://schemas.microsoft.com/office/drawing/2016/5/14/chartex" xmlns:mc="http://schemas.openxmlformats.org/markup-compatibility/2006" xmlns:aink="http://schemas.microsoft.com/office/drawing/2016/ink" xmlns:am3d="http://schemas.microsoft.com/office/drawing/2017/model3d" xmlns:o="urn:schemas-microsoft-com:office:office" xmlns:r="http://schemas.openxmlformats.org/officeDocument/2006/relationships" xmlns:m="http://schemas.openxmlformats.org/officeDocument/2006/math" xmlns:v="urn:schemas-microsoft-com:vml" xmlns:wp14="http://schemas.microsoft.com/office/word/2010/wordprocessingDrawing" xmlns:wp="http://schemas.openxmlformats.org/drawingml/2006/wordprocessingDrawing" xmlns:w10="urn:schemas-microsoft-com:office:word" xmlns:w="http://schemas.openxmlformats.org/wordprocessingml/2006/main" xmlns:w14="http://schemas.microsoft.com/office/word/2010/wordml" xmlns:w15="http://schemas.microsoft.com/office/word/2012/wordml" xmlns:w16cid="http://schemas.microsoft.com/office/word/2016/wordml/cid" xmlns:w16se="http://schemas.microsoft.com/office/word/2015/wordml/symex" xmlns:wpg="http://schemas.microsoft.com/office/word/2010/wordprocessingGroup" xmlns:wpi="http://schemas.microsoft.com/office/word/2010/wordprocessingInk" xmlns:wne="http://schemas.microsoft.com/office/word/2006/wordml" xmlns:wps="http://schemas.microsoft.com/office/word/2010/wordprocessingShape" mc:Ignorable="w14 w15 w16se w16cid wp14">
   <w:sdt>
     <w:sdtPr>
       <w:id w:val="-551069598"/>
@@ -2898,7 +3962,7 @@
 </file>
 
 <file path=word/footnotes.xml><?xml version="1.0" encoding="utf-8"?>
-<w:footnotes xmlns:wpc="http://schemas.microsoft.com/office/word/2010/wordprocessingCanvas" xmlns:mo="http://schemas.microsoft.com/office/mac/office/2008/main" xmlns:mc="http://schemas.openxmlformats.org/markup-compatibility/2006" xmlns:mv="urn:schemas-microsoft-com:mac:vml" xmlns:o="urn:schemas-microsoft-com:office:office" xmlns:r="http://schemas.openxmlformats.org/officeDocument/2006/relationships" xmlns:m="http://schemas.openxmlformats.org/officeDocument/2006/math" xmlns:v="urn:schemas-microsoft-com:vml" xmlns:wp14="http://schemas.microsoft.com/office/word/2010/wordprocessingDrawing" xmlns:wp="http://schemas.openxmlformats.org/drawingml/2006/wordprocessingDrawing" xmlns:w10="urn:schemas-microsoft-com:office:word" xmlns:w="http://schemas.openxmlformats.org/wordprocessingml/2006/main" xmlns:w14="http://schemas.microsoft.com/office/word/2010/wordml" xmlns:w15="http://schemas.microsoft.com/office/word/2012/wordml" xmlns:wpg="http://schemas.microsoft.com/office/word/2010/wordprocessingGroup" xmlns:wpi="http://schemas.microsoft.com/office/word/2010/wordprocessingInk" xmlns:wne="http://schemas.microsoft.com/office/word/2006/wordml" xmlns:wps="http://schemas.microsoft.com/office/word/2010/wordprocessingShape" mc:Ignorable="w14 w15 wp14">
+<w:footnotes xmlns:wpc="http://schemas.microsoft.com/office/word/2010/wordprocessingCanvas" xmlns:cx="http://schemas.microsoft.com/office/drawing/2014/chartex" xmlns:cx1="http://schemas.microsoft.com/office/drawing/2015/9/8/chartex" xmlns:cx2="http://schemas.microsoft.com/office/drawing/2015/10/21/chartex" xmlns:cx3="http://schemas.microsoft.com/office/drawing/2016/5/9/chartex" xmlns:cx4="http://schemas.microsoft.com/office/drawing/2016/5/10/chartex" xmlns:cx5="http://schemas.microsoft.com/office/drawing/2016/5/11/chartex" xmlns:cx6="http://schemas.microsoft.com/office/drawing/2016/5/12/chartex" xmlns:cx7="http://schemas.microsoft.com/office/drawing/2016/5/13/chartex" xmlns:cx8="http://schemas.microsoft.com/office/drawing/2016/5/14/chartex" xmlns:mc="http://schemas.openxmlformats.org/markup-compatibility/2006" xmlns:aink="http://schemas.microsoft.com/office/drawing/2016/ink" xmlns:am3d="http://schemas.microsoft.com/office/drawing/2017/model3d" xmlns:o="urn:schemas-microsoft-com:office:office" xmlns:r="http://schemas.openxmlformats.org/officeDocument/2006/relationships" xmlns:m="http://schemas.openxmlformats.org/officeDocument/2006/math" xmlns:v="urn:schemas-microsoft-com:vml" xmlns:wp14="http://schemas.microsoft.com/office/word/2010/wordprocessingDrawing" xmlns:wp="http://schemas.openxmlformats.org/drawingml/2006/wordprocessingDrawing" xmlns:w10="urn:schemas-microsoft-com:office:word" xmlns:w="http://schemas.openxmlformats.org/wordprocessingml/2006/main" xmlns:w14="http://schemas.microsoft.com/office/word/2010/wordml" xmlns:w15="http://schemas.microsoft.com/office/word/2012/wordml" xmlns:w16cid="http://schemas.microsoft.com/office/word/2016/wordml/cid" xmlns:w16se="http://schemas.microsoft.com/office/word/2015/wordml/symex" xmlns:wpg="http://schemas.microsoft.com/office/word/2010/wordprocessingGroup" xmlns:wpi="http://schemas.microsoft.com/office/word/2010/wordprocessingInk" xmlns:wne="http://schemas.microsoft.com/office/word/2006/wordml" xmlns:wps="http://schemas.microsoft.com/office/word/2010/wordprocessingShape" mc:Ignorable="w14 w15 w16se w16cid wp14">
   <w:footnote w:type="separator" w:id="-1">
     <w:p>
       <w:pPr>
@@ -2923,8 +3987,8 @@
 </file>
 
 <file path=word/numbering.xml><?xml version="1.0" encoding="utf-8"?>
-<w:numbering xmlns:wpc="http://schemas.microsoft.com/office/word/2010/wordprocessingCanvas" xmlns:mo="http://schemas.microsoft.com/office/mac/office/2008/main" xmlns:mc="http://schemas.openxmlformats.org/markup-compatibility/2006" xmlns:mv="urn:schemas-microsoft-com:mac:vml" xmlns:o="urn:schemas-microsoft-com:office:office" xmlns:r="http://schemas.openxmlformats.org/officeDocument/2006/relationships" xmlns:m="http://schemas.openxmlformats.org/officeDocument/2006/math" xmlns:v="urn:schemas-microsoft-com:vml" xmlns:wp14="http://schemas.microsoft.com/office/word/2010/wordprocessingDrawing" xmlns:wp="http://schemas.openxmlformats.org/drawingml/2006/wordprocessingDrawing" xmlns:w10="urn:schemas-microsoft-com:office:word" xmlns:w="http://schemas.openxmlformats.org/wordprocessingml/2006/main" xmlns:w14="http://schemas.microsoft.com/office/word/2010/wordml" xmlns:w15="http://schemas.microsoft.com/office/word/2012/wordml" xmlns:wpg="http://schemas.microsoft.com/office/word/2010/wordprocessingGroup" xmlns:wpi="http://schemas.microsoft.com/office/word/2010/wordprocessingInk" xmlns:wne="http://schemas.microsoft.com/office/word/2006/wordml" xmlns:wps="http://schemas.microsoft.com/office/word/2010/wordprocessingShape" mc:Ignorable="w14 w15 wp14">
-  <w:abstractNum w:abstractNumId="0">
+<w:numbering xmlns:wpc="http://schemas.microsoft.com/office/word/2010/wordprocessingCanvas" xmlns:cx="http://schemas.microsoft.com/office/drawing/2014/chartex" xmlns:cx1="http://schemas.microsoft.com/office/drawing/2015/9/8/chartex" xmlns:cx2="http://schemas.microsoft.com/office/drawing/2015/10/21/chartex" xmlns:cx3="http://schemas.microsoft.com/office/drawing/2016/5/9/chartex" xmlns:cx4="http://schemas.microsoft.com/office/drawing/2016/5/10/chartex" xmlns:cx5="http://schemas.microsoft.com/office/drawing/2016/5/11/chartex" xmlns:cx6="http://schemas.microsoft.com/office/drawing/2016/5/12/chartex" xmlns:cx7="http://schemas.microsoft.com/office/drawing/2016/5/13/chartex" xmlns:cx8="http://schemas.microsoft.com/office/drawing/2016/5/14/chartex" xmlns:mc="http://schemas.openxmlformats.org/markup-compatibility/2006" xmlns:aink="http://schemas.microsoft.com/office/drawing/2016/ink" xmlns:am3d="http://schemas.microsoft.com/office/drawing/2017/model3d" xmlns:o="urn:schemas-microsoft-com:office:office" xmlns:r="http://schemas.openxmlformats.org/officeDocument/2006/relationships" xmlns:m="http://schemas.openxmlformats.org/officeDocument/2006/math" xmlns:v="urn:schemas-microsoft-com:vml" xmlns:wp14="http://schemas.microsoft.com/office/word/2010/wordprocessingDrawing" xmlns:wp="http://schemas.openxmlformats.org/drawingml/2006/wordprocessingDrawing" xmlns:w10="urn:schemas-microsoft-com:office:word" xmlns:w="http://schemas.openxmlformats.org/wordprocessingml/2006/main" xmlns:w14="http://schemas.microsoft.com/office/word/2010/wordml" xmlns:w15="http://schemas.microsoft.com/office/word/2012/wordml" xmlns:w16cid="http://schemas.microsoft.com/office/word/2016/wordml/cid" xmlns:w16se="http://schemas.microsoft.com/office/word/2015/wordml/symex" xmlns:wpg="http://schemas.microsoft.com/office/word/2010/wordprocessingGroup" xmlns:wpi="http://schemas.microsoft.com/office/word/2010/wordprocessingInk" xmlns:wne="http://schemas.microsoft.com/office/word/2006/wordml" xmlns:wps="http://schemas.microsoft.com/office/word/2010/wordprocessingShape" mc:Ignorable="w14 w15 w16se w16cid wp14">
+  <w:abstractNum w:abstractNumId="0" w15:restartNumberingAfterBreak="0">
     <w:nsid w:val="01A55827"/>
     <w:multiLevelType w:val="hybridMultilevel"/>
     <w:tmpl w:val="7EAAB31E"/>
@@ -3037,7 +4101,7 @@
       </w:rPr>
     </w:lvl>
   </w:abstractNum>
-  <w:abstractNum w:abstractNumId="1">
+  <w:abstractNum w:abstractNumId="1" w15:restartNumberingAfterBreak="0">
     <w:nsid w:val="0BFD2CC0"/>
     <w:multiLevelType w:val="hybridMultilevel"/>
     <w:tmpl w:val="0442C0B0"/>
@@ -3126,7 +4190,7 @@
       </w:pPr>
     </w:lvl>
   </w:abstractNum>
-  <w:abstractNum w:abstractNumId="2">
+  <w:abstractNum w:abstractNumId="2" w15:restartNumberingAfterBreak="0">
     <w:nsid w:val="12975E67"/>
     <w:multiLevelType w:val="hybridMultilevel"/>
     <w:tmpl w:val="3E7A325A"/>
@@ -3239,12 +4303,12 @@
       </w:rPr>
     </w:lvl>
   </w:abstractNum>
-  <w:abstractNum w:abstractNumId="3">
-    <w:nsid w:val="39F11110"/>
+  <w:abstractNum w:abstractNumId="3" w15:restartNumberingAfterBreak="0">
+    <w:nsid w:val="26066113"/>
     <w:multiLevelType w:val="hybridMultilevel"/>
-    <w:tmpl w:val="5FBE79A4"/>
-    <w:lvl w:ilvl="0" w:tplc="77547434">
-      <w:start w:val="1"/>
+    <w:tmpl w:val="FA6E0BA4"/>
+    <w:lvl w:ilvl="0" w:tplc="A4F4AC6A">
+      <w:start w:val="3"/>
       <w:numFmt w:val="bullet"/>
       <w:lvlText w:val="-"/>
       <w:lvlJc w:val="left"/>
@@ -3352,7 +4416,120 @@
       </w:rPr>
     </w:lvl>
   </w:abstractNum>
-  <w:abstractNum w:abstractNumId="4">
+  <w:abstractNum w:abstractNumId="4" w15:restartNumberingAfterBreak="0">
+    <w:nsid w:val="39F11110"/>
+    <w:multiLevelType w:val="hybridMultilevel"/>
+    <w:tmpl w:val="5FBE79A4"/>
+    <w:lvl w:ilvl="0" w:tplc="77547434">
+      <w:start w:val="1"/>
+      <w:numFmt w:val="bullet"/>
+      <w:lvlText w:val="-"/>
+      <w:lvlJc w:val="left"/>
+      <w:pPr>
+        <w:ind w:left="720" w:hanging="360"/>
+      </w:pPr>
+      <w:rPr>
+        <w:rFonts w:ascii="Calibri" w:eastAsiaTheme="minorHAnsi" w:hAnsi="Calibri" w:cs="Calibri" w:hint="default"/>
+      </w:rPr>
+    </w:lvl>
+    <w:lvl w:ilvl="1" w:tplc="04090003" w:tentative="1">
+      <w:start w:val="1"/>
+      <w:numFmt w:val="bullet"/>
+      <w:lvlText w:val="o"/>
+      <w:lvlJc w:val="left"/>
+      <w:pPr>
+        <w:ind w:left="1440" w:hanging="360"/>
+      </w:pPr>
+      <w:rPr>
+        <w:rFonts w:ascii="Courier New" w:hAnsi="Courier New" w:cs="Courier New" w:hint="default"/>
+      </w:rPr>
+    </w:lvl>
+    <w:lvl w:ilvl="2" w:tplc="04090005" w:tentative="1">
+      <w:start w:val="1"/>
+      <w:numFmt w:val="bullet"/>
+      <w:lvlText w:val=""/>
+      <w:lvlJc w:val="left"/>
+      <w:pPr>
+        <w:ind w:left="2160" w:hanging="360"/>
+      </w:pPr>
+      <w:rPr>
+        <w:rFonts w:ascii="Wingdings" w:hAnsi="Wingdings" w:hint="default"/>
+      </w:rPr>
+    </w:lvl>
+    <w:lvl w:ilvl="3" w:tplc="04090001" w:tentative="1">
+      <w:start w:val="1"/>
+      <w:numFmt w:val="bullet"/>
+      <w:lvlText w:val=""/>
+      <w:lvlJc w:val="left"/>
+      <w:pPr>
+        <w:ind w:left="2880" w:hanging="360"/>
+      </w:pPr>
+      <w:rPr>
+        <w:rFonts w:ascii="Symbol" w:hAnsi="Symbol" w:hint="default"/>
+      </w:rPr>
+    </w:lvl>
+    <w:lvl w:ilvl="4" w:tplc="04090003" w:tentative="1">
+      <w:start w:val="1"/>
+      <w:numFmt w:val="bullet"/>
+      <w:lvlText w:val="o"/>
+      <w:lvlJc w:val="left"/>
+      <w:pPr>
+        <w:ind w:left="3600" w:hanging="360"/>
+      </w:pPr>
+      <w:rPr>
+        <w:rFonts w:ascii="Courier New" w:hAnsi="Courier New" w:cs="Courier New" w:hint="default"/>
+      </w:rPr>
+    </w:lvl>
+    <w:lvl w:ilvl="5" w:tplc="04090005" w:tentative="1">
+      <w:start w:val="1"/>
+      <w:numFmt w:val="bullet"/>
+      <w:lvlText w:val=""/>
+      <w:lvlJc w:val="left"/>
+      <w:pPr>
+        <w:ind w:left="4320" w:hanging="360"/>
+      </w:pPr>
+      <w:rPr>
+        <w:rFonts w:ascii="Wingdings" w:hAnsi="Wingdings" w:hint="default"/>
+      </w:rPr>
+    </w:lvl>
+    <w:lvl w:ilvl="6" w:tplc="04090001" w:tentative="1">
+      <w:start w:val="1"/>
+      <w:numFmt w:val="bullet"/>
+      <w:lvlText w:val=""/>
+      <w:lvlJc w:val="left"/>
+      <w:pPr>
+        <w:ind w:left="5040" w:hanging="360"/>
+      </w:pPr>
+      <w:rPr>
+        <w:rFonts w:ascii="Symbol" w:hAnsi="Symbol" w:hint="default"/>
+      </w:rPr>
+    </w:lvl>
+    <w:lvl w:ilvl="7" w:tplc="04090003" w:tentative="1">
+      <w:start w:val="1"/>
+      <w:numFmt w:val="bullet"/>
+      <w:lvlText w:val="o"/>
+      <w:lvlJc w:val="left"/>
+      <w:pPr>
+        <w:ind w:left="5760" w:hanging="360"/>
+      </w:pPr>
+      <w:rPr>
+        <w:rFonts w:ascii="Courier New" w:hAnsi="Courier New" w:cs="Courier New" w:hint="default"/>
+      </w:rPr>
+    </w:lvl>
+    <w:lvl w:ilvl="8" w:tplc="04090005" w:tentative="1">
+      <w:start w:val="1"/>
+      <w:numFmt w:val="bullet"/>
+      <w:lvlText w:val=""/>
+      <w:lvlJc w:val="left"/>
+      <w:pPr>
+        <w:ind w:left="6480" w:hanging="360"/>
+      </w:pPr>
+      <w:rPr>
+        <w:rFonts w:ascii="Wingdings" w:hAnsi="Wingdings" w:hint="default"/>
+      </w:rPr>
+    </w:lvl>
+  </w:abstractNum>
+  <w:abstractNum w:abstractNumId="5" w15:restartNumberingAfterBreak="0">
     <w:nsid w:val="5BB50A4D"/>
     <w:multiLevelType w:val="hybridMultilevel"/>
     <w:tmpl w:val="DC5089A8"/>
@@ -3472,19 +4649,22 @@
     <w:abstractNumId w:val="1"/>
   </w:num>
   <w:num w:numId="3">
-    <w:abstractNumId w:val="4"/>
+    <w:abstractNumId w:val="5"/>
   </w:num>
   <w:num w:numId="4">
-    <w:abstractNumId w:val="3"/>
+    <w:abstractNumId w:val="4"/>
   </w:num>
   <w:num w:numId="5">
     <w:abstractNumId w:val="2"/>
+  </w:num>
+  <w:num w:numId="6">
+    <w:abstractNumId w:val="3"/>
   </w:num>
 </w:numbering>
 </file>
 
 <file path=word/styles.xml><?xml version="1.0" encoding="utf-8"?>
-<w:styles xmlns:mc="http://schemas.openxmlformats.org/markup-compatibility/2006" xmlns:r="http://schemas.openxmlformats.org/officeDocument/2006/relationships" xmlns:w="http://schemas.openxmlformats.org/wordprocessingml/2006/main" xmlns:w14="http://schemas.microsoft.com/office/word/2010/wordml" xmlns:w15="http://schemas.microsoft.com/office/word/2012/wordml" mc:Ignorable="w14 w15">
+<w:styles xmlns:mc="http://schemas.openxmlformats.org/markup-compatibility/2006" xmlns:r="http://schemas.openxmlformats.org/officeDocument/2006/relationships" xmlns:w="http://schemas.openxmlformats.org/wordprocessingml/2006/main" xmlns:w14="http://schemas.microsoft.com/office/word/2010/wordml" xmlns:w15="http://schemas.microsoft.com/office/word/2012/wordml" xmlns:w16cid="http://schemas.microsoft.com/office/word/2016/wordml/cid" xmlns:w16se="http://schemas.microsoft.com/office/word/2015/wordml/symex" mc:Ignorable="w14 w15 w16se w16cid">
   <w:docDefaults>
     <w:rPrDefault>
       <w:rPr>
@@ -3500,7 +4680,7 @@
       </w:pPr>
     </w:pPrDefault>
   </w:docDefaults>
-  <w:latentStyles w:defLockedState="0" w:defUIPriority="99" w:defSemiHidden="0" w:defUnhideWhenUsed="0" w:defQFormat="0" w:count="380">
+  <w:latentStyles w:defLockedState="0" w:defUIPriority="99" w:defSemiHidden="0" w:defUnhideWhenUsed="0" w:defQFormat="0" w:count="375">
     <w:lsdException w:name="Normal" w:uiPriority="0" w:qFormat="1"/>
     <w:lsdException w:name="heading 1" w:uiPriority="9" w:qFormat="1"/>
     <w:lsdException w:name="heading 2" w:semiHidden="1" w:uiPriority="9" w:unhideWhenUsed="1" w:qFormat="1"/>
@@ -3880,7 +5060,6 @@
   <w:style w:type="character" w:default="1" w:styleId="DefaultParagraphFont">
     <w:name w:val="Default Paragraph Font"/>
     <w:uiPriority w:val="1"/>
-    <w:semiHidden/>
     <w:unhideWhenUsed/>
   </w:style>
   <w:style w:type="table" w:default="1" w:styleId="TableNormal">
@@ -4207,7 +5386,6 @@
       <w:lang w:val="en-AU"/>
     </w:rPr>
     <w:tblPr>
-      <w:tblInd w:w="0" w:type="dxa"/>
       <w:tblBorders>
         <w:top w:val="single" w:sz="4" w:space="0" w:color="auto"/>
         <w:left w:val="single" w:sz="4" w:space="0" w:color="auto"/>
@@ -4216,573 +5394,1267 @@
         <w:insideH w:val="single" w:sz="4" w:space="0" w:color="auto"/>
         <w:insideV w:val="single" w:sz="4" w:space="0" w:color="auto"/>
       </w:tblBorders>
-      <w:tblCellMar>
-        <w:top w:w="0" w:type="dxa"/>
-        <w:left w:w="108" w:type="dxa"/>
-        <w:bottom w:w="0" w:type="dxa"/>
-        <w:right w:w="108" w:type="dxa"/>
-      </w:tblCellMar>
     </w:tblPr>
   </w:style>
 </w:styles>
 </file>
 
-<file path=word/glossary/document.xml><?xml version="1.0" encoding="utf-8"?>
-<w:glossaryDocument xmlns:wpc="http://schemas.microsoft.com/office/word/2010/wordprocessingCanvas" xmlns:mo="http://schemas.microsoft.com/office/mac/office/2008/main" xmlns:mc="http://schemas.openxmlformats.org/markup-compatibility/2006" xmlns:mv="urn:schemas-microsoft-com:mac:vml" xmlns:o="urn:schemas-microsoft-com:office:office" xmlns:r="http://schemas.openxmlformats.org/officeDocument/2006/relationships" xmlns:m="http://schemas.openxmlformats.org/officeDocument/2006/math" xmlns:v="urn:schemas-microsoft-com:vml" xmlns:wp14="http://schemas.microsoft.com/office/word/2010/wordprocessingDrawing" xmlns:wp="http://schemas.openxmlformats.org/drawingml/2006/wordprocessingDrawing" xmlns:w10="urn:schemas-microsoft-com:office:word" xmlns:w="http://schemas.openxmlformats.org/wordprocessingml/2006/main" xmlns:w14="http://schemas.microsoft.com/office/word/2010/wordml" xmlns:w15="http://schemas.microsoft.com/office/word/2012/wordml" xmlns:wpg="http://schemas.microsoft.com/office/word/2010/wordprocessingGroup" xmlns:wpi="http://schemas.microsoft.com/office/word/2010/wordprocessingInk" xmlns:wne="http://schemas.microsoft.com/office/word/2006/wordml" xmlns:wps="http://schemas.microsoft.com/office/word/2010/wordprocessingShape" mc:Ignorable="w14 w15 wp14"/>
+<file path=word/charts/chart1.xml><?xml version="1.0" encoding="utf-8"?>
+<c:chartSpace xmlns:c="http://schemas.openxmlformats.org/drawingml/2006/chart" xmlns:a="http://schemas.openxmlformats.org/drawingml/2006/main" xmlns:r="http://schemas.openxmlformats.org/officeDocument/2006/relationships" xmlns:c16r2="http://schemas.microsoft.com/office/drawing/2015/06/chart">
+  <c:date1904 val="0"/>
+  <c:lang val="en-US"/>
+  <c:roundedCorners val="0"/>
+  <mc:AlternateContent xmlns:mc="http://schemas.openxmlformats.org/markup-compatibility/2006">
+    <mc:Choice xmlns:c14="http://schemas.microsoft.com/office/drawing/2007/8/2/chart" Requires="c14">
+      <c14:style val="102"/>
+    </mc:Choice>
+    <mc:Fallback>
+      <c:style val="2"/>
+    </mc:Fallback>
+  </mc:AlternateContent>
+  <c:chart>
+    <c:title>
+      <c:tx>
+        <c:rich>
+          <a:bodyPr rot="0" spcFirstLastPara="1" vertOverflow="ellipsis" vert="horz" wrap="square" anchor="ctr" anchorCtr="1"/>
+          <a:lstStyle/>
+          <a:p>
+            <a:pPr>
+              <a:defRPr sz="1400" b="0" i="0" u="none" strike="noStrike" kern="1200" spc="0" baseline="0">
+                <a:solidFill>
+                  <a:schemeClr val="tx1">
+                    <a:lumMod val="65000"/>
+                    <a:lumOff val="35000"/>
+                  </a:schemeClr>
+                </a:solidFill>
+                <a:latin typeface="+mn-lt"/>
+                <a:ea typeface="+mn-ea"/>
+                <a:cs typeface="+mn-cs"/>
+              </a:defRPr>
+            </a:pPr>
+            <a:r>
+              <a:rPr lang="en-US"/>
+              <a:t>Brute Force Prediction</a:t>
+            </a:r>
+          </a:p>
+        </c:rich>
+      </c:tx>
+      <c:overlay val="0"/>
+      <c:spPr>
+        <a:noFill/>
+        <a:ln>
+          <a:noFill/>
+        </a:ln>
+        <a:effectLst/>
+      </c:spPr>
+      <c:txPr>
+        <a:bodyPr rot="0" spcFirstLastPara="1" vertOverflow="ellipsis" vert="horz" wrap="square" anchor="ctr" anchorCtr="1"/>
+        <a:lstStyle/>
+        <a:p>
+          <a:pPr>
+            <a:defRPr sz="1400" b="0" i="0" u="none" strike="noStrike" kern="1200" spc="0" baseline="0">
+              <a:solidFill>
+                <a:schemeClr val="tx1">
+                  <a:lumMod val="65000"/>
+                  <a:lumOff val="35000"/>
+                </a:schemeClr>
+              </a:solidFill>
+              <a:latin typeface="+mn-lt"/>
+              <a:ea typeface="+mn-ea"/>
+              <a:cs typeface="+mn-cs"/>
+            </a:defRPr>
+          </a:pPr>
+          <a:endParaRPr lang="en-US"/>
+        </a:p>
+      </c:txPr>
+    </c:title>
+    <c:autoTitleDeleted val="0"/>
+    <c:plotArea>
+      <c:layout/>
+      <c:lineChart>
+        <c:grouping val="standard"/>
+        <c:varyColors val="0"/>
+        <c:ser>
+          <c:idx val="0"/>
+          <c:order val="0"/>
+          <c:spPr>
+            <a:ln w="25400" cap="rnd">
+              <a:solidFill>
+                <a:schemeClr val="accent1"/>
+              </a:solidFill>
+              <a:round/>
+            </a:ln>
+            <a:effectLst/>
+          </c:spPr>
+          <c:marker>
+            <c:symbol val="circle"/>
+            <c:size val="5"/>
+            <c:spPr>
+              <a:solidFill>
+                <a:schemeClr val="accent1"/>
+              </a:solidFill>
+              <a:ln w="3175">
+                <a:solidFill>
+                  <a:schemeClr val="accent1"/>
+                </a:solidFill>
+              </a:ln>
+              <a:effectLst/>
+            </c:spPr>
+          </c:marker>
+          <c:val>
+            <c:numRef>
+              <c:f>'[Basic operation.xlsx]Sheet1'!$E$50:$E$149</c:f>
+              <c:numCache>
+                <c:formatCode>General</c:formatCode>
+                <c:ptCount val="100"/>
+                <c:pt idx="0">
+                  <c:v>1</c:v>
+                </c:pt>
+                <c:pt idx="1">
+                  <c:v>3</c:v>
+                </c:pt>
+                <c:pt idx="2">
+                  <c:v>6</c:v>
+                </c:pt>
+                <c:pt idx="3">
+                  <c:v>10</c:v>
+                </c:pt>
+                <c:pt idx="4">
+                  <c:v>15</c:v>
+                </c:pt>
+                <c:pt idx="5">
+                  <c:v>21</c:v>
+                </c:pt>
+                <c:pt idx="6">
+                  <c:v>28</c:v>
+                </c:pt>
+                <c:pt idx="7">
+                  <c:v>36</c:v>
+                </c:pt>
+                <c:pt idx="8">
+                  <c:v>45</c:v>
+                </c:pt>
+                <c:pt idx="9">
+                  <c:v>55</c:v>
+                </c:pt>
+                <c:pt idx="10">
+                  <c:v>66</c:v>
+                </c:pt>
+                <c:pt idx="11">
+                  <c:v>78</c:v>
+                </c:pt>
+                <c:pt idx="12">
+                  <c:v>91</c:v>
+                </c:pt>
+                <c:pt idx="13">
+                  <c:v>105</c:v>
+                </c:pt>
+                <c:pt idx="14">
+                  <c:v>120</c:v>
+                </c:pt>
+                <c:pt idx="15">
+                  <c:v>136</c:v>
+                </c:pt>
+                <c:pt idx="16">
+                  <c:v>153</c:v>
+                </c:pt>
+                <c:pt idx="17">
+                  <c:v>171</c:v>
+                </c:pt>
+                <c:pt idx="18">
+                  <c:v>190</c:v>
+                </c:pt>
+                <c:pt idx="19">
+                  <c:v>210</c:v>
+                </c:pt>
+                <c:pt idx="20">
+                  <c:v>231</c:v>
+                </c:pt>
+                <c:pt idx="21">
+                  <c:v>253</c:v>
+                </c:pt>
+                <c:pt idx="22">
+                  <c:v>276</c:v>
+                </c:pt>
+                <c:pt idx="23">
+                  <c:v>300</c:v>
+                </c:pt>
+                <c:pt idx="24">
+                  <c:v>325</c:v>
+                </c:pt>
+                <c:pt idx="25">
+                  <c:v>351</c:v>
+                </c:pt>
+                <c:pt idx="26">
+                  <c:v>378</c:v>
+                </c:pt>
+                <c:pt idx="27">
+                  <c:v>406</c:v>
+                </c:pt>
+                <c:pt idx="28">
+                  <c:v>435</c:v>
+                </c:pt>
+                <c:pt idx="29">
+                  <c:v>465</c:v>
+                </c:pt>
+                <c:pt idx="30">
+                  <c:v>496</c:v>
+                </c:pt>
+                <c:pt idx="31">
+                  <c:v>528</c:v>
+                </c:pt>
+                <c:pt idx="32">
+                  <c:v>561</c:v>
+                </c:pt>
+                <c:pt idx="33">
+                  <c:v>595</c:v>
+                </c:pt>
+                <c:pt idx="34">
+                  <c:v>630</c:v>
+                </c:pt>
+                <c:pt idx="35">
+                  <c:v>666</c:v>
+                </c:pt>
+                <c:pt idx="36">
+                  <c:v>703</c:v>
+                </c:pt>
+                <c:pt idx="37">
+                  <c:v>741</c:v>
+                </c:pt>
+                <c:pt idx="38">
+                  <c:v>780</c:v>
+                </c:pt>
+                <c:pt idx="39">
+                  <c:v>820</c:v>
+                </c:pt>
+                <c:pt idx="40">
+                  <c:v>861</c:v>
+                </c:pt>
+                <c:pt idx="41">
+                  <c:v>903</c:v>
+                </c:pt>
+                <c:pt idx="42">
+                  <c:v>946</c:v>
+                </c:pt>
+                <c:pt idx="43">
+                  <c:v>990</c:v>
+                </c:pt>
+                <c:pt idx="44">
+                  <c:v>1035</c:v>
+                </c:pt>
+                <c:pt idx="45">
+                  <c:v>1081</c:v>
+                </c:pt>
+                <c:pt idx="46">
+                  <c:v>1128</c:v>
+                </c:pt>
+                <c:pt idx="47">
+                  <c:v>1176</c:v>
+                </c:pt>
+                <c:pt idx="48">
+                  <c:v>1225</c:v>
+                </c:pt>
+                <c:pt idx="49">
+                  <c:v>1275</c:v>
+                </c:pt>
+                <c:pt idx="50">
+                  <c:v>1326</c:v>
+                </c:pt>
+                <c:pt idx="51">
+                  <c:v>1378</c:v>
+                </c:pt>
+                <c:pt idx="52">
+                  <c:v>1431</c:v>
+                </c:pt>
+                <c:pt idx="53">
+                  <c:v>1485</c:v>
+                </c:pt>
+                <c:pt idx="54">
+                  <c:v>1540</c:v>
+                </c:pt>
+                <c:pt idx="55">
+                  <c:v>1596</c:v>
+                </c:pt>
+                <c:pt idx="56">
+                  <c:v>1653</c:v>
+                </c:pt>
+                <c:pt idx="57">
+                  <c:v>1711</c:v>
+                </c:pt>
+                <c:pt idx="58">
+                  <c:v>1770</c:v>
+                </c:pt>
+                <c:pt idx="59">
+                  <c:v>1830</c:v>
+                </c:pt>
+                <c:pt idx="60">
+                  <c:v>1891</c:v>
+                </c:pt>
+                <c:pt idx="61">
+                  <c:v>1953</c:v>
+                </c:pt>
+                <c:pt idx="62">
+                  <c:v>2016</c:v>
+                </c:pt>
+                <c:pt idx="63">
+                  <c:v>2080</c:v>
+                </c:pt>
+                <c:pt idx="64">
+                  <c:v>2145</c:v>
+                </c:pt>
+                <c:pt idx="65">
+                  <c:v>2211</c:v>
+                </c:pt>
+                <c:pt idx="66">
+                  <c:v>2278</c:v>
+                </c:pt>
+                <c:pt idx="67">
+                  <c:v>2346</c:v>
+                </c:pt>
+                <c:pt idx="68">
+                  <c:v>2415</c:v>
+                </c:pt>
+                <c:pt idx="69">
+                  <c:v>2485</c:v>
+                </c:pt>
+                <c:pt idx="70">
+                  <c:v>2556</c:v>
+                </c:pt>
+                <c:pt idx="71">
+                  <c:v>2628</c:v>
+                </c:pt>
+                <c:pt idx="72">
+                  <c:v>2701</c:v>
+                </c:pt>
+                <c:pt idx="73">
+                  <c:v>2775</c:v>
+                </c:pt>
+                <c:pt idx="74">
+                  <c:v>2850</c:v>
+                </c:pt>
+                <c:pt idx="75">
+                  <c:v>2926</c:v>
+                </c:pt>
+                <c:pt idx="76">
+                  <c:v>3003</c:v>
+                </c:pt>
+                <c:pt idx="77">
+                  <c:v>3081</c:v>
+                </c:pt>
+                <c:pt idx="78">
+                  <c:v>3160</c:v>
+                </c:pt>
+                <c:pt idx="79">
+                  <c:v>3240</c:v>
+                </c:pt>
+                <c:pt idx="80">
+                  <c:v>3321</c:v>
+                </c:pt>
+                <c:pt idx="81">
+                  <c:v>3403</c:v>
+                </c:pt>
+                <c:pt idx="82">
+                  <c:v>3486</c:v>
+                </c:pt>
+                <c:pt idx="83">
+                  <c:v>3570</c:v>
+                </c:pt>
+                <c:pt idx="84">
+                  <c:v>3655</c:v>
+                </c:pt>
+                <c:pt idx="85">
+                  <c:v>3741</c:v>
+                </c:pt>
+                <c:pt idx="86">
+                  <c:v>3828</c:v>
+                </c:pt>
+                <c:pt idx="87">
+                  <c:v>3916</c:v>
+                </c:pt>
+                <c:pt idx="88">
+                  <c:v>4005</c:v>
+                </c:pt>
+                <c:pt idx="89">
+                  <c:v>4095</c:v>
+                </c:pt>
+                <c:pt idx="90">
+                  <c:v>4186</c:v>
+                </c:pt>
+                <c:pt idx="91">
+                  <c:v>4278</c:v>
+                </c:pt>
+                <c:pt idx="92">
+                  <c:v>4371</c:v>
+                </c:pt>
+                <c:pt idx="93">
+                  <c:v>4465</c:v>
+                </c:pt>
+                <c:pt idx="94">
+                  <c:v>4560</c:v>
+                </c:pt>
+                <c:pt idx="95">
+                  <c:v>4656</c:v>
+                </c:pt>
+                <c:pt idx="96">
+                  <c:v>4753</c:v>
+                </c:pt>
+                <c:pt idx="97">
+                  <c:v>4851</c:v>
+                </c:pt>
+                <c:pt idx="98">
+                  <c:v>4950</c:v>
+                </c:pt>
+                <c:pt idx="99">
+                  <c:v>5050</c:v>
+                </c:pt>
+              </c:numCache>
+            </c:numRef>
+          </c:val>
+          <c:smooth val="0"/>
+          <c:extLst>
+            <c:ext xmlns:c16="http://schemas.microsoft.com/office/drawing/2014/chart" uri="{C3380CC4-5D6E-409C-BE32-E72D297353CC}">
+              <c16:uniqueId val="{00000000-DB76-4D88-BEA7-0135B1DE73C0}"/>
+            </c:ext>
+          </c:extLst>
+        </c:ser>
+        <c:dLbls>
+          <c:showLegendKey val="0"/>
+          <c:showVal val="0"/>
+          <c:showCatName val="0"/>
+          <c:showSerName val="0"/>
+          <c:showPercent val="0"/>
+          <c:showBubbleSize val="0"/>
+        </c:dLbls>
+        <c:marker val="1"/>
+        <c:smooth val="0"/>
+        <c:axId val="413904776"/>
+        <c:axId val="413908056"/>
+      </c:lineChart>
+      <c:catAx>
+        <c:axId val="413904776"/>
+        <c:scaling>
+          <c:orientation val="minMax"/>
+        </c:scaling>
+        <c:delete val="0"/>
+        <c:axPos val="b"/>
+        <c:title>
+          <c:tx>
+            <c:rich>
+              <a:bodyPr rot="0" spcFirstLastPara="1" vertOverflow="ellipsis" vert="horz" wrap="square" anchor="ctr" anchorCtr="1"/>
+              <a:lstStyle/>
+              <a:p>
+                <a:pPr>
+                  <a:defRPr sz="1000" b="0" i="0" u="none" strike="noStrike" kern="1200" baseline="0">
+                    <a:solidFill>
+                      <a:schemeClr val="tx1">
+                        <a:lumMod val="65000"/>
+                        <a:lumOff val="35000"/>
+                      </a:schemeClr>
+                    </a:solidFill>
+                    <a:latin typeface="+mn-lt"/>
+                    <a:ea typeface="+mn-ea"/>
+                    <a:cs typeface="+mn-cs"/>
+                  </a:defRPr>
+                </a:pPr>
+                <a:r>
+                  <a:rPr lang="en-US"/>
+                  <a:t>Problem Size Input</a:t>
+                </a:r>
+              </a:p>
+            </c:rich>
+          </c:tx>
+          <c:overlay val="0"/>
+          <c:spPr>
+            <a:noFill/>
+            <a:ln>
+              <a:noFill/>
+            </a:ln>
+            <a:effectLst/>
+          </c:spPr>
+          <c:txPr>
+            <a:bodyPr rot="0" spcFirstLastPara="1" vertOverflow="ellipsis" vert="horz" wrap="square" anchor="ctr" anchorCtr="1"/>
+            <a:lstStyle/>
+            <a:p>
+              <a:pPr>
+                <a:defRPr sz="1000" b="0" i="0" u="none" strike="noStrike" kern="1200" baseline="0">
+                  <a:solidFill>
+                    <a:schemeClr val="tx1">
+                      <a:lumMod val="65000"/>
+                      <a:lumOff val="35000"/>
+                    </a:schemeClr>
+                  </a:solidFill>
+                  <a:latin typeface="+mn-lt"/>
+                  <a:ea typeface="+mn-ea"/>
+                  <a:cs typeface="+mn-cs"/>
+                </a:defRPr>
+              </a:pPr>
+              <a:endParaRPr lang="en-US"/>
+            </a:p>
+          </c:txPr>
+        </c:title>
+        <c:majorTickMark val="none"/>
+        <c:minorTickMark val="none"/>
+        <c:tickLblPos val="nextTo"/>
+        <c:spPr>
+          <a:noFill/>
+          <a:ln w="9525" cap="flat" cmpd="sng" algn="ctr">
+            <a:solidFill>
+              <a:schemeClr val="tx1">
+                <a:lumMod val="15000"/>
+                <a:lumOff val="85000"/>
+              </a:schemeClr>
+            </a:solidFill>
+            <a:round/>
+          </a:ln>
+          <a:effectLst/>
+        </c:spPr>
+        <c:txPr>
+          <a:bodyPr rot="-60000000" spcFirstLastPara="1" vertOverflow="ellipsis" vert="horz" wrap="square" anchor="ctr" anchorCtr="1"/>
+          <a:lstStyle/>
+          <a:p>
+            <a:pPr>
+              <a:defRPr sz="900" b="0" i="0" u="none" strike="noStrike" kern="1200" baseline="0">
+                <a:solidFill>
+                  <a:schemeClr val="tx1">
+                    <a:lumMod val="65000"/>
+                    <a:lumOff val="35000"/>
+                  </a:schemeClr>
+                </a:solidFill>
+                <a:latin typeface="+mn-lt"/>
+                <a:ea typeface="+mn-ea"/>
+                <a:cs typeface="+mn-cs"/>
+              </a:defRPr>
+            </a:pPr>
+            <a:endParaRPr lang="en-US"/>
+          </a:p>
+        </c:txPr>
+        <c:crossAx val="413908056"/>
+        <c:crosses val="autoZero"/>
+        <c:auto val="1"/>
+        <c:lblAlgn val="ctr"/>
+        <c:lblOffset val="100"/>
+        <c:noMultiLvlLbl val="0"/>
+      </c:catAx>
+      <c:valAx>
+        <c:axId val="413908056"/>
+        <c:scaling>
+          <c:orientation val="minMax"/>
+        </c:scaling>
+        <c:delete val="0"/>
+        <c:axPos val="l"/>
+        <c:majorGridlines>
+          <c:spPr>
+            <a:ln w="9525" cap="flat" cmpd="sng" algn="ctr">
+              <a:solidFill>
+                <a:schemeClr val="tx1">
+                  <a:lumMod val="15000"/>
+                  <a:lumOff val="85000"/>
+                </a:schemeClr>
+              </a:solidFill>
+              <a:round/>
+            </a:ln>
+            <a:effectLst/>
+          </c:spPr>
+        </c:majorGridlines>
+        <c:title>
+          <c:tx>
+            <c:rich>
+              <a:bodyPr rot="-5400000" spcFirstLastPara="1" vertOverflow="ellipsis" vert="horz" wrap="square" anchor="ctr" anchorCtr="1"/>
+              <a:lstStyle/>
+              <a:p>
+                <a:pPr>
+                  <a:defRPr sz="1000" b="0" i="0" u="none" strike="noStrike" kern="1200" baseline="0">
+                    <a:solidFill>
+                      <a:schemeClr val="tx1">
+                        <a:lumMod val="65000"/>
+                        <a:lumOff val="35000"/>
+                      </a:schemeClr>
+                    </a:solidFill>
+                    <a:latin typeface="+mn-lt"/>
+                    <a:ea typeface="+mn-ea"/>
+                    <a:cs typeface="+mn-cs"/>
+                  </a:defRPr>
+                </a:pPr>
+                <a:r>
+                  <a:rPr lang="en-US"/>
+                  <a:t>Average-Case</a:t>
+                </a:r>
+                <a:r>
+                  <a:rPr lang="en-US" baseline="0"/>
+                  <a:t> Efficiency</a:t>
+                </a:r>
+                <a:endParaRPr lang="en-US"/>
+              </a:p>
+            </c:rich>
+          </c:tx>
+          <c:overlay val="0"/>
+          <c:spPr>
+            <a:noFill/>
+            <a:ln>
+              <a:noFill/>
+            </a:ln>
+            <a:effectLst/>
+          </c:spPr>
+          <c:txPr>
+            <a:bodyPr rot="-5400000" spcFirstLastPara="1" vertOverflow="ellipsis" vert="horz" wrap="square" anchor="ctr" anchorCtr="1"/>
+            <a:lstStyle/>
+            <a:p>
+              <a:pPr>
+                <a:defRPr sz="1000" b="0" i="0" u="none" strike="noStrike" kern="1200" baseline="0">
+                  <a:solidFill>
+                    <a:schemeClr val="tx1">
+                      <a:lumMod val="65000"/>
+                      <a:lumOff val="35000"/>
+                    </a:schemeClr>
+                  </a:solidFill>
+                  <a:latin typeface="+mn-lt"/>
+                  <a:ea typeface="+mn-ea"/>
+                  <a:cs typeface="+mn-cs"/>
+                </a:defRPr>
+              </a:pPr>
+              <a:endParaRPr lang="en-US"/>
+            </a:p>
+          </c:txPr>
+        </c:title>
+        <c:numFmt formatCode="General" sourceLinked="1"/>
+        <c:majorTickMark val="none"/>
+        <c:minorTickMark val="none"/>
+        <c:tickLblPos val="nextTo"/>
+        <c:spPr>
+          <a:noFill/>
+          <a:ln>
+            <a:noFill/>
+          </a:ln>
+          <a:effectLst/>
+        </c:spPr>
+        <c:txPr>
+          <a:bodyPr rot="-60000000" spcFirstLastPara="1" vertOverflow="ellipsis" vert="horz" wrap="square" anchor="ctr" anchorCtr="1"/>
+          <a:lstStyle/>
+          <a:p>
+            <a:pPr>
+              <a:defRPr sz="900" b="0" i="0" u="none" strike="noStrike" kern="1200" baseline="0">
+                <a:solidFill>
+                  <a:schemeClr val="tx1">
+                    <a:lumMod val="65000"/>
+                    <a:lumOff val="35000"/>
+                  </a:schemeClr>
+                </a:solidFill>
+                <a:latin typeface="+mn-lt"/>
+                <a:ea typeface="+mn-ea"/>
+                <a:cs typeface="+mn-cs"/>
+              </a:defRPr>
+            </a:pPr>
+            <a:endParaRPr lang="en-US"/>
+          </a:p>
+        </c:txPr>
+        <c:crossAx val="413904776"/>
+        <c:crosses val="autoZero"/>
+        <c:crossBetween val="between"/>
+      </c:valAx>
+      <c:spPr>
+        <a:noFill/>
+        <a:ln>
+          <a:noFill/>
+        </a:ln>
+        <a:effectLst/>
+      </c:spPr>
+    </c:plotArea>
+    <c:plotVisOnly val="1"/>
+    <c:dispBlanksAs val="zero"/>
+    <c:extLst>
+      <c:ext xmlns:c16r3="http://schemas.microsoft.com/office/drawing/2017/03/chart" uri="{56B9EC1D-385E-4148-901F-78D8002777C0}">
+        <c16r3:dataDisplayOptions16>
+          <c16r3:dispNaAsBlank val="1"/>
+        </c16r3:dataDisplayOptions16>
+      </c:ext>
+    </c:extLst>
+    <c:showDLblsOverMax val="0"/>
+  </c:chart>
+  <c:spPr>
+    <a:solidFill>
+      <a:schemeClr val="bg1"/>
+    </a:solidFill>
+    <a:ln w="12700" cap="flat" cmpd="sng" algn="ctr">
+      <a:solidFill>
+        <a:schemeClr val="tx1">
+          <a:lumMod val="15000"/>
+          <a:lumOff val="85000"/>
+        </a:schemeClr>
+      </a:solidFill>
+      <a:round/>
+    </a:ln>
+    <a:effectLst/>
+  </c:spPr>
+  <c:txPr>
+    <a:bodyPr/>
+    <a:lstStyle/>
+    <a:p>
+      <a:pPr>
+        <a:defRPr/>
+      </a:pPr>
+      <a:endParaRPr lang="en-US"/>
+    </a:p>
+  </c:txPr>
+  <c:externalData r:id="rId3">
+    <c:autoUpdate val="0"/>
+  </c:externalData>
+</c:chartSpace>
 </file>
 
-<file path=word/glossary/fontTable.xml><?xml version="1.0" encoding="utf-8"?>
-<w:fonts xmlns:mc="http://schemas.openxmlformats.org/markup-compatibility/2006" xmlns:r="http://schemas.openxmlformats.org/officeDocument/2006/relationships" xmlns:w="http://schemas.openxmlformats.org/wordprocessingml/2006/main" xmlns:w14="http://schemas.microsoft.com/office/word/2010/wordml" xmlns:w15="http://schemas.microsoft.com/office/word/2012/wordml" mc:Ignorable="w14 w15">
-  <w:font w:name="Calibri">
-    <w:panose1 w:val="020F0502020204030204"/>
-    <w:charset w:val="00"/>
-    <w:family w:val="auto"/>
-    <w:pitch w:val="variable"/>
-    <w:sig w:usb0="E00002FF" w:usb1="4000ACFF" w:usb2="00000001" w:usb3="00000000" w:csb0="0000019F" w:csb1="00000000"/>
-  </w:font>
-  <w:font w:name="Courier New">
-    <w:panose1 w:val="02070309020205020404"/>
-    <w:charset w:val="00"/>
-    <w:family w:val="auto"/>
-    <w:pitch w:val="variable"/>
-    <w:sig w:usb0="E0002AFF" w:usb1="C0007843" w:usb2="00000009" w:usb3="00000000" w:csb0="000001FF" w:csb1="00000000"/>
-  </w:font>
-  <w:font w:name="Times New Roman">
-    <w:panose1 w:val="02020603050405020304"/>
-    <w:charset w:val="00"/>
-    <w:family w:val="auto"/>
-    <w:pitch w:val="variable"/>
-    <w:sig w:usb0="E0002AEF" w:usb1="C0007841" w:usb2="00000009" w:usb3="00000000" w:csb0="000001FF" w:csb1="00000000"/>
-  </w:font>
-  <w:font w:name="Wingdings">
-    <w:panose1 w:val="05000000000000000000"/>
-    <w:charset w:val="02"/>
-    <w:family w:val="auto"/>
-    <w:pitch w:val="variable"/>
-    <w:sig w:usb0="00000000" w:usb1="10000000" w:usb2="00000000" w:usb3="00000000" w:csb0="80000000" w:csb1="00000000"/>
-  </w:font>
-  <w:font w:name="Symbol">
-    <w:panose1 w:val="00000000000000000000"/>
-    <w:charset w:val="02"/>
-    <w:family w:val="auto"/>
-    <w:pitch w:val="variable"/>
-    <w:sig w:usb0="00000000" w:usb1="10000000" w:usb2="00000000" w:usb3="00000000" w:csb0="80000000" w:csb1="00000000"/>
-  </w:font>
-  <w:font w:name="Segoe UI">
-    <w:charset w:val="00"/>
-    <w:family w:val="swiss"/>
-    <w:pitch w:val="variable"/>
-    <w:sig w:usb0="E4002EFF" w:usb1="C000E47F" w:usb2="00000009" w:usb3="00000000" w:csb0="000001FF" w:csb1="00000000"/>
-  </w:font>
-  <w:font w:name="Cambria Math">
-    <w:panose1 w:val="02040503050406030204"/>
-    <w:charset w:val="00"/>
-    <w:family w:val="auto"/>
-    <w:pitch w:val="variable"/>
-    <w:sig w:usb0="E00002FF" w:usb1="420024FF" w:usb2="00000000" w:usb3="00000000" w:csb0="0000019F" w:csb1="00000000"/>
-  </w:font>
-  <w:font w:name="Arial">
-    <w:panose1 w:val="020B0604020202020204"/>
-    <w:charset w:val="00"/>
-    <w:family w:val="auto"/>
-    <w:pitch w:val="variable"/>
-    <w:sig w:usb0="E0002AFF" w:usb1="C0007843" w:usb2="00000009" w:usb3="00000000" w:csb0="000001FF" w:csb1="00000000"/>
-  </w:font>
-  <w:font w:name="Calibri Light">
-    <w:panose1 w:val="020F0302020204030204"/>
-    <w:charset w:val="00"/>
-    <w:family w:val="auto"/>
-    <w:pitch w:val="variable"/>
-    <w:sig w:usb0="A00002EF" w:usb1="4000207B" w:usb2="00000000" w:usb3="00000000" w:csb0="0000019F" w:csb1="00000000"/>
-  </w:font>
-</w:fonts>
+<file path=word/charts/colors1.xml><?xml version="1.0" encoding="utf-8"?>
+<cs:colorStyle xmlns:cs="http://schemas.microsoft.com/office/drawing/2012/chartStyle" xmlns:a="http://schemas.openxmlformats.org/drawingml/2006/main" meth="cycle" id="10">
+  <a:schemeClr val="accent1"/>
+  <a:schemeClr val="accent2"/>
+  <a:schemeClr val="accent3"/>
+  <a:schemeClr val="accent4"/>
+  <a:schemeClr val="accent5"/>
+  <a:schemeClr val="accent6"/>
+  <cs:variation/>
+  <cs:variation>
+    <a:lumMod val="60000"/>
+  </cs:variation>
+  <cs:variation>
+    <a:lumMod val="80000"/>
+    <a:lumOff val="20000"/>
+  </cs:variation>
+  <cs:variation>
+    <a:lumMod val="80000"/>
+  </cs:variation>
+  <cs:variation>
+    <a:lumMod val="60000"/>
+    <a:lumOff val="40000"/>
+  </cs:variation>
+  <cs:variation>
+    <a:lumMod val="50000"/>
+  </cs:variation>
+  <cs:variation>
+    <a:lumMod val="70000"/>
+    <a:lumOff val="30000"/>
+  </cs:variation>
+  <cs:variation>
+    <a:lumMod val="70000"/>
+  </cs:variation>
+  <cs:variation>
+    <a:lumMod val="50000"/>
+    <a:lumOff val="50000"/>
+  </cs:variation>
+</cs:colorStyle>
 </file>
 
-<file path=word/glossary/settings.xml><?xml version="1.0" encoding="utf-8"?>
-<w:settings xmlns:mc="http://schemas.openxmlformats.org/markup-compatibility/2006" xmlns:o="urn:schemas-microsoft-com:office:office" xmlns:r="http://schemas.openxmlformats.org/officeDocument/2006/relationships" xmlns:m="http://schemas.openxmlformats.org/officeDocument/2006/math" xmlns:v="urn:schemas-microsoft-com:vml" xmlns:w10="urn:schemas-microsoft-com:office:word" xmlns:w="http://schemas.openxmlformats.org/wordprocessingml/2006/main" xmlns:w14="http://schemas.microsoft.com/office/word/2010/wordml" xmlns:w15="http://schemas.microsoft.com/office/word/2012/wordml" xmlns:sl="http://schemas.openxmlformats.org/schemaLibrary/2006/main" mc:Ignorable="w14 w15">
-  <w:view w:val="normal"/>
-  <w:defaultTabStop w:val="720"/>
-  <w:characterSpacingControl w:val="doNotCompress"/>
-  <w:compat>
-    <w:useFELayout/>
-    <w:compatSetting w:name="compatibilityMode" w:uri="http://schemas.microsoft.com/office/word" w:val="15"/>
-    <w:compatSetting w:name="overrideTableStyleFontSizeAndJustification" w:uri="http://schemas.microsoft.com/office/word" w:val="1"/>
-    <w:compatSetting w:name="enableOpenTypeFeatures" w:uri="http://schemas.microsoft.com/office/word" w:val="1"/>
-    <w:compatSetting w:name="doNotFlipMirrorIndents" w:uri="http://schemas.microsoft.com/office/word" w:val="1"/>
-    <w:compatSetting w:name="differentiateMultirowTableHeaders" w:uri="http://schemas.microsoft.com/office/word" w:val="1"/>
-  </w:compat>
-  <w:rsids>
-    <w:rsidRoot w:val="00D625F4"/>
-    <w:rsid w:val="00194BEF"/>
-    <w:rsid w:val="00D625F4"/>
-  </w:rsids>
-  <m:mathPr>
-    <m:mathFont m:val="Cambria Math"/>
-    <m:brkBin m:val="before"/>
-    <m:brkBinSub m:val="--"/>
-    <m:smallFrac m:val="0"/>
-    <m:dispDef/>
-    <m:lMargin m:val="0"/>
-    <m:rMargin m:val="0"/>
-    <m:defJc m:val="centerGroup"/>
-    <m:wrapIndent m:val="1440"/>
-    <m:intLim m:val="subSup"/>
-    <m:naryLim m:val="undOvr"/>
-  </m:mathPr>
-  <w:themeFontLang w:val="en-AU"/>
-  <w:clrSchemeMapping w:bg1="light1" w:t1="dark1" w:bg2="light2" w:t2="dark2" w:accent1="accent1" w:accent2="accent2" w:accent3="accent3" w:accent4="accent4" w:accent5="accent5" w:accent6="accent6" w:hyperlink="hyperlink" w:followedHyperlink="followedHyperlink"/>
-  <w:decimalSymbol w:val="."/>
-  <w:listSeparator w:val=","/>
-  <w14:defaultImageDpi w14:val="32767"/>
-  <w15:chartTrackingRefBased/>
-</w:settings>
-</file>
-
-<file path=word/glossary/styles.xml><?xml version="1.0" encoding="utf-8"?>
-<w:styles xmlns:mc="http://schemas.openxmlformats.org/markup-compatibility/2006" xmlns:r="http://schemas.openxmlformats.org/officeDocument/2006/relationships" xmlns:w="http://schemas.openxmlformats.org/wordprocessingml/2006/main" xmlns:w14="http://schemas.microsoft.com/office/word/2010/wordml" xmlns:w15="http://schemas.microsoft.com/office/word/2012/wordml" mc:Ignorable="w14 w15">
-  <w:docDefaults>
-    <w:rPrDefault>
-      <w:rPr>
-        <w:rFonts w:asciiTheme="minorHAnsi" w:eastAsiaTheme="minorEastAsia" w:hAnsiTheme="minorHAnsi" w:cstheme="minorBidi"/>
-        <w:sz w:val="24"/>
-        <w:szCs w:val="24"/>
-        <w:lang w:val="en-AU" w:eastAsia="en-AU" w:bidi="ar-SA"/>
-      </w:rPr>
-    </w:rPrDefault>
-    <w:pPrDefault/>
-  </w:docDefaults>
-  <w:latentStyles w:defLockedState="0" w:defUIPriority="99" w:defSemiHidden="0" w:defUnhideWhenUsed="0" w:defQFormat="0" w:count="380">
-    <w:lsdException w:name="Normal" w:uiPriority="0" w:qFormat="1"/>
-    <w:lsdException w:name="heading 1" w:uiPriority="9" w:qFormat="1"/>
-    <w:lsdException w:name="heading 2" w:semiHidden="1" w:uiPriority="9" w:unhideWhenUsed="1" w:qFormat="1"/>
-    <w:lsdException w:name="heading 3" w:semiHidden="1" w:uiPriority="9" w:unhideWhenUsed="1" w:qFormat="1"/>
-    <w:lsdException w:name="heading 4" w:semiHidden="1" w:uiPriority="9" w:unhideWhenUsed="1" w:qFormat="1"/>
-    <w:lsdException w:name="heading 5" w:semiHidden="1" w:uiPriority="9" w:unhideWhenUsed="1" w:qFormat="1"/>
-    <w:lsdException w:name="heading 6" w:semiHidden="1" w:uiPriority="9" w:unhideWhenUsed="1" w:qFormat="1"/>
-    <w:lsdException w:name="heading 7" w:semiHidden="1" w:uiPriority="9" w:unhideWhenUsed="1" w:qFormat="1"/>
-    <w:lsdException w:name="heading 8" w:semiHidden="1" w:uiPriority="9" w:unhideWhenUsed="1" w:qFormat="1"/>
-    <w:lsdException w:name="heading 9" w:semiHidden="1" w:uiPriority="9" w:unhideWhenUsed="1" w:qFormat="1"/>
-    <w:lsdException w:name="index 1" w:semiHidden="1" w:unhideWhenUsed="1"/>
-    <w:lsdException w:name="index 2" w:semiHidden="1" w:unhideWhenUsed="1"/>
-    <w:lsdException w:name="index 3" w:semiHidden="1" w:unhideWhenUsed="1"/>
-    <w:lsdException w:name="index 4" w:semiHidden="1" w:unhideWhenUsed="1"/>
-    <w:lsdException w:name="index 5" w:semiHidden="1" w:unhideWhenUsed="1"/>
-    <w:lsdException w:name="index 6" w:semiHidden="1" w:unhideWhenUsed="1"/>
-    <w:lsdException w:name="index 7" w:semiHidden="1" w:unhideWhenUsed="1"/>
-    <w:lsdException w:name="index 8" w:semiHidden="1" w:unhideWhenUsed="1"/>
-    <w:lsdException w:name="index 9" w:semiHidden="1" w:unhideWhenUsed="1"/>
-    <w:lsdException w:name="toc 1" w:semiHidden="1" w:uiPriority="39" w:unhideWhenUsed="1"/>
-    <w:lsdException w:name="toc 2" w:semiHidden="1" w:uiPriority="39" w:unhideWhenUsed="1"/>
-    <w:lsdException w:name="toc 3" w:semiHidden="1" w:uiPriority="39" w:unhideWhenUsed="1"/>
-    <w:lsdException w:name="toc 4" w:semiHidden="1" w:uiPriority="39" w:unhideWhenUsed="1"/>
-    <w:lsdException w:name="toc 5" w:semiHidden="1" w:uiPriority="39" w:unhideWhenUsed="1"/>
-    <w:lsdException w:name="toc 6" w:semiHidden="1" w:uiPriority="39" w:unhideWhenUsed="1"/>
-    <w:lsdException w:name="toc 7" w:semiHidden="1" w:uiPriority="39" w:unhideWhenUsed="1"/>
-    <w:lsdException w:name="toc 8" w:semiHidden="1" w:uiPriority="39" w:unhideWhenUsed="1"/>
-    <w:lsdException w:name="toc 9" w:semiHidden="1" w:uiPriority="39" w:unhideWhenUsed="1"/>
-    <w:lsdException w:name="Normal Indent" w:semiHidden="1" w:unhideWhenUsed="1"/>
-    <w:lsdException w:name="footnote text" w:semiHidden="1" w:unhideWhenUsed="1"/>
-    <w:lsdException w:name="annotation text" w:semiHidden="1" w:unhideWhenUsed="1"/>
-    <w:lsdException w:name="header" w:semiHidden="1" w:unhideWhenUsed="1"/>
-    <w:lsdException w:name="footer" w:semiHidden="1" w:unhideWhenUsed="1"/>
-    <w:lsdException w:name="index heading" w:semiHidden="1" w:unhideWhenUsed="1"/>
-    <w:lsdException w:name="caption" w:semiHidden="1" w:uiPriority="35" w:unhideWhenUsed="1" w:qFormat="1"/>
-    <w:lsdException w:name="table of figures" w:semiHidden="1" w:unhideWhenUsed="1"/>
-    <w:lsdException w:name="envelope address" w:semiHidden="1" w:unhideWhenUsed="1"/>
-    <w:lsdException w:name="envelope return" w:semiHidden="1" w:unhideWhenUsed="1"/>
-    <w:lsdException w:name="footnote reference" w:semiHidden="1" w:unhideWhenUsed="1"/>
-    <w:lsdException w:name="annotation reference" w:semiHidden="1" w:unhideWhenUsed="1"/>
-    <w:lsdException w:name="line number" w:semiHidden="1" w:unhideWhenUsed="1"/>
-    <w:lsdException w:name="page number" w:semiHidden="1" w:unhideWhenUsed="1"/>
-    <w:lsdException w:name="endnote reference" w:semiHidden="1" w:unhideWhenUsed="1"/>
-    <w:lsdException w:name="endnote text" w:semiHidden="1" w:unhideWhenUsed="1"/>
-    <w:lsdException w:name="table of authorities" w:semiHidden="1" w:unhideWhenUsed="1"/>
-    <w:lsdException w:name="macro" w:semiHidden="1" w:unhideWhenUsed="1"/>
-    <w:lsdException w:name="toa heading" w:semiHidden="1" w:unhideWhenUsed="1"/>
-    <w:lsdException w:name="List" w:semiHidden="1" w:unhideWhenUsed="1"/>
-    <w:lsdException w:name="List Bullet" w:semiHidden="1" w:unhideWhenUsed="1"/>
-    <w:lsdException w:name="List Number" w:semiHidden="1" w:unhideWhenUsed="1"/>
-    <w:lsdException w:name="List 2" w:semiHidden="1" w:unhideWhenUsed="1"/>
-    <w:lsdException w:name="List 3" w:semiHidden="1" w:unhideWhenUsed="1"/>
-    <w:lsdException w:name="List 4" w:semiHidden="1" w:unhideWhenUsed="1"/>
-    <w:lsdException w:name="List 5" w:semiHidden="1" w:unhideWhenUsed="1"/>
-    <w:lsdException w:name="List Bullet 2" w:semiHidden="1" w:unhideWhenUsed="1"/>
-    <w:lsdException w:name="List Bullet 3" w:semiHidden="1" w:unhideWhenUsed="1"/>
-    <w:lsdException w:name="List Bullet 4" w:semiHidden="1" w:unhideWhenUsed="1"/>
-    <w:lsdException w:name="List Bullet 5" w:semiHidden="1" w:unhideWhenUsed="1"/>
-    <w:lsdException w:name="List Number 2" w:semiHidden="1" w:unhideWhenUsed="1"/>
-    <w:lsdException w:name="List Number 3" w:semiHidden="1" w:unhideWhenUsed="1"/>
-    <w:lsdException w:name="List Number 4" w:semiHidden="1" w:unhideWhenUsed="1"/>
-    <w:lsdException w:name="List Number 5" w:semiHidden="1" w:unhideWhenUsed="1"/>
-    <w:lsdException w:name="Title" w:uiPriority="10" w:qFormat="1"/>
-    <w:lsdException w:name="Closing" w:semiHidden="1" w:unhideWhenUsed="1"/>
-    <w:lsdException w:name="Signature" w:semiHidden="1" w:unhideWhenUsed="1"/>
-    <w:lsdException w:name="Default Paragraph Font" w:semiHidden="1" w:uiPriority="1" w:unhideWhenUsed="1"/>
-    <w:lsdException w:name="Body Text" w:semiHidden="1" w:unhideWhenUsed="1"/>
-    <w:lsdException w:name="Body Text Indent" w:semiHidden="1" w:unhideWhenUsed="1"/>
-    <w:lsdException w:name="List Continue" w:semiHidden="1" w:unhideWhenUsed="1"/>
-    <w:lsdException w:name="List Continue 2" w:semiHidden="1" w:unhideWhenUsed="1"/>
-    <w:lsdException w:name="List Continue 3" w:semiHidden="1" w:unhideWhenUsed="1"/>
-    <w:lsdException w:name="List Continue 4" w:semiHidden="1" w:unhideWhenUsed="1"/>
-    <w:lsdException w:name="List Continue 5" w:semiHidden="1" w:unhideWhenUsed="1"/>
-    <w:lsdException w:name="Message Header" w:semiHidden="1" w:unhideWhenUsed="1"/>
-    <w:lsdException w:name="Subtitle" w:uiPriority="11" w:qFormat="1"/>
-    <w:lsdException w:name="Salutation" w:semiHidden="1" w:unhideWhenUsed="1"/>
-    <w:lsdException w:name="Date" w:semiHidden="1" w:unhideWhenUsed="1"/>
-    <w:lsdException w:name="Body Text First Indent" w:semiHidden="1" w:unhideWhenUsed="1"/>
-    <w:lsdException w:name="Body Text First Indent 2" w:semiHidden="1" w:unhideWhenUsed="1"/>
-    <w:lsdException w:name="Note Heading" w:semiHidden="1" w:unhideWhenUsed="1"/>
-    <w:lsdException w:name="Body Text 2" w:semiHidden="1" w:unhideWhenUsed="1"/>
-    <w:lsdException w:name="Body Text 3" w:semiHidden="1" w:unhideWhenUsed="1"/>
-    <w:lsdException w:name="Body Text Indent 2" w:semiHidden="1" w:unhideWhenUsed="1"/>
-    <w:lsdException w:name="Body Text Indent 3" w:semiHidden="1" w:unhideWhenUsed="1"/>
-    <w:lsdException w:name="Block Text" w:semiHidden="1" w:unhideWhenUsed="1"/>
-    <w:lsdException w:name="Hyperlink" w:semiHidden="1" w:unhideWhenUsed="1"/>
-    <w:lsdException w:name="FollowedHyperlink" w:semiHidden="1" w:unhideWhenUsed="1"/>
-    <w:lsdException w:name="Strong" w:uiPriority="22" w:qFormat="1"/>
-    <w:lsdException w:name="Emphasis" w:uiPriority="20" w:qFormat="1"/>
-    <w:lsdException w:name="Document Map" w:semiHidden="1" w:unhideWhenUsed="1"/>
-    <w:lsdException w:name="Plain Text" w:semiHidden="1" w:unhideWhenUsed="1"/>
-    <w:lsdException w:name="E-mail Signature" w:semiHidden="1" w:unhideWhenUsed="1"/>
-    <w:lsdException w:name="HTML Top of Form" w:semiHidden="1" w:unhideWhenUsed="1"/>
-    <w:lsdException w:name="HTML Bottom of Form" w:semiHidden="1" w:unhideWhenUsed="1"/>
-    <w:lsdException w:name="Normal (Web)" w:semiHidden="1" w:unhideWhenUsed="1"/>
-    <w:lsdException w:name="HTML Acronym" w:semiHidden="1" w:unhideWhenUsed="1"/>
-    <w:lsdException w:name="HTML Address" w:semiHidden="1" w:unhideWhenUsed="1"/>
-    <w:lsdException w:name="HTML Cite" w:semiHidden="1" w:unhideWhenUsed="1"/>
-    <w:lsdException w:name="HTML Code" w:semiHidden="1" w:unhideWhenUsed="1"/>
-    <w:lsdException w:name="HTML Definition" w:semiHidden="1" w:unhideWhenUsed="1"/>
-    <w:lsdException w:name="HTML Keyboard" w:semiHidden="1" w:unhideWhenUsed="1"/>
-    <w:lsdException w:name="HTML Preformatted" w:semiHidden="1" w:unhideWhenUsed="1"/>
-    <w:lsdException w:name="HTML Sample" w:semiHidden="1" w:unhideWhenUsed="1"/>
-    <w:lsdException w:name="HTML Typewriter" w:semiHidden="1" w:unhideWhenUsed="1"/>
-    <w:lsdException w:name="HTML Variable" w:semiHidden="1" w:unhideWhenUsed="1"/>
-    <w:lsdException w:name="Normal Table" w:semiHidden="1" w:unhideWhenUsed="1"/>
-    <w:lsdException w:name="annotation subject" w:semiHidden="1" w:unhideWhenUsed="1"/>
-    <w:lsdException w:name="No List" w:semiHidden="1" w:unhideWhenUsed="1"/>
-    <w:lsdException w:name="Outline List 1" w:semiHidden="1" w:unhideWhenUsed="1"/>
-    <w:lsdException w:name="Outline List 2" w:semiHidden="1" w:unhideWhenUsed="1"/>
-    <w:lsdException w:name="Outline List 3" w:semiHidden="1" w:unhideWhenUsed="1"/>
-    <w:lsdException w:name="Table Simple 1" w:semiHidden="1" w:unhideWhenUsed="1"/>
-    <w:lsdException w:name="Table Simple 2" w:semiHidden="1" w:unhideWhenUsed="1"/>
-    <w:lsdException w:name="Table Simple 3" w:semiHidden="1" w:unhideWhenUsed="1"/>
-    <w:lsdException w:name="Table Classic 1" w:semiHidden="1" w:unhideWhenUsed="1"/>
-    <w:lsdException w:name="Table Classic 2" w:semiHidden="1" w:unhideWhenUsed="1"/>
-    <w:lsdException w:name="Table Classic 3" w:semiHidden="1" w:unhideWhenUsed="1"/>
-    <w:lsdException w:name="Table Classic 4" w:semiHidden="1" w:unhideWhenUsed="1"/>
-    <w:lsdException w:name="Table Colorful 1" w:semiHidden="1" w:unhideWhenUsed="1"/>
-    <w:lsdException w:name="Table Colorful 2" w:semiHidden="1" w:unhideWhenUsed="1"/>
-    <w:lsdException w:name="Table Colorful 3" w:semiHidden="1" w:unhideWhenUsed="1"/>
-    <w:lsdException w:name="Table Columns 1" w:semiHidden="1" w:unhideWhenUsed="1"/>
-    <w:lsdException w:name="Table Columns 2" w:semiHidden="1" w:unhideWhenUsed="1"/>
-    <w:lsdException w:name="Table Columns 3" w:semiHidden="1" w:unhideWhenUsed="1"/>
-    <w:lsdException w:name="Table Columns 4" w:semiHidden="1" w:unhideWhenUsed="1"/>
-    <w:lsdException w:name="Table Columns 5" w:semiHidden="1" w:unhideWhenUsed="1"/>
-    <w:lsdException w:name="Table Grid 1" w:semiHidden="1" w:unhideWhenUsed="1"/>
-    <w:lsdException w:name="Table Grid 2" w:semiHidden="1" w:unhideWhenUsed="1"/>
-    <w:lsdException w:name="Table Grid 3" w:semiHidden="1" w:unhideWhenUsed="1"/>
-    <w:lsdException w:name="Table Grid 4" w:semiHidden="1" w:unhideWhenUsed="1"/>
-    <w:lsdException w:name="Table Grid 5" w:semiHidden="1" w:unhideWhenUsed="1"/>
-    <w:lsdException w:name="Table Grid 6" w:semiHidden="1" w:unhideWhenUsed="1"/>
-    <w:lsdException w:name="Table Grid 7" w:semiHidden="1" w:unhideWhenUsed="1"/>
-    <w:lsdException w:name="Table Grid 8" w:semiHidden="1" w:unhideWhenUsed="1"/>
-    <w:lsdException w:name="Table List 1" w:semiHidden="1" w:unhideWhenUsed="1"/>
-    <w:lsdException w:name="Table List 2" w:semiHidden="1" w:unhideWhenUsed="1"/>
-    <w:lsdException w:name="Table List 3" w:semiHidden="1" w:unhideWhenUsed="1"/>
-    <w:lsdException w:name="Table List 4" w:semiHidden="1" w:unhideWhenUsed="1"/>
-    <w:lsdException w:name="Table List 5" w:semiHidden="1" w:unhideWhenUsed="1"/>
-    <w:lsdException w:name="Table List 6" w:semiHidden="1" w:unhideWhenUsed="1"/>
-    <w:lsdException w:name="Table List 7" w:semiHidden="1" w:unhideWhenUsed="1"/>
-    <w:lsdException w:name="Table List 8" w:semiHidden="1" w:unhideWhenUsed="1"/>
-    <w:lsdException w:name="Table 3D effects 1" w:semiHidden="1" w:unhideWhenUsed="1"/>
-    <w:lsdException w:name="Table 3D effects 2" w:semiHidden="1" w:unhideWhenUsed="1"/>
-    <w:lsdException w:name="Table 3D effects 3" w:semiHidden="1" w:unhideWhenUsed="1"/>
-    <w:lsdException w:name="Table Contemporary" w:semiHidden="1" w:unhideWhenUsed="1"/>
-    <w:lsdException w:name="Table Elegant" w:semiHidden="1" w:unhideWhenUsed="1"/>
-    <w:lsdException w:name="Table Professional" w:semiHidden="1" w:unhideWhenUsed="1"/>
-    <w:lsdException w:name="Table Subtle 1" w:semiHidden="1" w:unhideWhenUsed="1"/>
-    <w:lsdException w:name="Table Subtle 2" w:semiHidden="1" w:unhideWhenUsed="1"/>
-    <w:lsdException w:name="Table Web 1" w:semiHidden="1" w:unhideWhenUsed="1"/>
-    <w:lsdException w:name="Table Web 2" w:semiHidden="1" w:unhideWhenUsed="1"/>
-    <w:lsdException w:name="Table Web 3" w:semiHidden="1" w:unhideWhenUsed="1"/>
-    <w:lsdException w:name="Balloon Text" w:semiHidden="1" w:unhideWhenUsed="1"/>
-    <w:lsdException w:name="Table Grid" w:uiPriority="39"/>
-    <w:lsdException w:name="Table Theme" w:semiHidden="1" w:unhideWhenUsed="1"/>
-    <w:lsdException w:name="Note Level 1" w:semiHidden="1" w:unhideWhenUsed="1"/>
-    <w:lsdException w:name="Note Level 2" w:semiHidden="1" w:unhideWhenUsed="1"/>
-    <w:lsdException w:name="Note Level 3" w:semiHidden="1" w:unhideWhenUsed="1"/>
-    <w:lsdException w:name="Note Level 4" w:semiHidden="1" w:unhideWhenUsed="1"/>
-    <w:lsdException w:name="Note Level 5" w:semiHidden="1" w:unhideWhenUsed="1"/>
-    <w:lsdException w:name="Note Level 6" w:semiHidden="1" w:unhideWhenUsed="1"/>
-    <w:lsdException w:name="Note Level 7" w:semiHidden="1" w:unhideWhenUsed="1"/>
-    <w:lsdException w:name="Note Level 8" w:semiHidden="1" w:unhideWhenUsed="1"/>
-    <w:lsdException w:name="Note Level 9" w:semiHidden="1" w:unhideWhenUsed="1"/>
-    <w:lsdException w:name="Placeholder Text" w:semiHidden="1"/>
-    <w:lsdException w:name="No Spacing" w:uiPriority="1" w:qFormat="1"/>
-    <w:lsdException w:name="Light Shading" w:uiPriority="60"/>
-    <w:lsdException w:name="Light List" w:uiPriority="61"/>
-    <w:lsdException w:name="Light Grid" w:uiPriority="62"/>
-    <w:lsdException w:name="Medium Shading 1" w:uiPriority="63"/>
-    <w:lsdException w:name="Medium Shading 2" w:uiPriority="64"/>
-    <w:lsdException w:name="Medium List 1" w:uiPriority="65"/>
-    <w:lsdException w:name="Medium List 2" w:uiPriority="66"/>
-    <w:lsdException w:name="Medium Grid 1" w:uiPriority="67"/>
-    <w:lsdException w:name="Medium Grid 2" w:uiPriority="68"/>
-    <w:lsdException w:name="Medium Grid 3" w:uiPriority="69"/>
-    <w:lsdException w:name="Dark List" w:uiPriority="70"/>
-    <w:lsdException w:name="Colorful Shading" w:uiPriority="71"/>
-    <w:lsdException w:name="Colorful List" w:uiPriority="72"/>
-    <w:lsdException w:name="Colorful Grid" w:uiPriority="73"/>
-    <w:lsdException w:name="Light Shading Accent 1" w:uiPriority="60"/>
-    <w:lsdException w:name="Light List Accent 1" w:uiPriority="61"/>
-    <w:lsdException w:name="Light Grid Accent 1" w:uiPriority="62"/>
-    <w:lsdException w:name="Medium Shading 1 Accent 1" w:uiPriority="63"/>
-    <w:lsdException w:name="Medium Shading 2 Accent 1" w:uiPriority="64"/>
-    <w:lsdException w:name="Medium List 1 Accent 1" w:uiPriority="65"/>
-    <w:lsdException w:name="Revision" w:semiHidden="1"/>
-    <w:lsdException w:name="List Paragraph" w:uiPriority="34" w:qFormat="1"/>
-    <w:lsdException w:name="Quote" w:uiPriority="29" w:qFormat="1"/>
-    <w:lsdException w:name="Intense Quote" w:uiPriority="30" w:qFormat="1"/>
-    <w:lsdException w:name="Medium List 2 Accent 1" w:uiPriority="66"/>
-    <w:lsdException w:name="Medium Grid 1 Accent 1" w:uiPriority="67"/>
-    <w:lsdException w:name="Medium Grid 2 Accent 1" w:uiPriority="68"/>
-    <w:lsdException w:name="Medium Grid 3 Accent 1" w:uiPriority="69"/>
-    <w:lsdException w:name="Dark List Accent 1" w:uiPriority="70"/>
-    <w:lsdException w:name="Colorful Shading Accent 1" w:uiPriority="71"/>
-    <w:lsdException w:name="Colorful List Accent 1" w:uiPriority="72"/>
-    <w:lsdException w:name="Colorful Grid Accent 1" w:uiPriority="73"/>
-    <w:lsdException w:name="Light Shading Accent 2" w:uiPriority="60"/>
-    <w:lsdException w:name="Light List Accent 2" w:uiPriority="61"/>
-    <w:lsdException w:name="Light Grid Accent 2" w:uiPriority="62"/>
-    <w:lsdException w:name="Medium Shading 1 Accent 2" w:uiPriority="63"/>
-    <w:lsdException w:name="Medium Shading 2 Accent 2" w:uiPriority="64"/>
-    <w:lsdException w:name="Medium List 1 Accent 2" w:uiPriority="65"/>
-    <w:lsdException w:name="Medium List 2 Accent 2" w:uiPriority="66"/>
-    <w:lsdException w:name="Medium Grid 1 Accent 2" w:uiPriority="67"/>
-    <w:lsdException w:name="Medium Grid 2 Accent 2" w:uiPriority="68"/>
-    <w:lsdException w:name="Medium Grid 3 Accent 2" w:uiPriority="69"/>
-    <w:lsdException w:name="Dark List Accent 2" w:uiPriority="70"/>
-    <w:lsdException w:name="Colorful Shading Accent 2" w:uiPriority="71"/>
-    <w:lsdException w:name="Colorful List Accent 2" w:uiPriority="72"/>
-    <w:lsdException w:name="Colorful Grid Accent 2" w:uiPriority="73"/>
-    <w:lsdException w:name="Light Shading Accent 3" w:uiPriority="60"/>
-    <w:lsdException w:name="Light List Accent 3" w:uiPriority="61"/>
-    <w:lsdException w:name="Light Grid Accent 3" w:uiPriority="62"/>
-    <w:lsdException w:name="Medium Shading 1 Accent 3" w:uiPriority="63"/>
-    <w:lsdException w:name="Medium Shading 2 Accent 3" w:uiPriority="64"/>
-    <w:lsdException w:name="Medium List 1 Accent 3" w:uiPriority="65"/>
-    <w:lsdException w:name="Medium List 2 Accent 3" w:uiPriority="66"/>
-    <w:lsdException w:name="Medium Grid 1 Accent 3" w:uiPriority="67"/>
-    <w:lsdException w:name="Medium Grid 2 Accent 3" w:uiPriority="68"/>
-    <w:lsdException w:name="Medium Grid 3 Accent 3" w:uiPriority="69"/>
-    <w:lsdException w:name="Dark List Accent 3" w:uiPriority="70"/>
-    <w:lsdException w:name="Colorful Shading Accent 3" w:uiPriority="71"/>
-    <w:lsdException w:name="Colorful List Accent 3" w:uiPriority="72"/>
-    <w:lsdException w:name="Colorful Grid Accent 3" w:uiPriority="73"/>
-    <w:lsdException w:name="Light Shading Accent 4" w:uiPriority="60"/>
-    <w:lsdException w:name="Light List Accent 4" w:uiPriority="61"/>
-    <w:lsdException w:name="Light Grid Accent 4" w:uiPriority="62"/>
-    <w:lsdException w:name="Medium Shading 1 Accent 4" w:uiPriority="63"/>
-    <w:lsdException w:name="Medium Shading 2 Accent 4" w:uiPriority="64"/>
-    <w:lsdException w:name="Medium List 1 Accent 4" w:uiPriority="65"/>
-    <w:lsdException w:name="Medium List 2 Accent 4" w:uiPriority="66"/>
-    <w:lsdException w:name="Medium Grid 1 Accent 4" w:uiPriority="67"/>
-    <w:lsdException w:name="Medium Grid 2 Accent 4" w:uiPriority="68"/>
-    <w:lsdException w:name="Medium Grid 3 Accent 4" w:uiPriority="69"/>
-    <w:lsdException w:name="Dark List Accent 4" w:uiPriority="70"/>
-    <w:lsdException w:name="Colorful Shading Accent 4" w:uiPriority="71"/>
-    <w:lsdException w:name="Colorful List Accent 4" w:uiPriority="72"/>
-    <w:lsdException w:name="Colorful Grid Accent 4" w:uiPriority="73"/>
-    <w:lsdException w:name="Light Shading Accent 5" w:uiPriority="60"/>
-    <w:lsdException w:name="Light List Accent 5" w:uiPriority="61"/>
-    <w:lsdException w:name="Light Grid Accent 5" w:uiPriority="62"/>
-    <w:lsdException w:name="Medium Shading 1 Accent 5" w:uiPriority="63"/>
-    <w:lsdException w:name="Medium Shading 2 Accent 5" w:uiPriority="64"/>
-    <w:lsdException w:name="Medium List 1 Accent 5" w:uiPriority="65"/>
-    <w:lsdException w:name="Medium List 2 Accent 5" w:uiPriority="66"/>
-    <w:lsdException w:name="Medium Grid 1 Accent 5" w:uiPriority="67"/>
-    <w:lsdException w:name="Medium Grid 2 Accent 5" w:uiPriority="68"/>
-    <w:lsdException w:name="Medium Grid 3 Accent 5" w:uiPriority="69"/>
-    <w:lsdException w:name="Dark List Accent 5" w:uiPriority="70"/>
-    <w:lsdException w:name="Colorful Shading Accent 5" w:uiPriority="71"/>
-    <w:lsdException w:name="Colorful List Accent 5" w:uiPriority="72"/>
-    <w:lsdException w:name="Colorful Grid Accent 5" w:uiPriority="73"/>
-    <w:lsdException w:name="Light Shading Accent 6" w:uiPriority="60"/>
-    <w:lsdException w:name="Light List Accent 6" w:uiPriority="61"/>
-    <w:lsdException w:name="Light Grid Accent 6" w:uiPriority="62"/>
-    <w:lsdException w:name="Medium Shading 1 Accent 6" w:uiPriority="63"/>
-    <w:lsdException w:name="Medium Shading 2 Accent 6" w:uiPriority="64"/>
-    <w:lsdException w:name="Medium List 1 Accent 6" w:uiPriority="65"/>
-    <w:lsdException w:name="Medium List 2 Accent 6" w:uiPriority="66"/>
-    <w:lsdException w:name="Medium Grid 1 Accent 6" w:uiPriority="67"/>
-    <w:lsdException w:name="Medium Grid 2 Accent 6" w:uiPriority="68"/>
-    <w:lsdException w:name="Medium Grid 3 Accent 6" w:uiPriority="69"/>
-    <w:lsdException w:name="Dark List Accent 6" w:uiPriority="70"/>
-    <w:lsdException w:name="Colorful Shading Accent 6" w:uiPriority="71"/>
-    <w:lsdException w:name="Colorful List Accent 6" w:uiPriority="72"/>
-    <w:lsdException w:name="Colorful Grid Accent 6" w:uiPriority="73"/>
-    <w:lsdException w:name="Subtle Emphasis" w:uiPriority="19" w:qFormat="1"/>
-    <w:lsdException w:name="Intense Emphasis" w:uiPriority="21" w:qFormat="1"/>
-    <w:lsdException w:name="Subtle Reference" w:uiPriority="31" w:qFormat="1"/>
-    <w:lsdException w:name="Intense Reference" w:uiPriority="32" w:qFormat="1"/>
-    <w:lsdException w:name="Book Title" w:uiPriority="33" w:qFormat="1"/>
-    <w:lsdException w:name="Bibliography" w:semiHidden="1" w:uiPriority="37" w:unhideWhenUsed="1"/>
-    <w:lsdException w:name="TOC Heading" w:semiHidden="1" w:uiPriority="39" w:unhideWhenUsed="1" w:qFormat="1"/>
-    <w:lsdException w:name="Plain Table 1" w:uiPriority="41"/>
-    <w:lsdException w:name="Plain Table 2" w:uiPriority="42"/>
-    <w:lsdException w:name="Plain Table 3" w:uiPriority="43"/>
-    <w:lsdException w:name="Plain Table 4" w:uiPriority="44"/>
-    <w:lsdException w:name="Plain Table 5" w:uiPriority="45"/>
-    <w:lsdException w:name="Grid Table Light" w:uiPriority="40"/>
-    <w:lsdException w:name="Grid Table 1 Light" w:uiPriority="46"/>
-    <w:lsdException w:name="Grid Table 2" w:uiPriority="47"/>
-    <w:lsdException w:name="Grid Table 3" w:uiPriority="48"/>
-    <w:lsdException w:name="Grid Table 4" w:uiPriority="49"/>
-    <w:lsdException w:name="Grid Table 5 Dark" w:uiPriority="50"/>
-    <w:lsdException w:name="Grid Table 6 Colorful" w:uiPriority="51"/>
-    <w:lsdException w:name="Grid Table 7 Colorful" w:uiPriority="52"/>
-    <w:lsdException w:name="Grid Table 1 Light Accent 1" w:uiPriority="46"/>
-    <w:lsdException w:name="Grid Table 2 Accent 1" w:uiPriority="47"/>
-    <w:lsdException w:name="Grid Table 3 Accent 1" w:uiPriority="48"/>
-    <w:lsdException w:name="Grid Table 4 Accent 1" w:uiPriority="49"/>
-    <w:lsdException w:name="Grid Table 5 Dark Accent 1" w:uiPriority="50"/>
-    <w:lsdException w:name="Grid Table 6 Colorful Accent 1" w:uiPriority="51"/>
-    <w:lsdException w:name="Grid Table 7 Colorful Accent 1" w:uiPriority="52"/>
-    <w:lsdException w:name="Grid Table 1 Light Accent 2" w:uiPriority="46"/>
-    <w:lsdException w:name="Grid Table 2 Accent 2" w:uiPriority="47"/>
-    <w:lsdException w:name="Grid Table 3 Accent 2" w:uiPriority="48"/>
-    <w:lsdException w:name="Grid Table 4 Accent 2" w:uiPriority="49"/>
-    <w:lsdException w:name="Grid Table 5 Dark Accent 2" w:uiPriority="50"/>
-    <w:lsdException w:name="Grid Table 6 Colorful Accent 2" w:uiPriority="51"/>
-    <w:lsdException w:name="Grid Table 7 Colorful Accent 2" w:uiPriority="52"/>
-    <w:lsdException w:name="Grid Table 1 Light Accent 3" w:uiPriority="46"/>
-    <w:lsdException w:name="Grid Table 2 Accent 3" w:uiPriority="47"/>
-    <w:lsdException w:name="Grid Table 3 Accent 3" w:uiPriority="48"/>
-    <w:lsdException w:name="Grid Table 4 Accent 3" w:uiPriority="49"/>
-    <w:lsdException w:name="Grid Table 5 Dark Accent 3" w:uiPriority="50"/>
-    <w:lsdException w:name="Grid Table 6 Colorful Accent 3" w:uiPriority="51"/>
-    <w:lsdException w:name="Grid Table 7 Colorful Accent 3" w:uiPriority="52"/>
-    <w:lsdException w:name="Grid Table 1 Light Accent 4" w:uiPriority="46"/>
-    <w:lsdException w:name="Grid Table 2 Accent 4" w:uiPriority="47"/>
-    <w:lsdException w:name="Grid Table 3 Accent 4" w:uiPriority="48"/>
-    <w:lsdException w:name="Grid Table 4 Accent 4" w:uiPriority="49"/>
-    <w:lsdException w:name="Grid Table 5 Dark Accent 4" w:uiPriority="50"/>
-    <w:lsdException w:name="Grid Table 6 Colorful Accent 4" w:uiPriority="51"/>
-    <w:lsdException w:name="Grid Table 7 Colorful Accent 4" w:uiPriority="52"/>
-    <w:lsdException w:name="Grid Table 1 Light Accent 5" w:uiPriority="46"/>
-    <w:lsdException w:name="Grid Table 2 Accent 5" w:uiPriority="47"/>
-    <w:lsdException w:name="Grid Table 3 Accent 5" w:uiPriority="48"/>
-    <w:lsdException w:name="Grid Table 4 Accent 5" w:uiPriority="49"/>
-    <w:lsdException w:name="Grid Table 5 Dark Accent 5" w:uiPriority="50"/>
-    <w:lsdException w:name="Grid Table 6 Colorful Accent 5" w:uiPriority="51"/>
-    <w:lsdException w:name="Grid Table 7 Colorful Accent 5" w:uiPriority="52"/>
-    <w:lsdException w:name="Grid Table 1 Light Accent 6" w:uiPriority="46"/>
-    <w:lsdException w:name="Grid Table 2 Accent 6" w:uiPriority="47"/>
-    <w:lsdException w:name="Grid Table 3 Accent 6" w:uiPriority="48"/>
-    <w:lsdException w:name="Grid Table 4 Accent 6" w:uiPriority="49"/>
-    <w:lsdException w:name="Grid Table 5 Dark Accent 6" w:uiPriority="50"/>
-    <w:lsdException w:name="Grid Table 6 Colorful Accent 6" w:uiPriority="51"/>
-    <w:lsdException w:name="Grid Table 7 Colorful Accent 6" w:uiPriority="52"/>
-    <w:lsdException w:name="List Table 1 Light" w:uiPriority="46"/>
-    <w:lsdException w:name="List Table 2" w:uiPriority="47"/>
-    <w:lsdException w:name="List Table 3" w:uiPriority="48"/>
-    <w:lsdException w:name="List Table 4" w:uiPriority="49"/>
-    <w:lsdException w:name="List Table 5 Dark" w:uiPriority="50"/>
-    <w:lsdException w:name="List Table 6 Colorful" w:uiPriority="51"/>
-    <w:lsdException w:name="List Table 7 Colorful" w:uiPriority="52"/>
-    <w:lsdException w:name="List Table 1 Light Accent 1" w:uiPriority="46"/>
-    <w:lsdException w:name="List Table 2 Accent 1" w:uiPriority="47"/>
-    <w:lsdException w:name="List Table 3 Accent 1" w:uiPriority="48"/>
-    <w:lsdException w:name="List Table 4 Accent 1" w:uiPriority="49"/>
-    <w:lsdException w:name="List Table 5 Dark Accent 1" w:uiPriority="50"/>
-    <w:lsdException w:name="List Table 6 Colorful Accent 1" w:uiPriority="51"/>
-    <w:lsdException w:name="List Table 7 Colorful Accent 1" w:uiPriority="52"/>
-    <w:lsdException w:name="List Table 1 Light Accent 2" w:uiPriority="46"/>
-    <w:lsdException w:name="List Table 2 Accent 2" w:uiPriority="47"/>
-    <w:lsdException w:name="List Table 3 Accent 2" w:uiPriority="48"/>
-    <w:lsdException w:name="List Table 4 Accent 2" w:uiPriority="49"/>
-    <w:lsdException w:name="List Table 5 Dark Accent 2" w:uiPriority="50"/>
-    <w:lsdException w:name="List Table 6 Colorful Accent 2" w:uiPriority="51"/>
-    <w:lsdException w:name="List Table 7 Colorful Accent 2" w:uiPriority="52"/>
-    <w:lsdException w:name="List Table 1 Light Accent 3" w:uiPriority="46"/>
-    <w:lsdException w:name="List Table 2 Accent 3" w:uiPriority="47"/>
-    <w:lsdException w:name="List Table 3 Accent 3" w:uiPriority="48"/>
-    <w:lsdException w:name="List Table 4 Accent 3" w:uiPriority="49"/>
-    <w:lsdException w:name="List Table 5 Dark Accent 3" w:uiPriority="50"/>
-    <w:lsdException w:name="List Table 6 Colorful Accent 3" w:uiPriority="51"/>
-    <w:lsdException w:name="List Table 7 Colorful Accent 3" w:uiPriority="52"/>
-    <w:lsdException w:name="List Table 1 Light Accent 4" w:uiPriority="46"/>
-    <w:lsdException w:name="List Table 2 Accent 4" w:uiPriority="47"/>
-    <w:lsdException w:name="List Table 3 Accent 4" w:uiPriority="48"/>
-    <w:lsdException w:name="List Table 4 Accent 4" w:uiPriority="49"/>
-    <w:lsdException w:name="List Table 5 Dark Accent 4" w:uiPriority="50"/>
-    <w:lsdException w:name="List Table 6 Colorful Accent 4" w:uiPriority="51"/>
-    <w:lsdException w:name="List Table 7 Colorful Accent 4" w:uiPriority="52"/>
-    <w:lsdException w:name="List Table 1 Light Accent 5" w:uiPriority="46"/>
-    <w:lsdException w:name="List Table 2 Accent 5" w:uiPriority="47"/>
-    <w:lsdException w:name="List Table 3 Accent 5" w:uiPriority="48"/>
-    <w:lsdException w:name="List Table 4 Accent 5" w:uiPriority="49"/>
-    <w:lsdException w:name="List Table 5 Dark Accent 5" w:uiPriority="50"/>
-    <w:lsdException w:name="List Table 6 Colorful Accent 5" w:uiPriority="51"/>
-    <w:lsdException w:name="List Table 7 Colorful Accent 5" w:uiPriority="52"/>
-    <w:lsdException w:name="List Table 1 Light Accent 6" w:uiPriority="46"/>
-    <w:lsdException w:name="List Table 2 Accent 6" w:uiPriority="47"/>
-    <w:lsdException w:name="List Table 3 Accent 6" w:uiPriority="48"/>
-    <w:lsdException w:name="List Table 4 Accent 6" w:uiPriority="49"/>
-    <w:lsdException w:name="List Table 5 Dark Accent 6" w:uiPriority="50"/>
-    <w:lsdException w:name="List Table 6 Colorful Accent 6" w:uiPriority="51"/>
-    <w:lsdException w:name="List Table 7 Colorful Accent 6" w:uiPriority="52"/>
-  </w:latentStyles>
-  <w:style w:type="paragraph" w:default="1" w:styleId="Normal">
-    <w:name w:val="Normal"/>
-    <w:qFormat/>
-  </w:style>
-  <w:style w:type="character" w:default="1" w:styleId="DefaultParagraphFont">
-    <w:name w:val="Default Paragraph Font"/>
-    <w:uiPriority w:val="1"/>
-    <w:semiHidden/>
-    <w:unhideWhenUsed/>
-  </w:style>
-  <w:style w:type="table" w:default="1" w:styleId="TableNormal">
-    <w:name w:val="Normal Table"/>
-    <w:uiPriority w:val="99"/>
-    <w:semiHidden/>
-    <w:unhideWhenUsed/>
-    <w:tblPr>
-      <w:tblInd w:w="0" w:type="dxa"/>
-      <w:tblCellMar>
-        <w:top w:w="0" w:type="dxa"/>
-        <w:left w:w="108" w:type="dxa"/>
-        <w:bottom w:w="0" w:type="dxa"/>
-        <w:right w:w="108" w:type="dxa"/>
-      </w:tblCellMar>
-    </w:tblPr>
-  </w:style>
-  <w:style w:type="numbering" w:default="1" w:styleId="NoList">
-    <w:name w:val="No List"/>
-    <w:uiPriority w:val="99"/>
-    <w:semiHidden/>
-    <w:unhideWhenUsed/>
-  </w:style>
-  <w:style w:type="character" w:styleId="PlaceholderText">
-    <w:name w:val="Placeholder Text"/>
-    <w:basedOn w:val="DefaultParagraphFont"/>
-    <w:uiPriority w:val="99"/>
-    <w:semiHidden/>
-    <w:rsid w:val="00D625F4"/>
-    <w:rPr>
-      <w:color w:val="808080"/>
-    </w:rPr>
-  </w:style>
-</w:styles>
-</file>
-
-<file path=word/glossary/webSettings.xml><?xml version="1.0" encoding="utf-8"?>
-<w:webSettings xmlns:mc="http://schemas.openxmlformats.org/markup-compatibility/2006" xmlns:r="http://schemas.openxmlformats.org/officeDocument/2006/relationships" xmlns:w="http://schemas.openxmlformats.org/wordprocessingml/2006/main" xmlns:w14="http://schemas.microsoft.com/office/word/2010/wordml" xmlns:w15="http://schemas.microsoft.com/office/word/2012/wordml" mc:Ignorable="w14 w15">
-  <w:allowPNG/>
-  <w:doNotSaveAsSingleFile/>
-  <w:pixelsPerInch w:val="96"/>
-</w:webSettings>
+<file path=word/charts/style1.xml><?xml version="1.0" encoding="utf-8"?>
+<cs:chartStyle xmlns:cs="http://schemas.microsoft.com/office/drawing/2012/chartStyle" xmlns:a="http://schemas.openxmlformats.org/drawingml/2006/main" id="227">
+  <cs:axisTitle>
+    <cs:lnRef idx="0"/>
+    <cs:fillRef idx="0"/>
+    <cs:effectRef idx="0"/>
+    <cs:fontRef idx="minor">
+      <a:schemeClr val="tx1">
+        <a:lumMod val="65000"/>
+        <a:lumOff val="35000"/>
+      </a:schemeClr>
+    </cs:fontRef>
+    <cs:defRPr sz="1000" kern="1200"/>
+  </cs:axisTitle>
+  <cs:categoryAxis>
+    <cs:lnRef idx="0"/>
+    <cs:fillRef idx="0"/>
+    <cs:effectRef idx="0"/>
+    <cs:fontRef idx="minor">
+      <a:schemeClr val="tx1">
+        <a:lumMod val="65000"/>
+        <a:lumOff val="35000"/>
+      </a:schemeClr>
+    </cs:fontRef>
+    <cs:spPr>
+      <a:ln w="9525" cap="flat" cmpd="sng" algn="ctr">
+        <a:solidFill>
+          <a:schemeClr val="tx1">
+            <a:lumMod val="15000"/>
+            <a:lumOff val="85000"/>
+          </a:schemeClr>
+        </a:solidFill>
+        <a:round/>
+      </a:ln>
+    </cs:spPr>
+    <cs:defRPr sz="900" kern="1200"/>
+  </cs:categoryAxis>
+  <cs:chartArea mods="allowNoFillOverride allowNoLineOverride">
+    <cs:lnRef idx="0"/>
+    <cs:fillRef idx="0"/>
+    <cs:effectRef idx="0"/>
+    <cs:fontRef idx="minor">
+      <a:schemeClr val="tx1"/>
+    </cs:fontRef>
+    <cs:spPr>
+      <a:solidFill>
+        <a:schemeClr val="bg1"/>
+      </a:solidFill>
+      <a:ln w="9525" cap="flat" cmpd="sng" algn="ctr">
+        <a:solidFill>
+          <a:schemeClr val="tx1">
+            <a:lumMod val="15000"/>
+            <a:lumOff val="85000"/>
+          </a:schemeClr>
+        </a:solidFill>
+        <a:round/>
+      </a:ln>
+    </cs:spPr>
+    <cs:defRPr sz="1000" kern="1200"/>
+  </cs:chartArea>
+  <cs:dataLabel>
+    <cs:lnRef idx="0"/>
+    <cs:fillRef idx="0"/>
+    <cs:effectRef idx="0"/>
+    <cs:fontRef idx="minor">
+      <a:schemeClr val="tx1">
+        <a:lumMod val="75000"/>
+        <a:lumOff val="25000"/>
+      </a:schemeClr>
+    </cs:fontRef>
+    <cs:defRPr sz="900" kern="1200"/>
+  </cs:dataLabel>
+  <cs:dataLabelCallout>
+    <cs:lnRef idx="0"/>
+    <cs:fillRef idx="0"/>
+    <cs:effectRef idx="0"/>
+    <cs:fontRef idx="minor">
+      <a:schemeClr val="dk1">
+        <a:lumMod val="65000"/>
+        <a:lumOff val="35000"/>
+      </a:schemeClr>
+    </cs:fontRef>
+    <cs:spPr>
+      <a:solidFill>
+        <a:schemeClr val="lt1"/>
+      </a:solidFill>
+      <a:ln>
+        <a:solidFill>
+          <a:schemeClr val="dk1">
+            <a:lumMod val="25000"/>
+            <a:lumOff val="75000"/>
+          </a:schemeClr>
+        </a:solidFill>
+      </a:ln>
+    </cs:spPr>
+    <cs:defRPr sz="900" kern="1200"/>
+    <cs:bodyPr rot="0" spcFirstLastPara="1" vertOverflow="clip" horzOverflow="clip" vert="horz" wrap="square" lIns="36576" tIns="18288" rIns="36576" bIns="18288" anchor="ctr" anchorCtr="1">
+      <a:spAutoFit/>
+    </cs:bodyPr>
+  </cs:dataLabelCallout>
+  <cs:dataPoint>
+    <cs:lnRef idx="0"/>
+    <cs:fillRef idx="1">
+      <cs:styleClr val="auto"/>
+    </cs:fillRef>
+    <cs:effectRef idx="0"/>
+    <cs:fontRef idx="minor">
+      <a:schemeClr val="tx1"/>
+    </cs:fontRef>
+    <cs:spPr>
+      <a:solidFill>
+        <a:schemeClr val="phClr"/>
+      </a:solidFill>
+    </cs:spPr>
+  </cs:dataPoint>
+  <cs:dataPoint3D>
+    <cs:lnRef idx="0"/>
+    <cs:fillRef idx="1">
+      <cs:styleClr val="auto"/>
+    </cs:fillRef>
+    <cs:effectRef idx="0"/>
+    <cs:fontRef idx="minor">
+      <a:schemeClr val="tx1"/>
+    </cs:fontRef>
+    <cs:spPr>
+      <a:solidFill>
+        <a:schemeClr val="phClr"/>
+      </a:solidFill>
+    </cs:spPr>
+  </cs:dataPoint3D>
+  <cs:dataPointLine>
+    <cs:lnRef idx="0">
+      <cs:styleClr val="auto"/>
+    </cs:lnRef>
+    <cs:fillRef idx="1"/>
+    <cs:effectRef idx="0"/>
+    <cs:fontRef idx="minor">
+      <a:schemeClr val="tx1"/>
+    </cs:fontRef>
+    <cs:spPr>
+      <a:ln w="28575" cap="rnd">
+        <a:solidFill>
+          <a:schemeClr val="phClr"/>
+        </a:solidFill>
+        <a:round/>
+      </a:ln>
+    </cs:spPr>
+  </cs:dataPointLine>
+  <cs:dataPointMarker>
+    <cs:lnRef idx="0">
+      <cs:styleClr val="auto"/>
+    </cs:lnRef>
+    <cs:fillRef idx="1">
+      <cs:styleClr val="auto"/>
+    </cs:fillRef>
+    <cs:effectRef idx="0"/>
+    <cs:fontRef idx="minor">
+      <a:schemeClr val="tx1"/>
+    </cs:fontRef>
+    <cs:spPr>
+      <a:solidFill>
+        <a:schemeClr val="phClr"/>
+      </a:solidFill>
+      <a:ln w="9525">
+        <a:solidFill>
+          <a:schemeClr val="phClr"/>
+        </a:solidFill>
+      </a:ln>
+    </cs:spPr>
+  </cs:dataPointMarker>
+  <cs:dataPointMarkerLayout symbol="circle" size="5"/>
+  <cs:dataPointWireframe>
+    <cs:lnRef idx="0">
+      <cs:styleClr val="auto"/>
+    </cs:lnRef>
+    <cs:fillRef idx="1"/>
+    <cs:effectRef idx="0"/>
+    <cs:fontRef idx="minor">
+      <a:schemeClr val="tx1"/>
+    </cs:fontRef>
+    <cs:spPr>
+      <a:ln w="9525" cap="rnd">
+        <a:solidFill>
+          <a:schemeClr val="phClr"/>
+        </a:solidFill>
+        <a:round/>
+      </a:ln>
+    </cs:spPr>
+  </cs:dataPointWireframe>
+  <cs:dataTable>
+    <cs:lnRef idx="0"/>
+    <cs:fillRef idx="0"/>
+    <cs:effectRef idx="0"/>
+    <cs:fontRef idx="minor">
+      <a:schemeClr val="tx1">
+        <a:lumMod val="65000"/>
+        <a:lumOff val="35000"/>
+      </a:schemeClr>
+    </cs:fontRef>
+    <cs:spPr>
+      <a:noFill/>
+      <a:ln w="9525" cap="flat" cmpd="sng" algn="ctr">
+        <a:solidFill>
+          <a:schemeClr val="tx1">
+            <a:lumMod val="15000"/>
+            <a:lumOff val="85000"/>
+          </a:schemeClr>
+        </a:solidFill>
+        <a:round/>
+      </a:ln>
+    </cs:spPr>
+    <cs:defRPr sz="900" kern="1200"/>
+  </cs:dataTable>
+  <cs:downBar>
+    <cs:lnRef idx="0"/>
+    <cs:fillRef idx="0"/>
+    <cs:effectRef idx="0"/>
+    <cs:fontRef idx="minor">
+      <a:schemeClr val="dk1"/>
+    </cs:fontRef>
+    <cs:spPr>
+      <a:solidFill>
+        <a:schemeClr val="dk1">
+          <a:lumMod val="65000"/>
+          <a:lumOff val="35000"/>
+        </a:schemeClr>
+      </a:solidFill>
+      <a:ln w="9525">
+        <a:solidFill>
+          <a:schemeClr val="tx1">
+            <a:lumMod val="65000"/>
+            <a:lumOff val="35000"/>
+          </a:schemeClr>
+        </a:solidFill>
+      </a:ln>
+    </cs:spPr>
+  </cs:downBar>
+  <cs:dropLine>
+    <cs:lnRef idx="0"/>
+    <cs:fillRef idx="0"/>
+    <cs:effectRef idx="0"/>
+    <cs:fontRef idx="minor">
+      <a:schemeClr val="tx1"/>
+    </cs:fontRef>
+    <cs:spPr>
+      <a:ln w="9525" cap="flat" cmpd="sng" algn="ctr">
+        <a:solidFill>
+          <a:schemeClr val="tx1">
+            <a:lumMod val="35000"/>
+            <a:lumOff val="65000"/>
+          </a:schemeClr>
+        </a:solidFill>
+        <a:round/>
+      </a:ln>
+    </cs:spPr>
+  </cs:dropLine>
+  <cs:errorBar>
+    <cs:lnRef idx="0"/>
+    <cs:fillRef idx="0"/>
+    <cs:effectRef idx="0"/>
+    <cs:fontRef idx="minor">
+      <a:schemeClr val="tx1"/>
+    </cs:fontRef>
+    <cs:spPr>
+      <a:ln w="9525" cap="flat" cmpd="sng" algn="ctr">
+        <a:solidFill>
+          <a:schemeClr val="tx1">
+            <a:lumMod val="65000"/>
+            <a:lumOff val="35000"/>
+          </a:schemeClr>
+        </a:solidFill>
+        <a:round/>
+      </a:ln>
+    </cs:spPr>
+  </cs:errorBar>
+  <cs:floor>
+    <cs:lnRef idx="0"/>
+    <cs:fillRef idx="0"/>
+    <cs:effectRef idx="0"/>
+    <cs:fontRef idx="minor">
+      <a:schemeClr val="tx1"/>
+    </cs:fontRef>
+    <cs:spPr>
+      <a:noFill/>
+      <a:ln>
+        <a:noFill/>
+      </a:ln>
+    </cs:spPr>
+  </cs:floor>
+  <cs:gridlineMajor>
+    <cs:lnRef idx="0"/>
+    <cs:fillRef idx="0"/>
+    <cs:effectRef idx="0"/>
+    <cs:fontRef idx="minor">
+      <a:schemeClr val="tx1"/>
+    </cs:fontRef>
+    <cs:spPr>
+      <a:ln w="9525" cap="flat" cmpd="sng" algn="ctr">
+        <a:solidFill>
+          <a:schemeClr val="tx1">
+            <a:lumMod val="15000"/>
+            <a:lumOff val="85000"/>
+          </a:schemeClr>
+        </a:solidFill>
+        <a:round/>
+      </a:ln>
+    </cs:spPr>
+  </cs:gridlineMajor>
+  <cs:gridlineMinor>
+    <cs:lnRef idx="0"/>
+    <cs:fillRef idx="0"/>
+    <cs:effectRef idx="0"/>
+    <cs:fontRef idx="minor">
+      <a:schemeClr val="tx1"/>
+    </cs:fontRef>
+    <cs:spPr>
+      <a:ln w="9525" cap="flat" cmpd="sng" algn="ctr">
+        <a:solidFill>
+          <a:schemeClr val="tx1">
+            <a:lumMod val="5000"/>
+            <a:lumOff val="95000"/>
+          </a:schemeClr>
+        </a:solidFill>
+        <a:round/>
+      </a:ln>
+    </cs:spPr>
+  </cs:gridlineMinor>
+  <cs:hiLoLine>
+    <cs:lnRef idx="0"/>
+    <cs:fillRef idx="0"/>
+    <cs:effectRef idx="0"/>
+    <cs:fontRef idx="minor">
+      <a:schemeClr val="tx1"/>
+    </cs:fontRef>
+    <cs:spPr>
+      <a:ln w="9525" cap="flat" cmpd="sng" algn="ctr">
+        <a:solidFill>
+          <a:schemeClr val="tx1">
+            <a:lumMod val="75000"/>
+            <a:lumOff val="25000"/>
+          </a:schemeClr>
+        </a:solidFill>
+        <a:round/>
+      </a:ln>
+    </cs:spPr>
+  </cs:hiLoLine>
+  <cs:leaderLine>
+    <cs:lnRef idx="0"/>
+    <cs:fillRef idx="0"/>
+    <cs:effectRef idx="0"/>
+    <cs:fontRef idx="minor">
+      <a:schemeClr val="tx1"/>
+    </cs:fontRef>
+    <cs:spPr>
+      <a:ln w="9525" cap="flat" cmpd="sng" algn="ctr">
+        <a:solidFill>
+          <a:schemeClr val="tx1">
+            <a:lumMod val="35000"/>
+            <a:lumOff val="65000"/>
+          </a:schemeClr>
+        </a:solidFill>
+        <a:round/>
+      </a:ln>
+    </cs:spPr>
+  </cs:leaderLine>
+  <cs:legend>
+    <cs:lnRef idx="0"/>
+    <cs:fillRef idx="0"/>
+    <cs:effectRef idx="0"/>
+    <cs:fontRef idx="minor">
+      <a:schemeClr val="tx1">
+        <a:lumMod val="65000"/>
+        <a:lumOff val="35000"/>
+      </a:schemeClr>
+    </cs:fontRef>
+    <cs:defRPr sz="900" kern="1200"/>
+  </cs:legend>
+  <cs:plotArea mods="allowNoFillOverride allowNoLineOverride">
+    <cs:lnRef idx="0"/>
+    <cs:fillRef idx="0"/>
+    <cs:effectRef idx="0"/>
+    <cs:fontRef idx="minor">
+      <a:schemeClr val="tx1"/>
+    </cs:fontRef>
+  </cs:plotArea>
+  <cs:plotArea3D mods="allowNoFillOverride allowNoLineOverride">
+    <cs:lnRef idx="0"/>
+    <cs:fillRef idx="0"/>
+    <cs:effectRef idx="0"/>
+    <cs:fontRef idx="minor">
+      <a:schemeClr val="tx1"/>
+    </cs:fontRef>
+  </cs:plotArea3D>
+  <cs:seriesAxis>
+    <cs:lnRef idx="0"/>
+    <cs:fillRef idx="0"/>
+    <cs:effectRef idx="0"/>
+    <cs:fontRef idx="minor">
+      <a:schemeClr val="tx1">
+        <a:lumMod val="65000"/>
+        <a:lumOff val="35000"/>
+      </a:schemeClr>
+    </cs:fontRef>
+    <cs:defRPr sz="900" kern="1200"/>
+  </cs:seriesAxis>
+  <cs:seriesLine>
+    <cs:lnRef idx="0"/>
+    <cs:fillRef idx="0"/>
+    <cs:effectRef idx="0"/>
+    <cs:fontRef idx="minor">
+      <a:schemeClr val="tx1"/>
+    </cs:fontRef>
+    <cs:spPr>
+      <a:ln w="9525" cap="flat" cmpd="sng" algn="ctr">
+        <a:solidFill>
+          <a:schemeClr val="tx1">
+            <a:lumMod val="35000"/>
+            <a:lumOff val="65000"/>
+          </a:schemeClr>
+        </a:solidFill>
+        <a:round/>
+      </a:ln>
+    </cs:spPr>
+  </cs:seriesLine>
+  <cs:title>
+    <cs:lnRef idx="0"/>
+    <cs:fillRef idx="0"/>
+    <cs:effectRef idx="0"/>
+    <cs:fontRef idx="minor">
+      <a:schemeClr val="tx1">
+        <a:lumMod val="65000"/>
+        <a:lumOff val="35000"/>
+      </a:schemeClr>
+    </cs:fontRef>
+    <cs:defRPr sz="1400" b="0" kern="1200" spc="0" baseline="0"/>
+  </cs:title>
+  <cs:trendline>
+    <cs:lnRef idx="0">
+      <cs:styleClr val="auto"/>
+    </cs:lnRef>
+    <cs:fillRef idx="0"/>
+    <cs:effectRef idx="0"/>
+    <cs:fontRef idx="minor">
+      <a:schemeClr val="tx1"/>
+    </cs:fontRef>
+    <cs:spPr>
+      <a:ln w="19050" cap="rnd">
+        <a:solidFill>
+          <a:schemeClr val="phClr"/>
+        </a:solidFill>
+        <a:prstDash val="sysDot"/>
+      </a:ln>
+    </cs:spPr>
+  </cs:trendline>
+  <cs:trendlineLabel>
+    <cs:lnRef idx="0"/>
+    <cs:fillRef idx="0"/>
+    <cs:effectRef idx="0"/>
+    <cs:fontRef idx="minor">
+      <a:schemeClr val="tx1">
+        <a:lumMod val="65000"/>
+        <a:lumOff val="35000"/>
+      </a:schemeClr>
+    </cs:fontRef>
+    <cs:defRPr sz="900" kern="1200"/>
+  </cs:trendlineLabel>
+  <cs:upBar>
+    <cs:lnRef idx="0"/>
+    <cs:fillRef idx="0"/>
+    <cs:effectRef idx="0"/>
+    <cs:fontRef idx="minor">
+      <a:schemeClr val="dk1"/>
+    </cs:fontRef>
+    <cs:spPr>
+      <a:solidFill>
+        <a:schemeClr val="lt1"/>
+      </a:solidFill>
+      <a:ln w="9525">
+        <a:solidFill>
+          <a:schemeClr val="tx1">
+            <a:lumMod val="15000"/>
+            <a:lumOff val="85000"/>
+          </a:schemeClr>
+        </a:solidFill>
+      </a:ln>
+    </cs:spPr>
+  </cs:upBar>
+  <cs:valueAxis>
+    <cs:lnRef idx="0"/>
+    <cs:fillRef idx="0"/>
+    <cs:effectRef idx="0"/>
+    <cs:fontRef idx="minor">
+      <a:schemeClr val="tx1">
+        <a:lumMod val="65000"/>
+        <a:lumOff val="35000"/>
+      </a:schemeClr>
+    </cs:fontRef>
+    <cs:defRPr sz="900" kern="1200"/>
+  </cs:valueAxis>
+  <cs:wall>
+    <cs:lnRef idx="0"/>
+    <cs:fillRef idx="0"/>
+    <cs:effectRef idx="0"/>
+    <cs:fontRef idx="minor">
+      <a:schemeClr val="tx1"/>
+    </cs:fontRef>
+    <cs:spPr>
+      <a:noFill/>
+      <a:ln>
+        <a:noFill/>
+      </a:ln>
+    </cs:spPr>
+  </cs:wall>
+</cs:chartStyle>
 </file>
 
 <file path=word/theme/theme1.xml><?xml version="1.0" encoding="utf-8"?>

</xml_diff>

<commit_message>
Edits to section 1.1 and added comments to code
</commit_message>
<xml_diff>
--- a/CAB301 Assignment 2.docx
+++ b/CAB301 Assignment 2.docx
@@ -280,7 +280,13 @@
         <w:t>y.</w:t>
       </w:r>
       <w:r>
-        <w:t xml:space="preserve"> Typically, in a sorted list the </w:t>
+        <w:t xml:space="preserve"> </w:t>
+      </w:r>
+      <w:r>
+        <w:t>In</w:t>
+      </w:r>
+      <w:r>
+        <w:t xml:space="preserve"> a sorted list the </w:t>
       </w:r>
       <w:r>
         <w:t>median</w:t>
@@ -310,16 +316,34 @@
         <w:t>Appendix A</w:t>
       </w:r>
       <w:r>
-        <w:t xml:space="preserve">. </w:t>
-      </w:r>
-      <w:r>
-        <w:t>Referring to this pseudocode, firstly</w:t>
-      </w:r>
-      <w:r>
-        <w:t xml:space="preserve">, the algorithm assigns the </w:t>
-      </w:r>
-      <w:r>
-        <w:t xml:space="preserve">value in the middle of the list </w:t>
+        <w:t>. It</w:t>
+      </w:r>
+      <w:r>
+        <w:t xml:space="preserve"> </w:t>
+      </w:r>
+      <w:r>
+        <w:t xml:space="preserve">starts off by </w:t>
+      </w:r>
+      <w:r>
+        <w:t>getting</w:t>
+      </w:r>
+      <w:r>
+        <w:t xml:space="preserve"> the </w:t>
+      </w:r>
+      <w:r>
+        <w:t xml:space="preserve">size of the array and </w:t>
+      </w:r>
+      <w:r>
+        <w:t xml:space="preserve">divided </w:t>
+      </w:r>
+      <w:r>
+        <w:t xml:space="preserve">it </w:t>
+      </w:r>
+      <w:r>
+        <w:t>by two</w:t>
+      </w:r>
+      <w:r>
+        <w:t xml:space="preserve">, this value is assigned </w:t>
       </w:r>
       <w:r>
         <w:t>to a variable</w:t>
@@ -340,19 +364,34 @@
         <w:t>’.</w:t>
       </w:r>
       <w:r>
-        <w:t xml:space="preserve"> This is assuming that we do have the correct median</w:t>
-      </w:r>
-      <w:r>
-        <w:t xml:space="preserve"> value</w:t>
-      </w:r>
-      <w:r>
-        <w:t xml:space="preserve"> seeing as the list is ordered or not. </w:t>
+        <w:t xml:space="preserve"> </w:t>
+      </w:r>
+      <w:r>
+        <w:t>This is indicating the middle index of the array</w:t>
+      </w:r>
+      <w:r>
+        <w:t xml:space="preserve"> where the median will be</w:t>
+      </w:r>
+      <w:r>
+        <w:t>.</w:t>
+      </w:r>
+      <w:r>
+        <w:t xml:space="preserve"> </w:t>
       </w:r>
       <w:r>
         <w:t>When</w:t>
       </w:r>
       <w:r>
-        <w:t xml:space="preserve"> selecting a</w:t>
+        <w:t xml:space="preserve"> </w:t>
+      </w:r>
+      <w:r>
+        <w:t>finding</w:t>
+      </w:r>
+      <w:r>
+        <w:t xml:space="preserve"> </w:t>
+      </w:r>
+      <w:r>
+        <w:t>the</w:t>
       </w:r>
       <w:r>
         <w:t xml:space="preserve"> median inside an</w:t>
@@ -364,28 +403,31 @@
         <w:t xml:space="preserve"> </w:t>
       </w:r>
       <w:r>
-        <w:t>size</w:t>
-      </w:r>
-      <w:r>
-        <w:t xml:space="preserve"> (decimal rounded up)</w:t>
-      </w:r>
-      <w:r>
-        <w:t>,</w:t>
+        <w:t xml:space="preserve">size </w:t>
+      </w:r>
+      <w:r>
+        <w:t xml:space="preserve">the </w:t>
+      </w:r>
+      <w:r>
+        <w:t>program will choose the value</w:t>
+      </w:r>
+      <w:r>
+        <w:t xml:space="preserve"> right</w:t>
+      </w:r>
+      <w:r>
+        <w:t xml:space="preserve"> in the middle</w:t>
+      </w:r>
+      <w:r>
+        <w:t>.</w:t>
       </w:r>
       <w:r>
         <w:t xml:space="preserve"> </w:t>
       </w:r>
       <w:r>
-        <w:t xml:space="preserve">the </w:t>
-      </w:r>
-      <w:r>
-        <w:t>program will choose the value in the middle</w:t>
-      </w:r>
-      <w:r>
-        <w:t xml:space="preserve">, but </w:t>
-      </w:r>
-      <w:r>
-        <w:t xml:space="preserve">with an </w:t>
+        <w:t>W</w:t>
+      </w:r>
+      <w:r>
+        <w:t xml:space="preserve">ith an </w:t>
       </w:r>
       <w:r>
         <w:t>uneven</w:t>
@@ -426,28 +468,34 @@
         <w:t xml:space="preserve">. </w:t>
       </w:r>
       <w:r>
-        <w:t xml:space="preserve">No matter the selected median is correct or not, </w:t>
-      </w:r>
-      <w:r>
-        <w:t>the</w:t>
-      </w:r>
-      <w:r>
-        <w:t xml:space="preserve"> following for-loop run</w:t>
-      </w:r>
-      <w:r>
-        <w:t>s</w:t>
-      </w:r>
-      <w:r>
-        <w:t xml:space="preserve"> to double check it.</w:t>
-      </w:r>
-      <w:r>
-        <w:t xml:space="preserve"> This for-loop works its way through the array from left to right. Each </w:t>
+        <w:t>A for-loop is then executed</w:t>
+      </w:r>
+      <w:r>
+        <w:t xml:space="preserve"> to </w:t>
+      </w:r>
+      <w:r>
+        <w:t>work</w:t>
+      </w:r>
+      <w:r>
+        <w:t xml:space="preserve"> its way through the array from left to right. Each </w:t>
       </w:r>
       <w:r>
         <w:t>array value</w:t>
       </w:r>
       <w:r>
-        <w:t xml:space="preserve"> is used as a pivot to be compared with the other values. This loop starts off with assigning the two variables, </w:t>
+        <w:t xml:space="preserve"> is used as a pivot. This loop </w:t>
+      </w:r>
+      <w:r>
+        <w:t>firstly</w:t>
+      </w:r>
+      <w:r>
+        <w:t xml:space="preserve"> </w:t>
+      </w:r>
+      <w:r>
+        <w:t>assigns</w:t>
+      </w:r>
+      <w:r>
+        <w:t xml:space="preserve"> the two variables </w:t>
       </w:r>
       <w:r>
         <w:t>‘</w:t>
@@ -475,9 +523,6 @@
         <w:t>’</w:t>
       </w:r>
       <w:r>
-        <w:t>,</w:t>
-      </w:r>
-      <w:r>
         <w:t xml:space="preserve"> with a</w:t>
       </w:r>
       <w:r>
@@ -490,22 +535,92 @@
         <w:t xml:space="preserve"> </w:t>
       </w:r>
       <w:r>
-        <w:t xml:space="preserve">use each </w:t>
-      </w:r>
-      <w:r>
-        <w:t>array value</w:t>
+        <w:t>use each element in the array for comparison with the pivot.</w:t>
+      </w:r>
+      <w:r>
+        <w:t xml:space="preserve"> Inside this inner loop, there are two comparisons. The first comparison determines </w:t>
+      </w:r>
+      <w:r>
+        <w:t>if the current element value is</w:t>
+      </w:r>
+      <w:r>
+        <w:t xml:space="preserve"> less than the pivot</w:t>
+      </w:r>
+      <w:r>
+        <w:t>’s value</w:t>
+      </w:r>
+      <w:r>
+        <w:t>. If it is, then the variable ‘</w:t>
+      </w:r>
+      <w:proofErr w:type="spellStart"/>
+      <w:r>
+        <w:t>numsmaller</w:t>
+      </w:r>
+      <w:proofErr w:type="spellEnd"/>
+      <w:r>
+        <w:t xml:space="preserve">’ </w:t>
+      </w:r>
+      <w:r>
+        <w:t>increments</w:t>
+      </w:r>
+      <w:r>
+        <w:t xml:space="preserve"> by one. Otherwise, the second comparison determines if the </w:t>
+      </w:r>
+      <w:r>
+        <w:t>values</w:t>
+      </w:r>
+      <w:r>
+        <w:t xml:space="preserve"> are equal</w:t>
+      </w:r>
+      <w:r>
+        <w:t>. If they are,</w:t>
+      </w:r>
+      <w:r>
+        <w:t xml:space="preserve"> then the variable ‘</w:t>
+      </w:r>
+      <w:proofErr w:type="spellStart"/>
+      <w:r>
+        <w:t>numequal</w:t>
+      </w:r>
+      <w:proofErr w:type="spellEnd"/>
+      <w:r>
+        <w:t>’</w:t>
+      </w:r>
+      <w:r>
+        <w:t xml:space="preserve"> increments</w:t>
+      </w:r>
+      <w:r>
+        <w:t xml:space="preserve"> by one.</w:t>
       </w:r>
       <w:r>
         <w:t xml:space="preserve"> </w:t>
       </w:r>
       <w:r>
-        <w:t xml:space="preserve">for comparison </w:t>
-      </w:r>
-      <w:r>
-        <w:t>with the pivot. Inside this inner loop, there are two comparisons. The first comparison determines whether there is a value in the array less than the current pivot. If it is, then the variable ‘</w:t>
+        <w:t xml:space="preserve">Once </w:t>
+      </w:r>
+      <w:r>
+        <w:t xml:space="preserve">all </w:t>
+      </w:r>
+      <w:r>
+        <w:t xml:space="preserve">the elements are compared with the </w:t>
+      </w:r>
+      <w:r>
+        <w:t xml:space="preserve">pivot, the algorithm breaks out of the for loop and runs a </w:t>
+      </w:r>
+      <w:r>
+        <w:t xml:space="preserve">final comparison </w:t>
+      </w:r>
+      <w:r>
+        <w:t xml:space="preserve">which determines if the chosen pivot </w:t>
+      </w:r>
+      <w:r>
+        <w:t>is the correct Median. This is done by comparing the value of ‘</w:t>
       </w:r>
       <w:proofErr w:type="spellStart"/>
       <w:r>
+        <w:rPr>
+          <w:i/>
+        </w:rPr>
         <w:t>numsmaller</w:t>
       </w:r>
       <w:proofErr w:type="spellEnd"/>
@@ -513,144 +628,51 @@
         <w:t xml:space="preserve">’ </w:t>
       </w:r>
       <w:r>
-        <w:t>increments</w:t>
-      </w:r>
-      <w:r>
-        <w:t xml:space="preserve"> by one. Otherwise, the second comparison determines if the </w:t>
-      </w:r>
-      <w:r>
-        <w:t>values</w:t>
-      </w:r>
-      <w:r>
-        <w:t xml:space="preserve"> are equal then</w:t>
-      </w:r>
-      <w:r>
-        <w:t xml:space="preserve"> it</w:t>
-      </w:r>
-      <w:r>
-        <w:t xml:space="preserve"> </w:t>
-      </w:r>
-      <w:r>
-        <w:t>increments</w:t>
-      </w:r>
-      <w:r>
-        <w:t xml:space="preserve"> the variable ‘</w:t>
+        <w:t xml:space="preserve">if it </w:t>
+      </w:r>
+      <w:r>
+        <w:t xml:space="preserve">is less than the </w:t>
+      </w:r>
+      <w:r>
+        <w:rPr>
+          <w:i/>
+        </w:rPr>
+        <w:t>k</w:t>
+      </w:r>
+      <w:r>
+        <w:t xml:space="preserve"> and the value of ‘</w:t>
       </w:r>
       <w:proofErr w:type="spellStart"/>
       <w:r>
+        <w:rPr>
+          <w:i/>
+        </w:rPr>
         <w:t>numequal</w:t>
       </w:r>
       <w:proofErr w:type="spellEnd"/>
       <w:r>
-        <w:t>’ by one.</w:t>
-      </w:r>
-      <w:r>
-        <w:t xml:space="preserve"> </w:t>
-      </w:r>
-      <w:r>
-        <w:t>Breaking back out to the original for-loop</w:t>
-      </w:r>
-      <w:r>
-        <w:t xml:space="preserve">, a final comparison determines if it has chosen the correct median value by </w:t>
-      </w:r>
-      <w:r>
-        <w:t>seeing</w:t>
-      </w:r>
-      <w:r>
-        <w:t xml:space="preserve"> that the value of </w:t>
-      </w:r>
-      <w:r>
-        <w:t>‘</w:t>
-      </w:r>
-      <w:r>
+        <w:rPr>
+          <w:i/>
+        </w:rPr>
+        <w:t>’</w:t>
+      </w:r>
+      <w:r>
+        <w:t xml:space="preserve"> is greater than or equal to </w:t>
+      </w:r>
+      <w:r>
+        <w:rPr>
+          <w:i/>
+        </w:rPr>
         <w:t>k</w:t>
       </w:r>
       <w:r>
-        <w:t>’</w:t>
-      </w:r>
-      <w:r>
-        <w:t xml:space="preserve"> i</w:t>
-      </w:r>
-      <w:r>
-        <w:t>s</w:t>
-      </w:r>
-      <w:r>
-        <w:t xml:space="preserve"> greater than the value of </w:t>
-      </w:r>
-      <w:r>
-        <w:t>’</w:t>
-      </w:r>
-      <w:proofErr w:type="spellStart"/>
-      <w:r>
-        <w:t>numsmaller</w:t>
-      </w:r>
-      <w:proofErr w:type="spellEnd"/>
-      <w:r>
-        <w:t>’</w:t>
-      </w:r>
-      <w:r>
-        <w:t xml:space="preserve"> and it is less than </w:t>
-      </w:r>
-      <w:r>
-        <w:t>and</w:t>
-      </w:r>
-      <w:r>
-        <w:t xml:space="preserve"> equal to </w:t>
-      </w:r>
-      <w:r>
-        <w:t xml:space="preserve">the total value of </w:t>
-      </w:r>
-      <w:r>
-        <w:t>‘</w:t>
-      </w:r>
-      <w:proofErr w:type="spellStart"/>
-      <w:r>
-        <w:t>numsmaller</w:t>
-      </w:r>
-      <w:proofErr w:type="spellEnd"/>
-      <w:r>
-        <w:t>’</w:t>
-      </w:r>
-      <w:r>
-        <w:t xml:space="preserve"> and </w:t>
-      </w:r>
-      <w:r>
-        <w:t>‘</w:t>
-      </w:r>
-      <w:proofErr w:type="spellStart"/>
-      <w:r>
-        <w:t>numequal</w:t>
-      </w:r>
-      <w:proofErr w:type="spellEnd"/>
-      <w:r>
-        <w:t>’</w:t>
-      </w:r>
-      <w:r>
-        <w:t xml:space="preserve">. In </w:t>
-      </w:r>
-      <w:r>
-        <w:t>other words</w:t>
-      </w:r>
-      <w:r>
-        <w:t>, it determines if the value of ‘k’ is the median value of all values in the array</w:t>
-      </w:r>
-      <w:r>
-        <w:t xml:space="preserve">, seeing that there are even numbers on the left and the right side of the </w:t>
-      </w:r>
-      <w:r>
-        <w:t xml:space="preserve">chosen </w:t>
-      </w:r>
-      <w:r>
-        <w:t>median</w:t>
-      </w:r>
-      <w:r>
-        <w:t xml:space="preserve"> or there is one more value on the right compared to the left side of the chosen median</w:t>
-      </w:r>
-      <w:r>
-        <w:t xml:space="preserve">. If this comparison is not met, the for-loop </w:t>
-      </w:r>
-      <w:r>
-        <w:t>increases by one and executes another iteration of the whole process.</w:t>
+        <w:t>. If this comparison is true, then the algorithm will return the pivot</w:t>
+      </w:r>
+      <w:r>
+        <w:t>’s</w:t>
+      </w:r>
+      <w:r>
+        <w:t xml:space="preserve"> value as the median. The algorithm will repeat the whole process if the final comparison isn’t correct. It will keep re-iterating until it finds the correct Median.</w:t>
       </w:r>
     </w:p>
     <w:p/>
@@ -668,12 +690,12 @@
           <w:sz w:val="24"/>
           <w:szCs w:val="24"/>
         </w:rPr>
-        <w:lastRenderedPageBreak/>
         <w:t>1.2 Median Algorithm</w:t>
       </w:r>
     </w:p>
     <w:p>
       <w:r>
+        <w:lastRenderedPageBreak/>
         <w:t xml:space="preserve">The Median algorithm is used to find the median of an array of elements. There are three separate procedures in this algorithm. This algorithm is special case of </w:t>
       </w:r>
       <w:proofErr w:type="spellStart"/>
@@ -713,7 +735,23 @@
       </w:r>
       <w:proofErr w:type="spellEnd"/>
       <w:r>
-        <w:t xml:space="preserve"> variable. The value returned from partition procedure is stored in pos variable of Select procedure and compared with the index of median element which is equal to n/2 where n is number of elements in array. If the value matches, the select procedure returns the median of array and in case value does not matches, the select procedure is called again but not with the subarray. Now again partition procedure is called to do partitioning on subarray. The returned value of partition procedure is compared again and this process goes on until the value matches with the index of median element. Basically, Select algorithm is a recursive method which is called many times until the median is found. Every recursive call involves an array slice whose size is reduced every time.</w:t>
+        <w:t xml:space="preserve"> variable. The value returned from partition procedure is stored in pos variable of Select procedure and compared with the index of median element which is equal to n/2 where n is number of elements in array. If the value matches, the select procedure returns the median of array and in case value does not matches, the select procedure is called again but not with the subarray. Now again partition procedure is called to do partitioning on subarray. The returned value of partition procedure is compared </w:t>
+      </w:r>
+      <w:proofErr w:type="gramStart"/>
+      <w:r>
+        <w:t>again</w:t>
+      </w:r>
+      <w:proofErr w:type="gramEnd"/>
+      <w:r>
+        <w:t xml:space="preserve"> and this process goes on until the value matches with the index of median element. Basically, </w:t>
+      </w:r>
+      <w:proofErr w:type="gramStart"/>
+      <w:r>
+        <w:t>Select</w:t>
+      </w:r>
+      <w:proofErr w:type="gramEnd"/>
+      <w:r>
+        <w:t xml:space="preserve"> algorithm is a recursive method which is called many times until the median is found. Every recursive call involves an array slice whose size is reduced every time.</w:t>
       </w:r>
     </w:p>
     <w:p>
@@ -925,11 +963,7 @@
         <w:t>Each element value in the Array has a random generated number between zero and ten thousand.</w:t>
       </w:r>
       <w:r>
-        <w:t xml:space="preserve"> This is because we are dealing with average-case efficiency of our algorithms, we don’t want our array elements to be in order or in </w:t>
-      </w:r>
-      <w:r>
-        <w:lastRenderedPageBreak/>
-        <w:t xml:space="preserve">descending order. Both are best and worst-case efficiencies.  </w:t>
+        <w:t xml:space="preserve"> This is because we are dealing with average-case efficiency of our algorithms, we don’t want our array elements to be in order or in descending order. Both are best and worst-case efficiencies.  </w:t>
       </w:r>
       <w:r>
         <w:t>As we are comparing two algorithms, we will be giving the algorithms the same input sizes and same element values.</w:t>
@@ -937,6 +971,7 @@
     </w:p>
     <w:p>
       <w:r>
+        <w:lastRenderedPageBreak/>
         <w:t>Both algorithms have different behaviors when finding the median of an even array size. The Brute Force algorithm returns the left of the two middle values while the Median algorithm returns the right value.</w:t>
       </w:r>
     </w:p>
@@ -2080,7 +2115,6 @@
           <w:sz w:val="28"/>
           <w:szCs w:val="24"/>
         </w:rPr>
-        <w:lastRenderedPageBreak/>
         <w:t>3</w:t>
       </w:r>
       <w:r>
@@ -2116,6 +2150,7 @@
           <w:sz w:val="24"/>
           <w:szCs w:val="24"/>
         </w:rPr>
+        <w:lastRenderedPageBreak/>
         <w:t>3.1</w:t>
       </w:r>
       <w:r>
@@ -2833,7 +2868,6 @@
         <w:t xml:space="preserve"> runs three tests for each array size ranging from one to ten. Each test generates a new </w:t>
       </w:r>
       <w:r>
-        <w:lastRenderedPageBreak/>
         <w:t xml:space="preserve">unique </w:t>
       </w:r>
       <w:r>
@@ -2875,6 +2909,7 @@
     </w:p>
     <w:p>
       <w:r>
+        <w:lastRenderedPageBreak/>
         <w:t>As expected, we wanted each test to produce a new arra</w:t>
       </w:r>
       <w:r>
@@ -2921,10 +2956,10 @@
             <v:path o:extrusionok="f" gradientshapeok="t" o:connecttype="rect"/>
             <o:lock v:ext="edit" aspectratio="t"/>
           </v:shapetype>
-          <v:shape id="_x0000_i1097" type="#_x0000_t75" style="width:452.5pt;height:172pt" o:ole="">
+          <v:shape id="_x0000_i1025" type="#_x0000_t75" style="width:452.5pt;height:172pt" o:ole="">
             <v:imagedata r:id="rId8" o:title=""/>
           </v:shape>
-          <o:OLEObject Type="Embed" ProgID="Word.OpenDocumentText.12" ShapeID="_x0000_i1097" DrawAspect="Content" ObjectID="_1587896158" r:id="rId9"/>
+          <o:OLEObject Type="Embed" ProgID="Word.OpenDocumentText.12" ShapeID="_x0000_i1025" DrawAspect="Content" ObjectID="_1587974044" r:id="rId9"/>
         </w:object>
       </w:r>
     </w:p>
@@ -3059,8 +3094,18 @@
           <w:sz w:val="19"/>
           <w:szCs w:val="19"/>
         </w:rPr>
-        <w:t>: [5459, 2003, 4531, 4810, 205, 665, 1756, 4603, 1779, 5325, 5113, 5047, 302, 2097, 5080, 2925, 550, 1109, 5628, 6957, 7329, 5902, 7104, 7229, 6720, 7273, 6033, 8240, 9731, 9009, 8260, 9623, 9129, 8931, 8297, 9861, ]</w:t>
-      </w:r>
+        <w:t>: [5459, 2003, 4531, 4810, 205, 665, 1756, 4603, 1779, 5325, 5113, 5047, 302, 2097, 5080, 2925, 550, 1109, 5628, 6957, 7329, 5902, 7104, 7229, 6720, 7273, 6033, 8240, 9731, 9009, 8260, 9623, 9129, 8931, 8297, 9861</w:t>
+      </w:r>
+      <w:proofErr w:type="gramStart"/>
+      <w:r>
+        <w:rPr>
+          <w:rFonts w:ascii="Consolas" w:hAnsi="Consolas"/>
+          <w:sz w:val="19"/>
+          <w:szCs w:val="19"/>
+        </w:rPr>
+        <w:t>, ]</w:t>
+      </w:r>
+      <w:proofErr w:type="gramEnd"/>
     </w:p>
     <w:p>
       <w:pPr>
@@ -3140,8 +3185,18 @@
           <w:sz w:val="19"/>
           <w:szCs w:val="19"/>
         </w:rPr>
-        <w:t>: [205, 302, 550, 665, 1109, 1756, 1779, 2003, 2097, 2925, 4531, 4603, 4810, 5047, 5080, 5113, 5325, 5459, 5628, 5902, 6033, 6720, 6957, 7104, 7229, 7273, 7329, 8240, 8260, 8297, 8931, 9009, 9129, 9623, 9731, 9861, ]</w:t>
-      </w:r>
+        <w:t>: [205, 302, 550, 665, 1109, 1756, 1779, 2003, 2097, 2925, 4531, 4603, 4810, 5047, 5080, 5113, 5325, 5459, 5628, 5902, 6033, 6720, 6957, 7104, 7229, 7273, 7329, 8240, 8260, 8297, 8931, 9009, 9129, 9623, 9731, 9861</w:t>
+      </w:r>
+      <w:proofErr w:type="gramStart"/>
+      <w:r>
+        <w:rPr>
+          <w:rFonts w:ascii="Consolas" w:hAnsi="Consolas"/>
+          <w:sz w:val="19"/>
+          <w:szCs w:val="19"/>
+        </w:rPr>
+        <w:t>, ]</w:t>
+      </w:r>
+      <w:proofErr w:type="gramEnd"/>
     </w:p>
     <w:p>
       <w:pPr>
@@ -3272,16 +3327,7 @@
           <w:sz w:val="19"/>
           <w:szCs w:val="19"/>
         </w:rPr>
-        <w:t xml:space="preserve">: [161, 294, 383, 437, 632, 636, 978, 1013, 1048, 1146, 1329, 1367, 1464, 1618, 1702, 1870, 2142, 2735, 2825, 2944, 2975, 3108, 3392, 3427, 3485, 3566, 3701, 3802, 3829, 4008, 4031, 4091, 4316, 4650, 4847, 4922, 5108, 5455, 5563, 5571, 5737, 5977, 6031, 6055, </w:t>
-      </w:r>
-      <w:r>
-        <w:rPr>
-          <w:rFonts w:ascii="Consolas" w:hAnsi="Consolas"/>
-          <w:sz w:val="19"/>
-          <w:szCs w:val="19"/>
-        </w:rPr>
-        <w:lastRenderedPageBreak/>
-        <w:t>6084, 6216, 6306, 6651, 6838, 6967, 7108, 7307, 7424, 7817, 7901, 8153, 8275, 8380, 8458, 8489, 8616, 8629, 8687, 9130, 9178, 9250, 9310, 9329, 9571, 9680, 9911, ]</w:t>
+        <w:t>: [161, 294, 383, 437, 632, 636, 978, 1013, 1048, 1146, 1329, 1367, 1464, 1618, 1702, 1870, 2142, 2735, 2825, 2944, 2975, 3108, 3392, 3427, 3485, 3566, 3701, 3802, 3829, 4008, 4031, 4091, 4316, 4650, 4847, 4922, 5108, 5455, 5563, 5571, 5737, 5977, 6031, 6055, 6084, 6216, 6306, 6651, 6838, 6967, 7108, 7307, 7424, 7817, 7901, 8153, 8275, 8380, 8458, 8489, 8616, 8629, 8687, 9130, 9178, 9250, 9310, 9329, 9571, 9680, 9911, ]</w:t>
       </w:r>
     </w:p>
     <w:p>
@@ -3305,6 +3351,7 @@
           <w:szCs w:val="19"/>
           <w:u w:val="single"/>
         </w:rPr>
+        <w:lastRenderedPageBreak/>
         <w:t>Array size of 106:</w:t>
       </w:r>
       <w:r>
@@ -3741,12 +3788,12 @@
         <w:rPr>
           <w:b/>
         </w:rPr>
-        <w:lastRenderedPageBreak/>
         <w:t>4.1.3 Calculating the counter’s average</w:t>
       </w:r>
     </w:p>
     <w:p>
       <w:r>
+        <w:lastRenderedPageBreak/>
         <w:t>For an array size we executed thirty tests</w:t>
       </w:r>
       <w:r>
@@ -4020,6 +4067,9 @@
       <w:r>
         <w:t xml:space="preserve">wo global variables called </w:t>
       </w:r>
+      <w:r>
+        <w:t>‘</w:t>
+      </w:r>
       <w:proofErr w:type="spellStart"/>
       <w:r>
         <w:rPr>
@@ -4029,8 +4079,17 @@
       </w:r>
       <w:proofErr w:type="spellEnd"/>
       <w:r>
+        <w:rPr>
+          <w:i/>
+        </w:rPr>
+        <w:t>’</w:t>
+      </w:r>
+      <w:r>
         <w:t xml:space="preserve"> and </w:t>
       </w:r>
+      <w:r>
+        <w:t>‘</w:t>
+      </w:r>
       <w:proofErr w:type="spellStart"/>
       <w:r>
         <w:rPr>
@@ -4039,6 +4098,12 @@
         <w:t>bruteTimer</w:t>
       </w:r>
       <w:proofErr w:type="spellEnd"/>
+      <w:r>
+        <w:rPr>
+          <w:i/>
+        </w:rPr>
+        <w:t>’</w:t>
+      </w:r>
       <w:r>
         <w:rPr>
           <w:i/>
@@ -4419,15 +4484,48 @@
     <w:p>
       <w:pPr>
         <w:rPr>
-          <w:sz w:val="24"/>
-          <w:szCs w:val="24"/>
+          <w:b/>
         </w:rPr>
       </w:pPr>
       <w:r>
         <w:rPr>
-          <w:sz w:val="24"/>
-          <w:szCs w:val="24"/>
-        </w:rPr>
+          <w:b/>
+        </w:rPr>
+        <w:t>4.</w:t>
+      </w:r>
+      <w:r>
+        <w:rPr>
+          <w:b/>
+        </w:rPr>
+        <w:t>3</w:t>
+      </w:r>
+      <w:r>
+        <w:rPr>
+          <w:b/>
+        </w:rPr>
+        <w:t>.</w:t>
+      </w:r>
+      <w:r>
+        <w:rPr>
+          <w:b/>
+        </w:rPr>
+        <w:t>1</w:t>
+      </w:r>
+      <w:r>
+        <w:rPr>
+          <w:b/>
+        </w:rPr>
+        <w:t xml:space="preserve"> </w:t>
+      </w:r>
+      <w:r>
+        <w:rPr>
+          <w:b/>
+        </w:rPr>
+        <w:t>Average-case Basic Operations for the Median algorithm</w:t>
+      </w:r>
+    </w:p>
+    <w:p>
+      <w:r>
         <w:t>…</w:t>
       </w:r>
     </w:p>
@@ -4435,25 +4533,251 @@
       <w:pPr>
         <w:rPr>
           <w:b/>
-          <w:sz w:val="24"/>
-          <w:szCs w:val="24"/>
         </w:rPr>
       </w:pPr>
       <w:r>
+        <w:rPr>
+          <w:b/>
+        </w:rPr>
+        <w:t>4.</w:t>
+      </w:r>
+      <w:r>
+        <w:rPr>
+          <w:b/>
+        </w:rPr>
+        <w:t>3</w:t>
+      </w:r>
+      <w:r>
+        <w:rPr>
+          <w:b/>
+        </w:rPr>
+        <w:t>.</w:t>
+      </w:r>
+      <w:r>
+        <w:rPr>
+          <w:b/>
+        </w:rPr>
+        <w:t>2</w:t>
+      </w:r>
+      <w:r>
+        <w:rPr>
+          <w:b/>
+        </w:rPr>
+        <w:t xml:space="preserve"> </w:t>
+      </w:r>
+      <w:r>
+        <w:rPr>
+          <w:b/>
+        </w:rPr>
+        <w:t>Average-case Basic Operations for the Brute Force Median algorithm</w:t>
+      </w:r>
+    </w:p>
+    <w:p>
+      <w:r>
+        <w:t>The expe</w:t>
+      </w:r>
+      <w:r>
+        <w:t>rimental results did match our predictions</w:t>
+      </w:r>
+      <w:r>
+        <w:t xml:space="preserve"> in </w:t>
+      </w:r>
+      <w:r>
+        <w:t>S</w:t>
+      </w:r>
+      <w:r>
+        <w:t xml:space="preserve">ection 2.3. </w:t>
+      </w:r>
+      <w:r>
+        <w:t>As predicted,</w:t>
+      </w:r>
+      <w:r>
+        <w:t xml:space="preserve"> the Brute Force</w:t>
+      </w:r>
+      <w:r>
+        <w:t xml:space="preserve"> Median</w:t>
+      </w:r>
+      <w:r>
+        <w:t xml:space="preserve"> </w:t>
+      </w:r>
+      <w:r>
+        <w:t>line</w:t>
+      </w:r>
+      <w:r>
+        <w:t xml:space="preserve"> </w:t>
+      </w:r>
+      <w:r>
+        <w:t>in the</w:t>
+      </w:r>
+      <w:r>
+        <w:t xml:space="preserve"> </w:t>
+      </w:r>
+      <w:r>
+        <w:t xml:space="preserve">graph of </w:t>
+      </w:r>
+      <w:r>
+        <w:rPr>
+          <w:b/>
+        </w:rPr>
+        <w:t>Appendix K</w:t>
+      </w:r>
+      <w:r>
+        <w:t xml:space="preserve"> </w:t>
+      </w:r>
+      <w:r>
+        <w:t>shows</w:t>
+      </w:r>
+      <w:r>
+        <w:t xml:space="preserve"> a quadratic </w:t>
+      </w:r>
+      <w:r>
+        <w:t xml:space="preserve">line increase as </w:t>
+      </w:r>
+      <w:r>
+        <w:t>we increase the</w:t>
+      </w:r>
+      <w:r>
+        <w:t xml:space="preserve"> array size. </w:t>
+      </w:r>
+      <w:r>
+        <w:t xml:space="preserve">This brute force line almost matches the graph in </w:t>
+      </w:r>
+      <w:r>
+        <w:rPr>
+          <w:b/>
+        </w:rPr>
+        <w:t>Appendix H</w:t>
+      </w:r>
+      <w:r>
+        <w:t xml:space="preserve">. </w:t>
+      </w:r>
+      <w:r>
+        <w:t>As the line quadratically increase</w:t>
+      </w:r>
+      <w:r>
+        <w:t>s</w:t>
+      </w:r>
+      <w:r>
+        <w:t xml:space="preserve"> we can see that the basic operations </w:t>
+      </w:r>
+      <w:r>
+        <w:t xml:space="preserve">tend to drop. </w:t>
+      </w:r>
+      <w:r>
+        <w:t xml:space="preserve">We noticed in </w:t>
+      </w:r>
+      <w:r>
+        <w:t>the</w:t>
+      </w:r>
+      <w:r>
+        <w:t xml:space="preserve"> results </w:t>
+      </w:r>
+      <w:r>
+        <w:t>of</w:t>
+      </w:r>
+      <w:r>
+        <w:t xml:space="preserve"> </w:t>
+      </w:r>
+      <w:r>
+        <w:rPr>
+          <w:b/>
+        </w:rPr>
+        <w:t>Appendix K</w:t>
+      </w:r>
+      <w:r>
+        <w:t xml:space="preserve">, when the algorithm is given </w:t>
+      </w:r>
+      <w:r>
+        <w:lastRenderedPageBreak/>
+        <w:t>an odd array size it will have less basic operations</w:t>
+      </w:r>
+      <w:r>
+        <w:t xml:space="preserve">. </w:t>
+      </w:r>
+      <w:r>
+        <w:t>Reason for this is that t</w:t>
+      </w:r>
+      <w:r>
+        <w:t xml:space="preserve">he algorithm </w:t>
+      </w:r>
+      <w:r>
+        <w:t>can easily find the median when there are even number of elements on the left that are smaller than the chosen pivot value and the right that are bigger than the pivot value [</w:t>
+      </w:r>
+      <w:r>
+        <w:rPr>
+          <w:b/>
+        </w:rPr>
+        <w:t>Appendix A and C</w:t>
+      </w:r>
+      <w:r>
+        <w:t xml:space="preserve">]. In an even array, there are two median values. This creates more basic operations because the algorithm will go through each element getting two median values and determining which one of the two will be the median. </w:t>
+      </w:r>
+      <w:r>
+        <w:t>Using the formula from Section 2.3</w:t>
+      </w:r>
+      <w:r>
+        <w:t xml:space="preserve">, we predicted that an array size of </w:t>
+      </w:r>
+      <w:r>
+        <w:t>30</w:t>
+      </w:r>
+      <w:r>
+        <w:t xml:space="preserve"> would have 465 basic operations, whereas the results produced 429 basic operations. Array size of </w:t>
+      </w:r>
+      <w:r>
+        <w:t>50</w:t>
+      </w:r>
+      <w:r>
+        <w:t xml:space="preserve"> would have 1275 basic operations, the results produced 1213 basic operations. Array size of </w:t>
+      </w:r>
+      <w:r>
+        <w:t xml:space="preserve">100 </w:t>
+      </w:r>
+      <w:r>
+        <w:t xml:space="preserve">would have 5050 basic operations, </w:t>
+      </w:r>
+      <w:r>
+        <w:t xml:space="preserve">the results produced 4513. </w:t>
+      </w:r>
+      <w:r>
+        <w:t>The results d</w:t>
+      </w:r>
+      <w:r>
+        <w:t>id</w:t>
+      </w:r>
+      <w:r>
+        <w:t xml:space="preserve"> not exactly match our predictions</w:t>
+      </w:r>
+      <w:r>
+        <w:t xml:space="preserve"> because the number of </w:t>
+      </w:r>
+      <w:r>
+        <w:t xml:space="preserve">basic operations </w:t>
+      </w:r>
+      <w:proofErr w:type="gramStart"/>
+      <w:r>
+        <w:t>are</w:t>
+      </w:r>
+      <w:proofErr w:type="gramEnd"/>
+      <w:r>
+        <w:t xml:space="preserve"> dependent on the generated arrays which have random values in random spots. </w:t>
+      </w:r>
+    </w:p>
+    <w:p>
+      <w:pPr>
         <w:rPr>
           <w:b/>
           <w:sz w:val="24"/>
           <w:szCs w:val="24"/>
         </w:rPr>
-        <w:t>4.</w:t>
-      </w:r>
+      </w:pPr>
       <w:r>
         <w:rPr>
           <w:b/>
           <w:sz w:val="24"/>
           <w:szCs w:val="24"/>
         </w:rPr>
-        <w:t>4</w:t>
+        <w:t>4.</w:t>
       </w:r>
       <w:r>
         <w:rPr>
@@ -4461,6 +4785,14 @@
           <w:sz w:val="24"/>
           <w:szCs w:val="24"/>
         </w:rPr>
+        <w:t>4</w:t>
+      </w:r>
+      <w:r>
+        <w:rPr>
+          <w:b/>
+          <w:sz w:val="24"/>
+          <w:szCs w:val="24"/>
+        </w:rPr>
         <w:tab/>
         <w:t>Average-Case Execution Time</w:t>
       </w:r>
@@ -4468,41 +4800,289 @@
     <w:p>
       <w:pPr>
         <w:rPr>
-          <w:sz w:val="24"/>
-          <w:szCs w:val="24"/>
+          <w:b/>
         </w:rPr>
       </w:pPr>
       <w:r>
         <w:rPr>
-          <w:sz w:val="24"/>
-          <w:szCs w:val="24"/>
-        </w:rPr>
+          <w:b/>
+        </w:rPr>
+        <w:t>4.</w:t>
+      </w:r>
+      <w:r>
+        <w:rPr>
+          <w:b/>
+        </w:rPr>
+        <w:t>3</w:t>
+      </w:r>
+      <w:r>
+        <w:rPr>
+          <w:b/>
+        </w:rPr>
+        <w:t>.</w:t>
+      </w:r>
+      <w:r>
+        <w:rPr>
+          <w:b/>
+        </w:rPr>
+        <w:t>1</w:t>
+      </w:r>
+      <w:r>
+        <w:rPr>
+          <w:b/>
+        </w:rPr>
+        <w:t xml:space="preserve"> </w:t>
+      </w:r>
+      <w:r>
+        <w:rPr>
+          <w:b/>
+        </w:rPr>
+        <w:t xml:space="preserve">Average-case </w:t>
+      </w:r>
+      <w:r>
+        <w:rPr>
+          <w:b/>
+        </w:rPr>
+        <w:t>Execution Time</w:t>
+      </w:r>
+      <w:r>
+        <w:rPr>
+          <w:b/>
+        </w:rPr>
+        <w:t xml:space="preserve"> for the Median algorithm</w:t>
+      </w:r>
+    </w:p>
+    <w:p>
+      <w:r>
         <w:t>…</w:t>
       </w:r>
     </w:p>
     <w:p>
       <w:pPr>
         <w:rPr>
-          <w:sz w:val="24"/>
-          <w:szCs w:val="24"/>
+          <w:b/>
         </w:rPr>
       </w:pPr>
+      <w:r>
+        <w:rPr>
+          <w:b/>
+        </w:rPr>
+        <w:t>4.</w:t>
+      </w:r>
+      <w:r>
+        <w:rPr>
+          <w:b/>
+        </w:rPr>
+        <w:t>3</w:t>
+      </w:r>
+      <w:r>
+        <w:rPr>
+          <w:b/>
+        </w:rPr>
+        <w:t>.</w:t>
+      </w:r>
+      <w:r>
+        <w:rPr>
+          <w:b/>
+        </w:rPr>
+        <w:t>2</w:t>
+      </w:r>
+      <w:r>
+        <w:rPr>
+          <w:b/>
+        </w:rPr>
+        <w:t xml:space="preserve"> </w:t>
+      </w:r>
+      <w:r>
+        <w:rPr>
+          <w:b/>
+        </w:rPr>
+        <w:t xml:space="preserve">Average-case </w:t>
+      </w:r>
+      <w:r>
+        <w:rPr>
+          <w:b/>
+        </w:rPr>
+        <w:t>Execution Time</w:t>
+      </w:r>
+      <w:r>
+        <w:rPr>
+          <w:b/>
+        </w:rPr>
+        <w:t xml:space="preserve"> for the Brute Force Median algorithm</w:t>
+      </w:r>
+    </w:p>
+    <w:p>
+      <w:r>
+        <w:t xml:space="preserve">The experimental results also matched our predictions in Section 2.3. The </w:t>
+      </w:r>
+      <w:r>
+        <w:t>brute force median line</w:t>
+      </w:r>
+      <w:r>
+        <w:t xml:space="preserve"> in </w:t>
+      </w:r>
+      <w:r>
+        <w:t xml:space="preserve">the graph of </w:t>
+      </w:r>
+      <w:r>
+        <w:rPr>
+          <w:b/>
+        </w:rPr>
+        <w:t>Appendix L</w:t>
+      </w:r>
+      <w:r>
+        <w:t xml:space="preserve"> shows a quadratic increase as </w:t>
+      </w:r>
+      <w:r>
+        <w:t>we increase the array size</w:t>
+      </w:r>
+      <w:r>
+        <w:t xml:space="preserve">. </w:t>
+      </w:r>
+      <w:r>
+        <w:t>Similarly</w:t>
+      </w:r>
+      <w:r>
+        <w:t>,</w:t>
+      </w:r>
+      <w:r>
+        <w:t xml:space="preserve"> </w:t>
+      </w:r>
+      <w:r>
+        <w:t>for</w:t>
+      </w:r>
+      <w:r>
+        <w:t xml:space="preserve"> the basic operatio</w:t>
+      </w:r>
+      <w:r>
+        <w:t xml:space="preserve">n the execution time tends to </w:t>
+      </w:r>
+      <w:r>
+        <w:t xml:space="preserve">increase, </w:t>
+      </w:r>
+      <w:r>
+        <w:t xml:space="preserve">that is </w:t>
+      </w:r>
+      <w:r>
+        <w:t>when the algorithm is working on an odd array</w:t>
+      </w:r>
+      <w:r>
+        <w:t xml:space="preserve"> size</w:t>
+      </w:r>
+      <w:r>
+        <w:t xml:space="preserve">. </w:t>
+      </w:r>
+      <w:r>
+        <w:t xml:space="preserve">This is not always the case, referring to the results in </w:t>
+      </w:r>
+      <w:r>
+        <w:rPr>
+          <w:b/>
+        </w:rPr>
+        <w:t xml:space="preserve">Appendix </w:t>
+      </w:r>
+      <w:r>
+        <w:t>L we can see that at some points, odd arrays would have a faster execution time compared to the even array</w:t>
+      </w:r>
+      <w:r>
+        <w:t>, vice versa</w:t>
+      </w:r>
+      <w:r>
+        <w:t>. For example,</w:t>
+      </w:r>
+      <w:r>
+        <w:t xml:space="preserve"> with</w:t>
+      </w:r>
+      <w:r>
+        <w:t xml:space="preserve"> the smaller sizes between 1 to 1</w:t>
+      </w:r>
+      <w:r>
+        <w:t>0</w:t>
+      </w:r>
+      <w:r>
+        <w:t xml:space="preserve"> the odd arrays have a faster execution time compared to the even sizes. The generated random arrays </w:t>
+      </w:r>
+      <w:r>
+        <w:t>may</w:t>
+      </w:r>
+      <w:r>
+        <w:t xml:space="preserve"> be the cause of this. As we are increasing the array sizes we </w:t>
+      </w:r>
+      <w:r>
+        <w:t>add new</w:t>
+      </w:r>
+      <w:r>
+        <w:t xml:space="preserve"> random values. These values inside our arrays are in random order and the expected median values could be anywhere from the left or the right side of the midpoint. </w:t>
+      </w:r>
     </w:p>
     <w:p>
       <w:pPr>
         <w:rPr>
           <w:b/>
-          <w:sz w:val="28"/>
-          <w:szCs w:val="28"/>
+          <w:sz w:val="24"/>
+          <w:szCs w:val="24"/>
         </w:rPr>
       </w:pPr>
       <w:r>
+        <w:rPr>
+          <w:b/>
+          <w:sz w:val="24"/>
+          <w:szCs w:val="24"/>
+        </w:rPr>
+        <w:t>4.</w:t>
+      </w:r>
+      <w:r>
+        <w:rPr>
+          <w:b/>
+          <w:sz w:val="24"/>
+          <w:szCs w:val="24"/>
+        </w:rPr>
+        <w:t>5</w:t>
+      </w:r>
+      <w:r>
+        <w:rPr>
+          <w:b/>
+          <w:sz w:val="24"/>
+          <w:szCs w:val="24"/>
+        </w:rPr>
+        <w:tab/>
+      </w:r>
+      <w:r>
+        <w:rPr>
+          <w:b/>
+          <w:sz w:val="24"/>
+          <w:szCs w:val="24"/>
+        </w:rPr>
+        <w:t>Conclusion</w:t>
+      </w:r>
+    </w:p>
+    <w:p>
+      <w:r>
+        <w:rPr>
+          <w:sz w:val="2"/>
+          <w:szCs w:val="2"/>
+        </w:rPr>
+        <w:t>1</w:t>
+      </w:r>
+      <w:r>
+        <w:t>…</w:t>
+      </w:r>
+    </w:p>
+    <w:p>
+      <w:pPr>
         <w:rPr>
           <w:b/>
           <w:sz w:val="28"/>
           <w:szCs w:val="28"/>
         </w:rPr>
-        <w:lastRenderedPageBreak/>
+      </w:pPr>
+      <w:r>
+        <w:rPr>
+          <w:b/>
+          <w:sz w:val="28"/>
+          <w:szCs w:val="28"/>
+        </w:rPr>
         <w:t>References</w:t>
       </w:r>
     </w:p>
@@ -4566,10 +5146,10 @@
           <w:szCs w:val="24"/>
         </w:rPr>
         <w:object w:dxaOrig="9026" w:dyaOrig="4554" w14:anchorId="3B75D968">
-          <v:shape id="_x0000_i1044" type="#_x0000_t75" style="width:452.5pt;height:228.5pt" o:ole="">
+          <v:shape id="_x0000_i1026" type="#_x0000_t75" style="width:452.5pt;height:228.5pt" o:ole="">
             <v:imagedata r:id="rId10" o:title=""/>
           </v:shape>
-          <o:OLEObject Type="Embed" ProgID="Word.OpenDocumentText.12" ShapeID="_x0000_i1044" DrawAspect="Content" ObjectID="_1587896159" r:id="rId11"/>
+          <o:OLEObject Type="Embed" ProgID="Word.OpenDocumentText.12" ShapeID="_x0000_i1026" DrawAspect="Content" ObjectID="_1587974045" r:id="rId11"/>
         </w:object>
       </w:r>
     </w:p>
@@ -4636,10 +5216,10 @@
           <w:szCs w:val="24"/>
         </w:rPr>
         <w:object w:dxaOrig="9026" w:dyaOrig="7730" w14:anchorId="32EB42DC">
-          <v:shape id="_x0000_i1046" type="#_x0000_t75" style="width:452.5pt;height:388pt" o:ole="">
+          <v:shape id="_x0000_i1027" type="#_x0000_t75" style="width:452.5pt;height:388pt" o:ole="">
             <v:imagedata r:id="rId12" o:title=""/>
           </v:shape>
-          <o:OLEObject Type="Embed" ProgID="Word.OpenDocumentText.12" ShapeID="_x0000_i1046" DrawAspect="Content" ObjectID="_1587896160" r:id="rId13"/>
+          <o:OLEObject Type="Embed" ProgID="Word.OpenDocumentText.12" ShapeID="_x0000_i1027" DrawAspect="Content" ObjectID="_1587974046" r:id="rId13"/>
         </w:object>
       </w:r>
     </w:p>
@@ -4738,31 +5318,13 @@
           <w:sz w:val="24"/>
           <w:szCs w:val="24"/>
         </w:rPr>
-        <w:object w:dxaOrig="9026" w:dyaOrig="7073" w14:anchorId="038F09EF">
-          <v:shape id="_x0000_i1048" type="#_x0000_t75" style="width:452.5pt;height:356pt" o:ole="">
+        <w:object w:dxaOrig="9026" w:dyaOrig="8408" w14:anchorId="038F09EF">
+          <v:shape id="_x0000_i1077" type="#_x0000_t75" style="width:452.5pt;height:423.5pt" o:ole="">
             <v:imagedata r:id="rId14" o:title=""/>
           </v:shape>
-          <o:OLEObject Type="Embed" ProgID="Word.OpenDocumentText.12" ShapeID="_x0000_i1048" DrawAspect="Content" ObjectID="_1587896161" r:id="rId15"/>
+          <o:OLEObject Type="Embed" ProgID="Word.OpenDocumentText.12" ShapeID="_x0000_i1077" DrawAspect="Content" ObjectID="_1587974047" r:id="rId15"/>
         </w:object>
       </w:r>
-    </w:p>
-    <w:p>
-      <w:pPr>
-        <w:rPr>
-          <w:b/>
-          <w:sz w:val="28"/>
-          <w:szCs w:val="28"/>
-        </w:rPr>
-      </w:pPr>
-    </w:p>
-    <w:p>
-      <w:pPr>
-        <w:rPr>
-          <w:b/>
-          <w:sz w:val="28"/>
-          <w:szCs w:val="28"/>
-        </w:rPr>
-      </w:pPr>
     </w:p>
     <w:p>
       <w:pPr>
@@ -4850,31 +5412,13 @@
           <w:sz w:val="24"/>
           <w:szCs w:val="24"/>
         </w:rPr>
-        <w:object w:dxaOrig="9026" w:dyaOrig="9965" w14:anchorId="3484F9AA">
-          <v:shape id="_x0000_i1050" type="#_x0000_t75" style="width:452.5pt;height:500pt" o:ole="">
+        <w:object w:dxaOrig="9026" w:dyaOrig="11299" w14:anchorId="3484F9AA">
+          <v:shape id="_x0000_i1135" type="#_x0000_t75" style="width:452.5pt;height:567pt" o:ole="">
             <v:imagedata r:id="rId16" o:title=""/>
           </v:shape>
-          <o:OLEObject Type="Embed" ProgID="Word.OpenDocumentText.12" ShapeID="_x0000_i1050" DrawAspect="Content" ObjectID="_1587896162" r:id="rId17"/>
+          <o:OLEObject Type="Embed" ProgID="Word.OpenDocumentText.12" ShapeID="_x0000_i1135" DrawAspect="Content" ObjectID="_1587974048" r:id="rId17"/>
         </w:object>
       </w:r>
-    </w:p>
-    <w:p>
-      <w:pPr>
-        <w:rPr>
-          <w:b/>
-          <w:sz w:val="28"/>
-          <w:szCs w:val="28"/>
-        </w:rPr>
-      </w:pPr>
-    </w:p>
-    <w:p>
-      <w:pPr>
-        <w:rPr>
-          <w:b/>
-          <w:sz w:val="28"/>
-          <w:szCs w:val="28"/>
-        </w:rPr>
-      </w:pPr>
     </w:p>
     <w:p>
       <w:pPr>
@@ -4917,11 +5461,11 @@
           <w:sz w:val="24"/>
           <w:szCs w:val="24"/>
         </w:rPr>
-        <w:object w:dxaOrig="9026" w:dyaOrig="6242" w14:anchorId="69FDBAF7">
-          <v:shape id="_x0000_i1061" type="#_x0000_t75" style="width:452.5pt;height:312pt" o:ole="">
+        <w:object w:dxaOrig="9026" w:dyaOrig="6910" w14:anchorId="69FDBAF7">
+          <v:shape id="_x0000_i1164" type="#_x0000_t75" style="width:452.5pt;height:345.5pt" o:ole="">
             <v:imagedata r:id="rId18" o:title=""/>
           </v:shape>
-          <o:OLEObject Type="Embed" ProgID="Word.OpenDocumentText.12" ShapeID="_x0000_i1061" DrawAspect="Content" ObjectID="_1587896163" r:id="rId19"/>
+          <o:OLEObject Type="Embed" ProgID="Word.OpenDocumentText.12" ShapeID="_x0000_i1164" DrawAspect="Content" ObjectID="_1587974049" r:id="rId19"/>
         </w:object>
       </w:r>
     </w:p>
@@ -4939,11 +5483,11 @@
           <w:sz w:val="24"/>
           <w:szCs w:val="24"/>
         </w:rPr>
-        <w:object w:dxaOrig="9026" w:dyaOrig="12911" w14:anchorId="74D97907">
-          <v:shape id="_x0000_i1155" type="#_x0000_t75" style="width:452.5pt;height:653.5pt" o:ole="">
+        <w:object w:dxaOrig="9026" w:dyaOrig="13801" w14:anchorId="74D97907">
+          <v:shape id="_x0000_i1202" type="#_x0000_t75" style="width:452.5pt;height:698.5pt" o:ole="">
             <v:imagedata r:id="rId20" o:title=""/>
           </v:shape>
-          <o:OLEObject Type="Embed" ProgID="Word.OpenDocumentText.12" ShapeID="_x0000_i1155" DrawAspect="Content" ObjectID="_1587896164" r:id="rId21"/>
+          <o:OLEObject Type="Embed" ProgID="Word.OpenDocumentText.12" ShapeID="_x0000_i1202" DrawAspect="Content" ObjectID="_1587974050" r:id="rId21"/>
         </w:object>
       </w:r>
     </w:p>
@@ -5197,10 +5741,10 @@
           <w:szCs w:val="24"/>
         </w:rPr>
         <w:object w:dxaOrig="9026" w:dyaOrig="13183" w14:anchorId="7D23AAF8">
-          <v:shape id="_x0000_i1066" type="#_x0000_t75" style="width:452.5pt;height:667pt" o:ole="">
+          <v:shape id="_x0000_i1216" type="#_x0000_t75" style="width:452.5pt;height:667pt" o:ole="">
             <v:imagedata r:id="rId25" o:title=""/>
           </v:shape>
-          <o:OLEObject Type="Embed" ProgID="Word.OpenDocumentText.12" ShapeID="_x0000_i1066" DrawAspect="Content" ObjectID="_1587896165" r:id="rId26"/>
+          <o:OLEObject Type="Embed" ProgID="Word.OpenDocumentText.12" ShapeID="_x0000_i1216" DrawAspect="Content" ObjectID="_1587974051" r:id="rId26"/>
         </w:object>
       </w:r>
     </w:p>
@@ -5227,10 +5771,10 @@
           <w:szCs w:val="24"/>
         </w:rPr>
         <w:object w:dxaOrig="9026" w:dyaOrig="12013" w14:anchorId="78CC3461">
-          <v:shape id="_x0000_i1033" type="#_x0000_t75" style="width:452.5pt;height:608pt" o:ole="">
+          <v:shape id="_x0000_i1221" type="#_x0000_t75" style="width:452.5pt;height:608pt" o:ole="">
             <v:imagedata r:id="rId27" o:title=""/>
           </v:shape>
-          <o:OLEObject Type="Embed" ProgID="Word.OpenDocumentText.12" ShapeID="_x0000_i1033" DrawAspect="Content" ObjectID="_1587896166" r:id="rId28"/>
+          <o:OLEObject Type="Embed" ProgID="Word.OpenDocumentText.12" ShapeID="_x0000_i1221" DrawAspect="Content" ObjectID="_1587974052" r:id="rId28"/>
         </w:object>
       </w:r>
     </w:p>
@@ -5248,19 +5792,31 @@
           <w:sz w:val="24"/>
           <w:szCs w:val="24"/>
         </w:rPr>
-        <w:object w:dxaOrig="9026" w:dyaOrig="6229" w14:anchorId="419BF76B">
-          <v:shape id="_x0000_i1034" type="#_x0000_t75" style="width:452.5pt;height:315pt" o:ole="">
+        <w:object w:dxaOrig="9026" w:dyaOrig="6674" w14:anchorId="419BF76B">
+          <v:shape id="_x0000_i1234" type="#_x0000_t75" style="width:452.5pt;height:337.5pt" o:ole="">
             <v:imagedata r:id="rId29" o:title=""/>
           </v:shape>
-          <o:OLEObject Type="Embed" ProgID="Word.OpenDocumentText.12" ShapeID="_x0000_i1034" DrawAspect="Content" ObjectID="_1587896167" r:id="rId30"/>
+          <o:OLEObject Type="Embed" ProgID="Word.OpenDocumentText.12" ShapeID="_x0000_i1234" DrawAspect="Content" ObjectID="_1587974053" r:id="rId30"/>
         </w:object>
       </w:r>
     </w:p>
     <w:p>
       <w:pPr>
         <w:rPr>
-          <w:sz w:val="24"/>
-          <w:szCs w:val="24"/>
+          <w:b/>
+          <w:sz w:val="28"/>
+          <w:szCs w:val="28"/>
+        </w:rPr>
+      </w:pPr>
+      <w:bookmarkStart w:id="10" w:name="_GoBack"/>
+      <w:bookmarkEnd w:id="10"/>
+    </w:p>
+    <w:p>
+      <w:pPr>
+        <w:rPr>
+          <w:b/>
+          <w:sz w:val="28"/>
+          <w:szCs w:val="28"/>
         </w:rPr>
       </w:pPr>
     </w:p>
@@ -5345,29 +5901,11 @@
         </w:rPr>
       </w:pPr>
     </w:p>
+    <w:bookmarkStart w:id="11" w:name="_MON_1587797039"/>
+    <w:bookmarkEnd w:id="11"/>
     <w:p>
       <w:pPr>
         <w:rPr>
-          <w:b/>
-          <w:sz w:val="28"/>
-          <w:szCs w:val="28"/>
-        </w:rPr>
-      </w:pPr>
-    </w:p>
-    <w:p>
-      <w:pPr>
-        <w:rPr>
-          <w:b/>
-          <w:sz w:val="28"/>
-          <w:szCs w:val="28"/>
-        </w:rPr>
-      </w:pPr>
-    </w:p>
-    <w:bookmarkStart w:id="10" w:name="_MON_1587797039"/>
-    <w:bookmarkEnd w:id="10"/>
-    <w:p>
-      <w:pPr>
-        <w:rPr>
           <w:sz w:val="24"/>
           <w:szCs w:val="24"/>
         </w:rPr>
@@ -5378,15 +5916,15 @@
           <w:szCs w:val="24"/>
         </w:rPr>
         <w:object w:dxaOrig="9026" w:dyaOrig="13850" w14:anchorId="1BB0CFB8">
-          <v:shape id="_x0000_i1035" type="#_x0000_t75" style="width:452.5pt;height:698pt" o:ole="">
+          <v:shape id="_x0000_i1241" type="#_x0000_t75" style="width:452.5pt;height:698pt" o:ole="">
             <v:imagedata r:id="rId31" o:title=""/>
           </v:shape>
-          <o:OLEObject Type="Embed" ProgID="Word.OpenDocumentText.12" ShapeID="_x0000_i1035" DrawAspect="Content" ObjectID="_1587896168" r:id="rId32"/>
+          <o:OLEObject Type="Embed" ProgID="Word.OpenDocumentText.12" ShapeID="_x0000_i1241" DrawAspect="Content" ObjectID="_1587974054" r:id="rId32"/>
         </w:object>
       </w:r>
     </w:p>
-    <w:bookmarkStart w:id="11" w:name="_MON_1587797092"/>
-    <w:bookmarkEnd w:id="11"/>
+    <w:bookmarkStart w:id="12" w:name="_MON_1587797092"/>
+    <w:bookmarkEnd w:id="12"/>
     <w:p>
       <w:pPr>
         <w:rPr>
@@ -5403,12 +5941,12 @@
           <v:shape id="_x0000_i1036" type="#_x0000_t75" style="width:452.5pt;height:700.5pt" o:ole="">
             <v:imagedata r:id="rId33" o:title=""/>
           </v:shape>
-          <o:OLEObject Type="Embed" ProgID="Word.OpenDocumentText.12" ShapeID="_x0000_i1036" DrawAspect="Content" ObjectID="_1587896169" r:id="rId34"/>
+          <o:OLEObject Type="Embed" ProgID="Word.OpenDocumentText.12" ShapeID="_x0000_i1036" DrawAspect="Content" ObjectID="_1587974055" r:id="rId34"/>
         </w:object>
       </w:r>
     </w:p>
-    <w:bookmarkStart w:id="12" w:name="_MON_1587797121"/>
-    <w:bookmarkEnd w:id="12"/>
+    <w:bookmarkStart w:id="13" w:name="_MON_1587797121"/>
+    <w:bookmarkEnd w:id="13"/>
     <w:p>
       <w:pPr>
         <w:rPr>
@@ -5421,21 +5959,13 @@
           <w:sz w:val="24"/>
           <w:szCs w:val="24"/>
         </w:rPr>
-        <w:object w:dxaOrig="9026" w:dyaOrig="5784" w14:anchorId="66A41816">
-          <v:shape id="_x0000_i1037" type="#_x0000_t75" style="width:452.5pt;height:292.5pt" o:ole="">
+        <w:object w:dxaOrig="9026" w:dyaOrig="6229" w14:anchorId="66A41816">
+          <v:shape id="_x0000_i1250" type="#_x0000_t75" style="width:452.5pt;height:315pt" o:ole="">
             <v:imagedata r:id="rId35" o:title=""/>
           </v:shape>
-          <o:OLEObject Type="Embed" ProgID="Word.OpenDocumentText.12" ShapeID="_x0000_i1037" DrawAspect="Content" ObjectID="_1587896170" r:id="rId36"/>
+          <o:OLEObject Type="Embed" ProgID="Word.OpenDocumentText.12" ShapeID="_x0000_i1250" DrawAspect="Content" ObjectID="_1587974056" r:id="rId36"/>
         </w:object>
       </w:r>
-    </w:p>
-    <w:p>
-      <w:pPr>
-        <w:rPr>
-          <w:sz w:val="24"/>
-          <w:szCs w:val="24"/>
-        </w:rPr>
-      </w:pPr>
     </w:p>
     <w:p>
       <w:pPr>
@@ -13656,10 +14186,10 @@
           <w:noProof/>
         </w:rPr>
         <w:drawing>
-          <wp:inline distT="0" distB="0" distL="0" distR="0" wp14:anchorId="1D827785" wp14:editId="6A56D799">
+          <wp:inline distT="0" distB="0" distL="0" distR="0" wp14:anchorId="53A88C3E" wp14:editId="306A1EAC">
             <wp:extent cx="5943600" cy="4320540"/>
             <wp:effectExtent l="0" t="0" r="0" b="3810"/>
-            <wp:docPr id="4" name="Chart 4">
+            <wp:docPr id="6" name="Chart 6">
               <a:extLst xmlns:a="http://schemas.openxmlformats.org/drawingml/2006/main">
                 <a:ext uri="{FF2B5EF4-FFF2-40B4-BE49-F238E27FC236}">
                   <a16:creationId xmlns:a16="http://schemas.microsoft.com/office/drawing/2014/main" id="{DC93D3C3-452D-49A1-BF73-F4D58D6F2C55}"/>
@@ -21435,17 +21965,7 @@
                 <w:b/>
                 <w:color w:val="000000"/>
               </w:rPr>
-              <w:t>10</w:t>
-            </w:r>
-            <w:bookmarkStart w:id="13" w:name="_GoBack"/>
-            <w:bookmarkEnd w:id="13"/>
-            <w:r>
-              <w:rPr>
-                <w:rFonts w:ascii="Calibri" w:hAnsi="Calibri" w:cs="Calibri"/>
-                <w:b/>
-                <w:color w:val="000000"/>
-              </w:rPr>
-              <w:t>0</w:t>
+              <w:t>100</w:t>
             </w:r>
           </w:p>
         </w:tc>
@@ -22838,6 +23358,119 @@
     </w:lvl>
   </w:abstractNum>
   <w:abstractNum w:abstractNumId="3" w15:restartNumberingAfterBreak="0">
+    <w:nsid w:val="24673835"/>
+    <w:multiLevelType w:val="hybridMultilevel"/>
+    <w:tmpl w:val="78908F4C"/>
+    <w:lvl w:ilvl="0" w:tplc="3ABCAFCA">
+      <w:start w:val="4"/>
+      <w:numFmt w:val="bullet"/>
+      <w:lvlText w:val="-"/>
+      <w:lvlJc w:val="left"/>
+      <w:pPr>
+        <w:ind w:left="720" w:hanging="360"/>
+      </w:pPr>
+      <w:rPr>
+        <w:rFonts w:ascii="Calibri" w:eastAsiaTheme="minorHAnsi" w:hAnsi="Calibri" w:cs="Calibri" w:hint="default"/>
+      </w:rPr>
+    </w:lvl>
+    <w:lvl w:ilvl="1" w:tplc="04090003" w:tentative="1">
+      <w:start w:val="1"/>
+      <w:numFmt w:val="bullet"/>
+      <w:lvlText w:val="o"/>
+      <w:lvlJc w:val="left"/>
+      <w:pPr>
+        <w:ind w:left="1440" w:hanging="360"/>
+      </w:pPr>
+      <w:rPr>
+        <w:rFonts w:ascii="Courier New" w:hAnsi="Courier New" w:cs="Courier New" w:hint="default"/>
+      </w:rPr>
+    </w:lvl>
+    <w:lvl w:ilvl="2" w:tplc="04090005" w:tentative="1">
+      <w:start w:val="1"/>
+      <w:numFmt w:val="bullet"/>
+      <w:lvlText w:val=""/>
+      <w:lvlJc w:val="left"/>
+      <w:pPr>
+        <w:ind w:left="2160" w:hanging="360"/>
+      </w:pPr>
+      <w:rPr>
+        <w:rFonts w:ascii="Wingdings" w:hAnsi="Wingdings" w:hint="default"/>
+      </w:rPr>
+    </w:lvl>
+    <w:lvl w:ilvl="3" w:tplc="04090001" w:tentative="1">
+      <w:start w:val="1"/>
+      <w:numFmt w:val="bullet"/>
+      <w:lvlText w:val=""/>
+      <w:lvlJc w:val="left"/>
+      <w:pPr>
+        <w:ind w:left="2880" w:hanging="360"/>
+      </w:pPr>
+      <w:rPr>
+        <w:rFonts w:ascii="Symbol" w:hAnsi="Symbol" w:hint="default"/>
+      </w:rPr>
+    </w:lvl>
+    <w:lvl w:ilvl="4" w:tplc="04090003" w:tentative="1">
+      <w:start w:val="1"/>
+      <w:numFmt w:val="bullet"/>
+      <w:lvlText w:val="o"/>
+      <w:lvlJc w:val="left"/>
+      <w:pPr>
+        <w:ind w:left="3600" w:hanging="360"/>
+      </w:pPr>
+      <w:rPr>
+        <w:rFonts w:ascii="Courier New" w:hAnsi="Courier New" w:cs="Courier New" w:hint="default"/>
+      </w:rPr>
+    </w:lvl>
+    <w:lvl w:ilvl="5" w:tplc="04090005" w:tentative="1">
+      <w:start w:val="1"/>
+      <w:numFmt w:val="bullet"/>
+      <w:lvlText w:val=""/>
+      <w:lvlJc w:val="left"/>
+      <w:pPr>
+        <w:ind w:left="4320" w:hanging="360"/>
+      </w:pPr>
+      <w:rPr>
+        <w:rFonts w:ascii="Wingdings" w:hAnsi="Wingdings" w:hint="default"/>
+      </w:rPr>
+    </w:lvl>
+    <w:lvl w:ilvl="6" w:tplc="04090001" w:tentative="1">
+      <w:start w:val="1"/>
+      <w:numFmt w:val="bullet"/>
+      <w:lvlText w:val=""/>
+      <w:lvlJc w:val="left"/>
+      <w:pPr>
+        <w:ind w:left="5040" w:hanging="360"/>
+      </w:pPr>
+      <w:rPr>
+        <w:rFonts w:ascii="Symbol" w:hAnsi="Symbol" w:hint="default"/>
+      </w:rPr>
+    </w:lvl>
+    <w:lvl w:ilvl="7" w:tplc="04090003" w:tentative="1">
+      <w:start w:val="1"/>
+      <w:numFmt w:val="bullet"/>
+      <w:lvlText w:val="o"/>
+      <w:lvlJc w:val="left"/>
+      <w:pPr>
+        <w:ind w:left="5760" w:hanging="360"/>
+      </w:pPr>
+      <w:rPr>
+        <w:rFonts w:ascii="Courier New" w:hAnsi="Courier New" w:cs="Courier New" w:hint="default"/>
+      </w:rPr>
+    </w:lvl>
+    <w:lvl w:ilvl="8" w:tplc="04090005" w:tentative="1">
+      <w:start w:val="1"/>
+      <w:numFmt w:val="bullet"/>
+      <w:lvlText w:val=""/>
+      <w:lvlJc w:val="left"/>
+      <w:pPr>
+        <w:ind w:left="6480" w:hanging="360"/>
+      </w:pPr>
+      <w:rPr>
+        <w:rFonts w:ascii="Wingdings" w:hAnsi="Wingdings" w:hint="default"/>
+      </w:rPr>
+    </w:lvl>
+  </w:abstractNum>
+  <w:abstractNum w:abstractNumId="4" w15:restartNumberingAfterBreak="0">
     <w:nsid w:val="26066113"/>
     <w:multiLevelType w:val="hybridMultilevel"/>
     <w:tmpl w:val="FA6E0BA4"/>
@@ -22950,7 +23583,7 @@
       </w:rPr>
     </w:lvl>
   </w:abstractNum>
-  <w:abstractNum w:abstractNumId="4" w15:restartNumberingAfterBreak="0">
+  <w:abstractNum w:abstractNumId="5" w15:restartNumberingAfterBreak="0">
     <w:nsid w:val="39F11110"/>
     <w:multiLevelType w:val="hybridMultilevel"/>
     <w:tmpl w:val="5FBE79A4"/>
@@ -23063,7 +23696,7 @@
       </w:rPr>
     </w:lvl>
   </w:abstractNum>
-  <w:abstractNum w:abstractNumId="5" w15:restartNumberingAfterBreak="0">
+  <w:abstractNum w:abstractNumId="6" w15:restartNumberingAfterBreak="0">
     <w:nsid w:val="5BB50A4D"/>
     <w:multiLevelType w:val="hybridMultilevel"/>
     <w:tmpl w:val="DC5089A8"/>
@@ -23183,15 +23816,18 @@
     <w:abstractNumId w:val="1"/>
   </w:num>
   <w:num w:numId="3">
-    <w:abstractNumId w:val="5"/>
+    <w:abstractNumId w:val="6"/>
   </w:num>
   <w:num w:numId="4">
-    <w:abstractNumId w:val="4"/>
+    <w:abstractNumId w:val="5"/>
   </w:num>
   <w:num w:numId="5">
     <w:abstractNumId w:val="2"/>
   </w:num>
   <w:num w:numId="6">
+    <w:abstractNumId w:val="4"/>
+  </w:num>
+  <w:num w:numId="7">
     <w:abstractNumId w:val="3"/>
   </w:num>
 </w:numbering>
@@ -26169,7 +26805,7 @@
           <c:yMode val="edge"/>
           <c:x val="0.1208636180092873"/>
           <c:y val="0.10902410346854792"/>
-          <c:w val="0.6279064876505821"/>
+          <c:w val="0.63004323978733423"/>
           <c:h val="0.76593689677679178"/>
         </c:manualLayout>
       </c:layout>
@@ -26181,7 +26817,7 @@
           <c:order val="0"/>
           <c:tx>
             <c:strRef>
-              <c:f>'[Execution time.xlsx]Sheet1'!$C$1</c:f>
+              <c:f>Sheet1!$C$1</c:f>
               <c:strCache>
                 <c:ptCount val="1"/>
                 <c:pt idx="0">
@@ -26193,7 +26829,7 @@
           <c:spPr>
             <a:ln w="28575" cap="rnd">
               <a:solidFill>
-                <a:schemeClr val="accent1"/>
+                <a:schemeClr val="accent2"/>
               </a:solidFill>
               <a:round/>
             </a:ln>
@@ -26219,7 +26855,7 @@
           </c:trendline>
           <c:val>
             <c:numRef>
-              <c:f>'[Execution time.xlsx]Sheet1'!$C$2:$C$101</c:f>
+              <c:f>Sheet1!$C$2:$C$101</c:f>
               <c:numCache>
                 <c:formatCode>General</c:formatCode>
                 <c:ptCount val="100"/>
@@ -26529,7 +27165,7 @@
           <c:smooth val="0"/>
           <c:extLst>
             <c:ext xmlns:c16="http://schemas.microsoft.com/office/drawing/2014/chart" uri="{C3380CC4-5D6E-409C-BE32-E72D297353CC}">
-              <c16:uniqueId val="{00000001-9A8A-43D4-95E9-6C442838E2DB}"/>
+              <c16:uniqueId val="{00000001-C40A-4BAA-AE58-17ECE9C88B46}"/>
             </c:ext>
           </c:extLst>
         </c:ser>
@@ -26538,7 +27174,7 @@
           <c:order val="1"/>
           <c:tx>
             <c:strRef>
-              <c:f>'[Execution time.xlsx]Sheet1'!$B$1</c:f>
+              <c:f>Sheet1!$B$1</c:f>
               <c:strCache>
                 <c:ptCount val="1"/>
                 <c:pt idx="0">
@@ -26550,7 +27186,7 @@
           <c:spPr>
             <a:ln w="28575" cap="rnd">
               <a:solidFill>
-                <a:schemeClr val="accent2"/>
+                <a:schemeClr val="accent1"/>
               </a:solidFill>
               <a:round/>
             </a:ln>
@@ -26575,7 +27211,7 @@
           </c:trendline>
           <c:val>
             <c:numRef>
-              <c:f>'[Execution time.xlsx]Sheet1'!$B$2:$B$101</c:f>
+              <c:f>Sheet1!$B$2:$B$101</c:f>
               <c:numCache>
                 <c:formatCode>General</c:formatCode>
                 <c:ptCount val="100"/>
@@ -26885,7 +27521,7 @@
           <c:smooth val="0"/>
           <c:extLst>
             <c:ext xmlns:c16="http://schemas.microsoft.com/office/drawing/2014/chart" uri="{C3380CC4-5D6E-409C-BE32-E72D297353CC}">
-              <c16:uniqueId val="{00000003-9A8A-43D4-95E9-6C442838E2DB}"/>
+              <c16:uniqueId val="{00000003-C40A-4BAA-AE58-17ECE9C88B46}"/>
             </c:ext>
           </c:extLst>
         </c:ser>
@@ -27131,10 +27767,10 @@
         <c:manualLayout>
           <c:xMode val="edge"/>
           <c:yMode val="edge"/>
-          <c:x val="0.75304360993337371"/>
-          <c:y val="0.31053641442967783"/>
-          <c:w val="0.23413587724611351"/>
-          <c:h val="0.39094927948821218"/>
+          <c:x val="0.76372737061713436"/>
+          <c:y val="0.37520425687529801"/>
+          <c:w val="0.22345211656235278"/>
+          <c:h val="0.32628143704259188"/>
         </c:manualLayout>
       </c:layout>
       <c:overlay val="0"/>
@@ -29176,7 +29812,7 @@
 </file>
 
 <file path=customXml/itemProps1.xml><?xml version="1.0" encoding="utf-8"?>
-<ds:datastoreItem xmlns:ds="http://schemas.openxmlformats.org/officeDocument/2006/customXml" ds:itemID="{F70DD953-8A74-49EA-A33F-64477874263F}">
+<ds:datastoreItem xmlns:ds="http://schemas.openxmlformats.org/officeDocument/2006/customXml" ds:itemID="{5D92AD65-D678-4308-9843-DE55C440858A}">
   <ds:schemaRefs>
     <ds:schemaRef ds:uri="http://schemas.openxmlformats.org/officeDocument/2006/bibliography"/>
   </ds:schemaRefs>

</xml_diff>

<commit_message>
Added C# solutions and code with comments
</commit_message>
<xml_diff>
--- a/CAB301 Assignment 2.docx
+++ b/CAB301 Assignment 2.docx
@@ -2959,7 +2959,7 @@
           <v:shape id="_x0000_i1025" type="#_x0000_t75" style="width:452.5pt;height:172pt" o:ole="">
             <v:imagedata r:id="rId8" o:title=""/>
           </v:shape>
-          <o:OLEObject Type="Embed" ProgID="Word.OpenDocumentText.12" ShapeID="_x0000_i1025" DrawAspect="Content" ObjectID="_1587978385" r:id="rId9"/>
+          <o:OLEObject Type="Embed" ProgID="Word.OpenDocumentText.12" ShapeID="_x0000_i1025" DrawAspect="Content" ObjectID="_1588009007" r:id="rId9"/>
         </w:object>
       </w:r>
     </w:p>
@@ -5149,7 +5149,7 @@
           <v:shape id="_x0000_i1026" type="#_x0000_t75" style="width:452.5pt;height:228.5pt" o:ole="">
             <v:imagedata r:id="rId10" o:title=""/>
           </v:shape>
-          <o:OLEObject Type="Embed" ProgID="Word.OpenDocumentText.12" ShapeID="_x0000_i1026" DrawAspect="Content" ObjectID="_1587978386" r:id="rId11"/>
+          <o:OLEObject Type="Embed" ProgID="Word.OpenDocumentText.12" ShapeID="_x0000_i1026" DrawAspect="Content" ObjectID="_1588009008" r:id="rId11"/>
         </w:object>
       </w:r>
     </w:p>
@@ -5219,7 +5219,7 @@
           <v:shape id="_x0000_i1027" type="#_x0000_t75" style="width:452.5pt;height:388pt" o:ole="">
             <v:imagedata r:id="rId12" o:title=""/>
           </v:shape>
-          <o:OLEObject Type="Embed" ProgID="Word.OpenDocumentText.12" ShapeID="_x0000_i1027" DrawAspect="Content" ObjectID="_1587978387" r:id="rId13"/>
+          <o:OLEObject Type="Embed" ProgID="Word.OpenDocumentText.12" ShapeID="_x0000_i1027" DrawAspect="Content" ObjectID="_1588009009" r:id="rId13"/>
         </w:object>
       </w:r>
     </w:p>
@@ -20693,16 +20693,7 @@
           <w:sz w:val="18"/>
           <w:szCs w:val="18"/>
         </w:rPr>
-        <w:t>/n</w:t>
-      </w:r>
-      <w:r>
-        <w:rPr>
-          <w:rStyle w:val="comment2"/>
-          <w:rFonts w:ascii="Consolas" w:eastAsia="Times New Roman" w:hAnsi="Consolas"/>
-          <w:sz w:val="18"/>
-          <w:szCs w:val="18"/>
-        </w:rPr>
-        <w:t>ew variables starting from zero</w:t>
+        <w:t>/new variables starting from zero</w:t>
       </w:r>
     </w:p>
     <w:p>
@@ -21157,16 +21148,7 @@
           <w:sz w:val="18"/>
           <w:szCs w:val="18"/>
         </w:rPr>
-        <w:t>/</w:t>
-      </w:r>
-      <w:r>
-        <w:rPr>
-          <w:rStyle w:val="comment2"/>
-          <w:rFonts w:ascii="Consolas" w:eastAsia="Times New Roman" w:hAnsi="Consolas"/>
-          <w:sz w:val="18"/>
-          <w:szCs w:val="18"/>
-        </w:rPr>
-        <w:t>resets global variable to zero</w:t>
+        <w:t>/resets global variable to zero</w:t>
       </w:r>
     </w:p>
     <w:p>
@@ -21249,16 +21231,7 @@
           <w:sz w:val="18"/>
           <w:szCs w:val="18"/>
         </w:rPr>
-        <w:t>/</w:t>
-      </w:r>
-      <w:r>
-        <w:rPr>
-          <w:rStyle w:val="comment2"/>
-          <w:rFonts w:ascii="Consolas" w:eastAsia="Times New Roman" w:hAnsi="Consolas"/>
-          <w:sz w:val="18"/>
-          <w:szCs w:val="18"/>
-        </w:rPr>
-        <w:t>resets global variable to zero</w:t>
+        <w:t>/resets global variable to zero</w:t>
       </w:r>
     </w:p>
     <w:p>
@@ -21531,16 +21504,7 @@
           <w:sz w:val="18"/>
           <w:szCs w:val="18"/>
         </w:rPr>
-        <w:t>/</w:t>
-      </w:r>
-      <w:r>
-        <w:rPr>
-          <w:rStyle w:val="comment2"/>
-          <w:rFonts w:ascii="Consolas" w:eastAsia="Times New Roman" w:hAnsi="Consolas"/>
-          <w:sz w:val="18"/>
-          <w:szCs w:val="18"/>
-        </w:rPr>
-        <w:t>add global variable</w:t>
+        <w:t>/add global variable</w:t>
       </w:r>
     </w:p>
     <w:p>
@@ -21710,7 +21674,6 @@
         </w:rPr>
         <w:t> </w:t>
       </w:r>
-      <w:proofErr w:type="spellStart"/>
       <w:r>
         <w:rPr>
           <w:rFonts w:ascii="Consolas" w:eastAsia="Times New Roman" w:hAnsi="Consolas"/>
@@ -21720,9 +21683,9 @@
           <w:highlight w:val="yellow"/>
           <w:bdr w:val="none" w:sz="0" w:space="0" w:color="auto" w:frame="1"/>
         </w:rPr>
-        <w:t>averageTwoForMedian</w:t>
-      </w:r>
-      <w:proofErr w:type="spellEnd"/>
+        <w:t>averageTwoForMedian = averageOneForMedian / </w:t>
+      </w:r>
+      <w:proofErr w:type="gramStart"/>
       <w:r>
         <w:rPr>
           <w:rFonts w:ascii="Consolas" w:eastAsia="Times New Roman" w:hAnsi="Consolas"/>
@@ -21732,56 +21695,7 @@
           <w:highlight w:val="yellow"/>
           <w:bdr w:val="none" w:sz="0" w:space="0" w:color="auto" w:frame="1"/>
         </w:rPr>
-        <w:t> = </w:t>
-      </w:r>
-      <w:proofErr w:type="spellStart"/>
-      <w:r>
-        <w:rPr>
-          <w:rFonts w:ascii="Consolas" w:eastAsia="Times New Roman" w:hAnsi="Consolas"/>
-          <w:color w:val="000000"/>
-          <w:sz w:val="18"/>
-          <w:szCs w:val="18"/>
-          <w:highlight w:val="yellow"/>
-          <w:bdr w:val="none" w:sz="0" w:space="0" w:color="auto" w:frame="1"/>
-        </w:rPr>
-        <w:t>averageOneForMedian</w:t>
-      </w:r>
-      <w:proofErr w:type="spellEnd"/>
-      <w:r>
-        <w:rPr>
-          <w:rFonts w:ascii="Consolas" w:eastAsia="Times New Roman" w:hAnsi="Consolas"/>
-          <w:color w:val="000000"/>
-          <w:sz w:val="18"/>
-          <w:szCs w:val="18"/>
-          <w:highlight w:val="yellow"/>
-          <w:bdr w:val="none" w:sz="0" w:space="0" w:color="auto" w:frame="1"/>
-        </w:rPr>
-        <w:t> / </w:t>
-      </w:r>
-      <w:proofErr w:type="spellStart"/>
-      <w:proofErr w:type="gramStart"/>
-      <w:r>
-        <w:rPr>
-          <w:rFonts w:ascii="Consolas" w:eastAsia="Times New Roman" w:hAnsi="Consolas"/>
-          <w:color w:val="000000"/>
-          <w:sz w:val="18"/>
-          <w:szCs w:val="18"/>
-          <w:highlight w:val="yellow"/>
-          <w:bdr w:val="none" w:sz="0" w:space="0" w:color="auto" w:frame="1"/>
-        </w:rPr>
-        <w:t>numberOfTimes</w:t>
-      </w:r>
-      <w:proofErr w:type="spellEnd"/>
-      <w:r>
-        <w:rPr>
-          <w:rFonts w:ascii="Consolas" w:eastAsia="Times New Roman" w:hAnsi="Consolas"/>
-          <w:color w:val="000000"/>
-          <w:sz w:val="18"/>
-          <w:szCs w:val="18"/>
-          <w:highlight w:val="yellow"/>
-          <w:bdr w:val="none" w:sz="0" w:space="0" w:color="auto" w:frame="1"/>
-        </w:rPr>
-        <w:t>;</w:t>
+        <w:t>numberOfTimes;</w:t>
       </w:r>
       <w:r>
         <w:rPr>
@@ -21810,16 +21724,7 @@
           <w:sz w:val="18"/>
           <w:szCs w:val="18"/>
         </w:rPr>
-        <w:t>/</w:t>
-      </w:r>
-      <w:r>
-        <w:rPr>
-          <w:rStyle w:val="comment2"/>
-          <w:rFonts w:ascii="Consolas" w:eastAsia="Times New Roman" w:hAnsi="Consolas"/>
-          <w:sz w:val="18"/>
-          <w:szCs w:val="18"/>
-        </w:rPr>
-        <w:t xml:space="preserve">divide </w:t>
+        <w:t xml:space="preserve">/divide </w:t>
       </w:r>
       <w:proofErr w:type="spellStart"/>
       <w:r>
@@ -21871,126 +21776,67 @@
         </w:rPr>
         <w:t> </w:t>
       </w:r>
+      <w:r>
+        <w:rPr>
+          <w:rFonts w:ascii="Consolas" w:eastAsia="Times New Roman" w:hAnsi="Consolas"/>
+          <w:color w:val="000000"/>
+          <w:sz w:val="18"/>
+          <w:szCs w:val="18"/>
+          <w:highlight w:val="yellow"/>
+          <w:bdr w:val="none" w:sz="0" w:space="0" w:color="auto" w:frame="1"/>
+        </w:rPr>
+        <w:t>averagetwoForBrute = averageOneForBrute / </w:t>
+      </w:r>
+      <w:proofErr w:type="gramStart"/>
+      <w:r>
+        <w:rPr>
+          <w:rFonts w:ascii="Consolas" w:eastAsia="Times New Roman" w:hAnsi="Consolas"/>
+          <w:color w:val="000000"/>
+          <w:sz w:val="18"/>
+          <w:szCs w:val="18"/>
+          <w:highlight w:val="yellow"/>
+          <w:bdr w:val="none" w:sz="0" w:space="0" w:color="auto" w:frame="1"/>
+        </w:rPr>
+        <w:t>numberOfTimes;</w:t>
+      </w:r>
+      <w:r>
+        <w:rPr>
+          <w:rFonts w:ascii="Consolas" w:eastAsia="Times New Roman" w:hAnsi="Consolas"/>
+          <w:color w:val="000000"/>
+          <w:sz w:val="18"/>
+          <w:szCs w:val="18"/>
+          <w:bdr w:val="none" w:sz="0" w:space="0" w:color="auto" w:frame="1"/>
+        </w:rPr>
+        <w:t>  </w:t>
+      </w:r>
+      <w:r>
+        <w:rPr>
+          <w:rStyle w:val="comment2"/>
+          <w:rFonts w:ascii="Consolas" w:eastAsia="Times New Roman" w:hAnsi="Consolas"/>
+          <w:sz w:val="18"/>
+          <w:szCs w:val="18"/>
+        </w:rPr>
+        <w:t>/</w:t>
+      </w:r>
+      <w:proofErr w:type="gramEnd"/>
+      <w:r>
+        <w:rPr>
+          <w:rStyle w:val="comment2"/>
+          <w:rFonts w:ascii="Consolas" w:eastAsia="Times New Roman" w:hAnsi="Consolas"/>
+          <w:sz w:val="18"/>
+          <w:szCs w:val="18"/>
+        </w:rPr>
+        <w:t xml:space="preserve">/divide </w:t>
+      </w:r>
       <w:proofErr w:type="spellStart"/>
       <w:r>
         <w:rPr>
-          <w:rFonts w:ascii="Consolas" w:eastAsia="Times New Roman" w:hAnsi="Consolas"/>
-          <w:color w:val="000000"/>
-          <w:sz w:val="18"/>
-          <w:szCs w:val="18"/>
-          <w:highlight w:val="yellow"/>
-          <w:bdr w:val="none" w:sz="0" w:space="0" w:color="auto" w:frame="1"/>
-        </w:rPr>
-        <w:t>averagetwoForBrute</w:t>
-      </w:r>
-      <w:proofErr w:type="spellEnd"/>
-      <w:r>
-        <w:rPr>
-          <w:rFonts w:ascii="Consolas" w:eastAsia="Times New Roman" w:hAnsi="Consolas"/>
-          <w:color w:val="000000"/>
-          <w:sz w:val="18"/>
-          <w:szCs w:val="18"/>
-          <w:highlight w:val="yellow"/>
-          <w:bdr w:val="none" w:sz="0" w:space="0" w:color="auto" w:frame="1"/>
-        </w:rPr>
-        <w:t> = </w:t>
-      </w:r>
-      <w:proofErr w:type="spellStart"/>
-      <w:r>
-        <w:rPr>
-          <w:rFonts w:ascii="Consolas" w:eastAsia="Times New Roman" w:hAnsi="Consolas"/>
-          <w:color w:val="000000"/>
-          <w:sz w:val="18"/>
-          <w:szCs w:val="18"/>
-          <w:highlight w:val="yellow"/>
-          <w:bdr w:val="none" w:sz="0" w:space="0" w:color="auto" w:frame="1"/>
+          <w:rStyle w:val="comment2"/>
+          <w:rFonts w:ascii="Consolas" w:eastAsia="Times New Roman" w:hAnsi="Consolas"/>
+          <w:sz w:val="18"/>
+          <w:szCs w:val="18"/>
         </w:rPr>
         <w:t>averageOneForBrute</w:t>
-      </w:r>
-      <w:proofErr w:type="spellEnd"/>
-      <w:r>
-        <w:rPr>
-          <w:rFonts w:ascii="Consolas" w:eastAsia="Times New Roman" w:hAnsi="Consolas"/>
-          <w:color w:val="000000"/>
-          <w:sz w:val="18"/>
-          <w:szCs w:val="18"/>
-          <w:highlight w:val="yellow"/>
-          <w:bdr w:val="none" w:sz="0" w:space="0" w:color="auto" w:frame="1"/>
-        </w:rPr>
-        <w:t> / </w:t>
-      </w:r>
-      <w:proofErr w:type="spellStart"/>
-      <w:proofErr w:type="gramStart"/>
-      <w:r>
-        <w:rPr>
-          <w:rFonts w:ascii="Consolas" w:eastAsia="Times New Roman" w:hAnsi="Consolas"/>
-          <w:color w:val="000000"/>
-          <w:sz w:val="18"/>
-          <w:szCs w:val="18"/>
-          <w:highlight w:val="yellow"/>
-          <w:bdr w:val="none" w:sz="0" w:space="0" w:color="auto" w:frame="1"/>
-        </w:rPr>
-        <w:t>numberOfTimes</w:t>
-      </w:r>
-      <w:proofErr w:type="spellEnd"/>
-      <w:r>
-        <w:rPr>
-          <w:rFonts w:ascii="Consolas" w:eastAsia="Times New Roman" w:hAnsi="Consolas"/>
-          <w:color w:val="000000"/>
-          <w:sz w:val="18"/>
-          <w:szCs w:val="18"/>
-          <w:highlight w:val="yellow"/>
-          <w:bdr w:val="none" w:sz="0" w:space="0" w:color="auto" w:frame="1"/>
-        </w:rPr>
-        <w:t>;</w:t>
-      </w:r>
-      <w:r>
-        <w:rPr>
-          <w:rFonts w:ascii="Consolas" w:eastAsia="Times New Roman" w:hAnsi="Consolas"/>
-          <w:color w:val="000000"/>
-          <w:sz w:val="18"/>
-          <w:szCs w:val="18"/>
-          <w:bdr w:val="none" w:sz="0" w:space="0" w:color="auto" w:frame="1"/>
-        </w:rPr>
-        <w:t>  </w:t>
-      </w:r>
-      <w:r>
-        <w:rPr>
-          <w:rStyle w:val="comment2"/>
-          <w:rFonts w:ascii="Consolas" w:eastAsia="Times New Roman" w:hAnsi="Consolas"/>
-          <w:sz w:val="18"/>
-          <w:szCs w:val="18"/>
-        </w:rPr>
-        <w:t>/</w:t>
-      </w:r>
-      <w:proofErr w:type="gramEnd"/>
-      <w:r>
-        <w:rPr>
-          <w:rStyle w:val="comment2"/>
-          <w:rFonts w:ascii="Consolas" w:eastAsia="Times New Roman" w:hAnsi="Consolas"/>
-          <w:sz w:val="18"/>
-          <w:szCs w:val="18"/>
-        </w:rPr>
-        <w:t xml:space="preserve">/divide </w:t>
-      </w:r>
-      <w:proofErr w:type="spellStart"/>
-      <w:r>
-        <w:rPr>
-          <w:rStyle w:val="comment2"/>
-          <w:rFonts w:ascii="Consolas" w:eastAsia="Times New Roman" w:hAnsi="Consolas"/>
-          <w:sz w:val="18"/>
-          <w:szCs w:val="18"/>
-        </w:rPr>
-        <w:t>averageOneFor</w:t>
-      </w:r>
-      <w:r>
-        <w:rPr>
-          <w:rStyle w:val="comment2"/>
-          <w:rFonts w:ascii="Consolas" w:eastAsia="Times New Roman" w:hAnsi="Consolas"/>
-          <w:sz w:val="18"/>
-          <w:szCs w:val="18"/>
-        </w:rPr>
-        <w:t>Brute</w:t>
       </w:r>
       <w:proofErr w:type="spellEnd"/>
       <w:r>
@@ -29226,8 +29072,99 @@
           <w:szCs w:val="18"/>
           <w:bdr w:val="none" w:sz="0" w:space="0" w:color="auto" w:frame="1"/>
         </w:rPr>
-        <w:t>, size, averageMedianTimer, averageBruteForceTimer);  </w:t>
-      </w:r>
+        <w:t>, size, </w:t>
+      </w:r>
+      <w:proofErr w:type="spellStart"/>
+      <w:r>
+        <w:rPr>
+          <w:rFonts w:ascii="Consolas" w:hAnsi="Consolas" w:cs="Consolas"/>
+          <w:color w:val="000000"/>
+          <w:sz w:val="19"/>
+          <w:szCs w:val="19"/>
+        </w:rPr>
+        <w:t>Math.Round</w:t>
+      </w:r>
+      <w:proofErr w:type="spellEnd"/>
+      <w:r>
+        <w:rPr>
+          <w:rFonts w:ascii="Consolas" w:hAnsi="Consolas" w:cs="Consolas"/>
+          <w:color w:val="000000"/>
+          <w:sz w:val="19"/>
+          <w:szCs w:val="19"/>
+        </w:rPr>
+        <w:t>(</w:t>
+      </w:r>
+      <w:proofErr w:type="spellStart"/>
+      <w:r>
+        <w:rPr>
+          <w:rFonts w:ascii="Consolas" w:hAnsi="Consolas" w:cs="Consolas"/>
+          <w:color w:val="000000"/>
+          <w:sz w:val="19"/>
+          <w:szCs w:val="19"/>
+        </w:rPr>
+        <w:t>averageMedianTimer</w:t>
+      </w:r>
+      <w:proofErr w:type="spellEnd"/>
+      <w:r>
+        <w:rPr>
+          <w:rFonts w:ascii="Consolas" w:hAnsi="Consolas" w:cs="Consolas"/>
+          <w:color w:val="000000"/>
+          <w:sz w:val="19"/>
+          <w:szCs w:val="19"/>
+        </w:rPr>
+        <w:t xml:space="preserve">, 5), </w:t>
+      </w:r>
+      <w:proofErr w:type="spellStart"/>
+      <w:r>
+        <w:rPr>
+          <w:rFonts w:ascii="Consolas" w:hAnsi="Consolas" w:cs="Consolas"/>
+          <w:color w:val="000000"/>
+          <w:sz w:val="19"/>
+          <w:szCs w:val="19"/>
+        </w:rPr>
+        <w:t>Math.Round</w:t>
+      </w:r>
+      <w:proofErr w:type="spellEnd"/>
+      <w:r>
+        <w:rPr>
+          <w:rFonts w:ascii="Consolas" w:hAnsi="Consolas" w:cs="Consolas"/>
+          <w:color w:val="000000"/>
+          <w:sz w:val="19"/>
+          <w:szCs w:val="19"/>
+        </w:rPr>
+        <w:t>(</w:t>
+      </w:r>
+      <w:proofErr w:type="spellStart"/>
+      <w:r>
+        <w:rPr>
+          <w:rFonts w:ascii="Consolas" w:hAnsi="Consolas" w:cs="Consolas"/>
+          <w:color w:val="000000"/>
+          <w:sz w:val="19"/>
+          <w:szCs w:val="19"/>
+        </w:rPr>
+        <w:t>averageBruteForceTimer</w:t>
+      </w:r>
+      <w:proofErr w:type="spellEnd"/>
+      <w:r>
+        <w:rPr>
+          <w:rFonts w:ascii="Consolas" w:hAnsi="Consolas" w:cs="Consolas"/>
+          <w:color w:val="000000"/>
+          <w:sz w:val="19"/>
+          <w:szCs w:val="19"/>
+        </w:rPr>
+        <w:t xml:space="preserve">, 5)); </w:t>
+      </w:r>
+      <w:r>
+        <w:rPr>
+          <w:rFonts w:ascii="Consolas" w:hAnsi="Consolas" w:cs="Consolas"/>
+          <w:color w:val="008000"/>
+          <w:sz w:val="19"/>
+          <w:szCs w:val="19"/>
+        </w:rPr>
+        <w:t>//prints results in 5 decimal places</w:t>
+      </w:r>
+      <w:bookmarkStart w:id="3" w:name="_GoBack"/>
+      <w:bookmarkEnd w:id="3"/>
     </w:p>
     <w:p>
       <w:pPr>
@@ -29538,8 +29475,6 @@
           <w:szCs w:val="24"/>
         </w:rPr>
       </w:pPr>
-      <w:bookmarkStart w:id="3" w:name="_GoBack"/>
-      <w:bookmarkEnd w:id="3"/>
     </w:p>
     <w:tbl>
       <w:tblPr>
@@ -48883,6 +48818,7 @@
   <w:style w:type="character" w:default="1" w:styleId="DefaultParagraphFont">
     <w:name w:val="Default Paragraph Font"/>
     <w:uiPriority w:val="1"/>
+    <w:semiHidden/>
     <w:unhideWhenUsed/>
   </w:style>
   <w:style w:type="table" w:default="1" w:styleId="TableNormal">
@@ -54513,7 +54449,7 @@
 </file>
 
 <file path=customXml/itemProps1.xml><?xml version="1.0" encoding="utf-8"?>
-<ds:datastoreItem xmlns:ds="http://schemas.openxmlformats.org/officeDocument/2006/customXml" ds:itemID="{B82BC89E-3040-43E3-A7E9-66943DC3C7AC}">
+<ds:datastoreItem xmlns:ds="http://schemas.openxmlformats.org/officeDocument/2006/customXml" ds:itemID="{01DFA8ED-A521-406C-83C9-832B33B47E47}">
   <ds:schemaRefs>
     <ds:schemaRef ds:uri="http://schemas.openxmlformats.org/officeDocument/2006/bibliography"/>
   </ds:schemaRefs>

</xml_diff>

<commit_message>
Added more to average case efficiency section
</commit_message>
<xml_diff>
--- a/CAB301 Assignment 2.docx
+++ b/CAB301 Assignment 2.docx
@@ -209,8 +209,6 @@
       <w:r>
         <w:t xml:space="preserve">owever, both may have different efficiencies during the process. In this report, we analyze each algorithm by measuring the basic operations and execution time then compare the results to determine which algorithm is more efficient. Both programs are analyzed exactly in the same conditions to ensure that the results are comparable.  </w:t>
       </w:r>
-      <w:bookmarkStart w:id="0" w:name="_GoBack"/>
-      <w:bookmarkEnd w:id="0"/>
     </w:p>
     <w:p/>
     <w:p>
@@ -302,6 +300,18 @@
       </w:r>
       <w:r>
         <w:t xml:space="preserve">. </w:t>
+      </w:r>
+      <w:r>
+        <w:t xml:space="preserve">It is also known as </w:t>
+      </w:r>
+      <w:r>
+        <w:t>exhaustive search [</w:t>
+      </w:r>
+      <w:r>
+        <w:t>2, Section 2</w:t>
+      </w:r>
+      <w:r>
+        <w:t xml:space="preserve">]. </w:t>
       </w:r>
       <w:r>
         <w:t>This algorithm’s pseudocode</w:t>
@@ -502,10 +512,16 @@
       </w:r>
       <w:proofErr w:type="spellStart"/>
       <w:r>
+        <w:rPr>
+          <w:i/>
+        </w:rPr>
         <w:t>numsmaller</w:t>
       </w:r>
       <w:proofErr w:type="spellEnd"/>
       <w:r>
+        <w:rPr>
+          <w:i/>
+        </w:rPr>
         <w:t>’</w:t>
       </w:r>
       <w:r>
@@ -516,10 +532,16 @@
       </w:r>
       <w:proofErr w:type="spellStart"/>
       <w:r>
+        <w:rPr>
+          <w:i/>
+        </w:rPr>
         <w:t>numequal</w:t>
       </w:r>
       <w:proofErr w:type="spellEnd"/>
       <w:r>
+        <w:rPr>
+          <w:i/>
+        </w:rPr>
         <w:t>’</w:t>
       </w:r>
       <w:r>
@@ -672,7 +694,25 @@
         <w:t>’s</w:t>
       </w:r>
       <w:r>
-        <w:t xml:space="preserve"> value as the median. The algorithm will repeat the whole process if the final comparison isn’t correct. It will keep re-iterating until it finds the correct Median.</w:t>
+        <w:t xml:space="preserve"> value as the median. </w:t>
+      </w:r>
+      <w:r>
+        <w:t>Otherwise, t</w:t>
+      </w:r>
+      <w:r>
+        <w:t xml:space="preserve">he algorithm will repeat the whole process </w:t>
+      </w:r>
+      <w:r>
+        <w:t>until</w:t>
+      </w:r>
+      <w:r>
+        <w:t xml:space="preserve"> the final comparison </w:t>
+      </w:r>
+      <w:r>
+        <w:t>is</w:t>
+      </w:r>
+      <w:r>
+        <w:t xml:space="preserve"> correct. </w:t>
       </w:r>
     </w:p>
     <w:p>
@@ -735,21 +775,17 @@
       <w:r>
         <w:t xml:space="preserve"> variable. The value returned from partition procedure is stored in pos variable of Select procedure and compared with the index of median element which is equal to n/2 where n is number of elements in array. If the value matches, the select procedure returns the median of array and in case value does not matches, the select procedure is called again but not with the subarray. Now again partition procedure is called to do partitioning on subarray. The returned value of partition procedure is compared </w:t>
       </w:r>
-      <w:proofErr w:type="gramStart"/>
-      <w:r>
-        <w:t>again</w:t>
-      </w:r>
-      <w:proofErr w:type="gramEnd"/>
+      <w:r>
+        <w:t>again,</w:t>
+      </w:r>
       <w:r>
         <w:t xml:space="preserve"> and this process goes on until the value matches with the index of median element. Basically, </w:t>
       </w:r>
-      <w:proofErr w:type="gramStart"/>
-      <w:r>
-        <w:t>Select</w:t>
-      </w:r>
-      <w:proofErr w:type="gramEnd"/>
-      <w:r>
-        <w:t xml:space="preserve"> algorithm is a recursive method which is called many times until the median is found. Every recursive call involves an array slice whose size is reduced every time.</w:t>
+      <w:r>
+        <w:t>s</w:t>
+      </w:r>
+      <w:r>
+        <w:t>elect algorithm is a recursive method which is called many times until the median is found. Every recursive call involves an array slice whose size is reduced every time.</w:t>
       </w:r>
     </w:p>
     <w:p>
@@ -842,10 +878,16 @@
       </w:r>
       <w:proofErr w:type="spellStart"/>
       <w:r>
+        <w:rPr>
+          <w:i/>
+        </w:rPr>
         <w:t>numsmaller</w:t>
       </w:r>
       <w:proofErr w:type="spellEnd"/>
       <w:r>
+        <w:rPr>
+          <w:i/>
+        </w:rPr>
         <w:t>’</w:t>
       </w:r>
       <w:r>
@@ -856,10 +898,16 @@
       </w:r>
       <w:proofErr w:type="spellStart"/>
       <w:r>
+        <w:rPr>
+          <w:i/>
+        </w:rPr>
         <w:t>numequal</w:t>
       </w:r>
       <w:proofErr w:type="spellEnd"/>
       <w:r>
+        <w:rPr>
+          <w:i/>
+        </w:rPr>
         <w:t>’</w:t>
       </w:r>
       <w:r>
@@ -2019,7 +2067,13 @@
         <w:t>by increasing the problem size</w:t>
       </w:r>
       <w:r>
-        <w:t xml:space="preserve"> the efficiency will increase quadratic as shown on the graph in </w:t>
+        <w:t xml:space="preserve"> the efficiency will increase quadratic</w:t>
+      </w:r>
+      <w:r>
+        <w:t>ally</w:t>
+      </w:r>
+      <w:r>
+        <w:t xml:space="preserve"> as shown on the graph in </w:t>
       </w:r>
       <w:r>
         <w:rPr>
@@ -2037,46 +2091,124 @@
         <w:t xml:space="preserve"> </w:t>
       </w:r>
       <w:r>
-        <w:t xml:space="preserve">We used an excel spreadsheet and the formula to calculate the </w:t>
-      </w:r>
-      <w:r>
-        <w:t>number of comparisons</w:t>
-      </w:r>
-      <w:r>
-        <w:t xml:space="preserve"> for each problem size,</w:t>
-      </w:r>
-      <w:r>
-        <w:t xml:space="preserve"> we expect our tests results to match </w:t>
-      </w:r>
-      <w:r>
-        <w:t>this</w:t>
-      </w:r>
-      <w:r>
-        <w:t xml:space="preserve"> graph [</w:t>
-      </w:r>
-      <w:r>
-        <w:rPr>
-          <w:b/>
-        </w:rPr>
-        <w:t>Appendix H</w:t>
-      </w:r>
-      <w:r>
-        <w:t>]</w:t>
-      </w:r>
-      <w:r>
-        <w:t>.</w:t>
+        <w:t xml:space="preserve">The brute force algorithm has two nested loops, a for-loop inside another for-loop. These loops repeat </w:t>
+      </w:r>
+      <w:r>
+        <w:t>their selves</w:t>
       </w:r>
       <w:r>
         <w:t xml:space="preserve"> </w:t>
       </w:r>
-    </w:p>
-    <w:p>
-      <w:pPr>
-        <w:rPr>
+      <w:r>
+        <w:t xml:space="preserve">from zero to n-1 </w:t>
+      </w:r>
+      <w:r>
+        <w:t>meaning</w:t>
+      </w:r>
+      <w:r>
+        <w:t xml:space="preserve"> the</w:t>
+      </w:r>
+      <w:r>
+        <w:t xml:space="preserve"> brute force will have </w:t>
+      </w:r>
+      <m:oMath>
+        <m:sSup>
+          <m:sSupPr>
+            <m:ctrlPr>
+              <w:rPr>
+                <w:rFonts w:ascii="Cambria Math" w:hAnsi="Cambria Math"/>
+                <w:i/>
+                <w:sz w:val="24"/>
+                <w:szCs w:val="24"/>
+              </w:rPr>
+            </m:ctrlPr>
+          </m:sSupPr>
+          <m:e>
+            <m:r>
+              <w:rPr>
+                <w:rFonts w:ascii="Cambria Math" w:hAnsi="Cambria Math"/>
+                <w:sz w:val="24"/>
+                <w:szCs w:val="24"/>
+              </w:rPr>
+              <m:t>n</m:t>
+            </m:r>
+          </m:e>
+          <m:sup>
+            <m:r>
+              <w:rPr>
+                <w:rFonts w:ascii="Cambria Math" w:hAnsi="Cambria Math"/>
+                <w:sz w:val="24"/>
+                <w:szCs w:val="24"/>
+              </w:rPr>
+              <m:t>2</m:t>
+            </m:r>
+          </m:sup>
+        </m:sSup>
+      </m:oMath>
+      <w:r>
+        <w:rPr>
+          <w:rFonts w:eastAsiaTheme="minorEastAsia"/>
           <w:sz w:val="24"/>
           <w:szCs w:val="24"/>
         </w:rPr>
-      </w:pPr>
+        <w:t xml:space="preserve"> </w:t>
+      </w:r>
+      <w:r>
+        <w:rPr>
+          <w:rFonts w:eastAsiaTheme="minorEastAsia"/>
+        </w:rPr>
+        <w:t>operations</w:t>
+      </w:r>
+      <w:r>
+        <w:rPr>
+          <w:rFonts w:eastAsiaTheme="minorEastAsia"/>
+        </w:rPr>
+        <w:t xml:space="preserve"> thus producing a quadratic efficiency</w:t>
+      </w:r>
+      <w:r>
+        <w:rPr>
+          <w:rFonts w:eastAsiaTheme="minorEastAsia"/>
+        </w:rPr>
+        <w:t xml:space="preserve">. </w:t>
+      </w:r>
+      <w:r>
+        <w:t>We</w:t>
+      </w:r>
+      <w:r>
+        <w:t xml:space="preserve"> used an excel spreadsheet and the formula to calculate the </w:t>
+      </w:r>
+      <w:r>
+        <w:t>number of comparisons</w:t>
+      </w:r>
+      <w:r>
+        <w:t xml:space="preserve"> for each problem size,</w:t>
+      </w:r>
+      <w:r>
+        <w:t xml:space="preserve"> we expect our tests results to match </w:t>
+      </w:r>
+      <w:r>
+        <w:t>this</w:t>
+      </w:r>
+      <w:r>
+        <w:t xml:space="preserve"> graph [</w:t>
+      </w:r>
+      <w:r>
+        <w:rPr>
+          <w:b/>
+        </w:rPr>
+        <w:t>Appendix H</w:t>
+      </w:r>
+      <w:r>
+        <w:t>]</w:t>
+      </w:r>
+      <w:r>
+        <w:t>.</w:t>
+      </w:r>
+      <w:r>
+        <w:t xml:space="preserve"> </w:t>
+      </w:r>
+      <w:bookmarkStart w:id="0" w:name="_GoBack"/>
+      <w:bookmarkEnd w:id="0"/>
     </w:p>
     <w:p>
       <w:pPr>
@@ -2960,7 +3092,7 @@
           <v:shape id="_x0000_i1025" type="#_x0000_t75" style="width:452.5pt;height:172pt" o:ole="">
             <v:imagedata r:id="rId8" o:title=""/>
           </v:shape>
-          <o:OLEObject Type="Embed" ProgID="Word.OpenDocumentText.12" ShapeID="_x0000_i1025" DrawAspect="Content" ObjectID="_1588010777" r:id="rId9"/>
+          <o:OLEObject Type="Embed" ProgID="Word.OpenDocumentText.12" ShapeID="_x0000_i1025" DrawAspect="Content" ObjectID="_1588012463" r:id="rId9"/>
         </w:object>
       </w:r>
     </w:p>
@@ -5139,6 +5271,51 @@
           <w:szCs w:val="24"/>
         </w:rPr>
       </w:pPr>
+      <w:r>
+        <w:rPr>
+          <w:sz w:val="24"/>
+          <w:szCs w:val="24"/>
+        </w:rPr>
+        <w:t xml:space="preserve">[2] </w:t>
+      </w:r>
+      <w:r>
+        <w:rPr>
+          <w:sz w:val="24"/>
+          <w:szCs w:val="24"/>
+        </w:rPr>
+        <w:t xml:space="preserve">Daniel </w:t>
+      </w:r>
+      <w:proofErr w:type="spellStart"/>
+      <w:r>
+        <w:rPr>
+          <w:sz w:val="24"/>
+          <w:szCs w:val="24"/>
+        </w:rPr>
+        <w:t>Yim</w:t>
+      </w:r>
+      <w:proofErr w:type="spellEnd"/>
+      <w:r>
+        <w:rPr>
+          <w:sz w:val="24"/>
+          <w:szCs w:val="24"/>
+        </w:rPr>
+        <w:t xml:space="preserve">. 2009. </w:t>
+      </w:r>
+      <w:r>
+        <w:rPr>
+          <w:i/>
+          <w:sz w:val="24"/>
+          <w:szCs w:val="24"/>
+        </w:rPr>
+        <w:t>Topics on analysis of algorithms: brute force.</w:t>
+      </w:r>
+      <w:r>
+        <w:rPr>
+          <w:sz w:val="24"/>
+          <w:szCs w:val="24"/>
+        </w:rPr>
+        <w:t xml:space="preserve"> [ONLINE] Available at: ftp://cosm.sfasu.edu/cs/rball/public_html/342/Daniel_WebProject/index.html. [Accessed 2 May 2018].</w:t>
+      </w:r>
     </w:p>
     <w:bookmarkStart w:id="2" w:name="_MON_1587886326"/>
     <w:bookmarkEnd w:id="2"/>
@@ -5158,7 +5335,7 @@
           <v:shape id="_x0000_i1026" type="#_x0000_t75" style="width:452.5pt;height:228.5pt" o:ole="">
             <v:imagedata r:id="rId10" o:title=""/>
           </v:shape>
-          <o:OLEObject Type="Embed" ProgID="Word.OpenDocumentText.12" ShapeID="_x0000_i1026" DrawAspect="Content" ObjectID="_1588010778" r:id="rId11"/>
+          <o:OLEObject Type="Embed" ProgID="Word.OpenDocumentText.12" ShapeID="_x0000_i1026" DrawAspect="Content" ObjectID="_1588012464" r:id="rId11"/>
         </w:object>
       </w:r>
     </w:p>
@@ -5228,7 +5405,7 @@
           <v:shape id="_x0000_i1027" type="#_x0000_t75" style="width:452.5pt;height:388pt" o:ole="">
             <v:imagedata r:id="rId12" o:title=""/>
           </v:shape>
-          <o:OLEObject Type="Embed" ProgID="Word.OpenDocumentText.12" ShapeID="_x0000_i1027" DrawAspect="Content" ObjectID="_1588010779" r:id="rId13"/>
+          <o:OLEObject Type="Embed" ProgID="Word.OpenDocumentText.12" ShapeID="_x0000_i1027" DrawAspect="Content" ObjectID="_1588012465" r:id="rId13"/>
         </w:object>
       </w:r>
     </w:p>
@@ -54136,6 +54313,563 @@
 </cs:chartStyle>
 </file>
 
+<file path=word/glossary/document.xml><?xml version="1.0" encoding="utf-8"?>
+<w:glossaryDocument xmlns:wpc="http://schemas.microsoft.com/office/word/2010/wordprocessingCanvas" xmlns:cx="http://schemas.microsoft.com/office/drawing/2014/chartex" xmlns:cx1="http://schemas.microsoft.com/office/drawing/2015/9/8/chartex" xmlns:cx2="http://schemas.microsoft.com/office/drawing/2015/10/21/chartex" xmlns:cx3="http://schemas.microsoft.com/office/drawing/2016/5/9/chartex" xmlns:cx4="http://schemas.microsoft.com/office/drawing/2016/5/10/chartex" xmlns:cx5="http://schemas.microsoft.com/office/drawing/2016/5/11/chartex" xmlns:cx6="http://schemas.microsoft.com/office/drawing/2016/5/12/chartex" xmlns:cx7="http://schemas.microsoft.com/office/drawing/2016/5/13/chartex" xmlns:cx8="http://schemas.microsoft.com/office/drawing/2016/5/14/chartex" xmlns:mc="http://schemas.openxmlformats.org/markup-compatibility/2006" xmlns:aink="http://schemas.microsoft.com/office/drawing/2016/ink" xmlns:am3d="http://schemas.microsoft.com/office/drawing/2017/model3d" xmlns:o="urn:schemas-microsoft-com:office:office" xmlns:r="http://schemas.openxmlformats.org/officeDocument/2006/relationships" xmlns:m="http://schemas.openxmlformats.org/officeDocument/2006/math" xmlns:v="urn:schemas-microsoft-com:vml" xmlns:wp14="http://schemas.microsoft.com/office/word/2010/wordprocessingDrawing" xmlns:wp="http://schemas.openxmlformats.org/drawingml/2006/wordprocessingDrawing" xmlns:w10="urn:schemas-microsoft-com:office:word" xmlns:w="http://schemas.openxmlformats.org/wordprocessingml/2006/main" xmlns:w14="http://schemas.microsoft.com/office/word/2010/wordml" xmlns:w15="http://schemas.microsoft.com/office/word/2012/wordml" xmlns:w16cid="http://schemas.microsoft.com/office/word/2016/wordml/cid" xmlns:w16se="http://schemas.microsoft.com/office/word/2015/wordml/symex" xmlns:wpg="http://schemas.microsoft.com/office/word/2010/wordprocessingGroup" xmlns:wpi="http://schemas.microsoft.com/office/word/2010/wordprocessingInk" xmlns:wne="http://schemas.microsoft.com/office/word/2006/wordml" xmlns:wps="http://schemas.microsoft.com/office/word/2010/wordprocessingShape" mc:Ignorable="w14 w15 w16se w16cid wp14"/>
+</file>
+
+<file path=word/glossary/fontTable.xml><?xml version="1.0" encoding="utf-8"?>
+<w:fonts xmlns:mc="http://schemas.openxmlformats.org/markup-compatibility/2006" xmlns:r="http://schemas.openxmlformats.org/officeDocument/2006/relationships" xmlns:w="http://schemas.openxmlformats.org/wordprocessingml/2006/main" xmlns:w14="http://schemas.microsoft.com/office/word/2010/wordml" xmlns:w15="http://schemas.microsoft.com/office/word/2012/wordml" xmlns:w16cid="http://schemas.microsoft.com/office/word/2016/wordml/cid" xmlns:w16se="http://schemas.microsoft.com/office/word/2015/wordml/symex" mc:Ignorable="w14 w15 w16se w16cid">
+  <w:font w:name="Calibri">
+    <w:panose1 w:val="020F0502020204030204"/>
+    <w:charset w:val="00"/>
+    <w:family w:val="swiss"/>
+    <w:pitch w:val="variable"/>
+    <w:sig w:usb0="E0002AFF" w:usb1="C000247B" w:usb2="00000009" w:usb3="00000000" w:csb0="000001FF" w:csb1="00000000"/>
+  </w:font>
+  <w:font w:name="Courier New">
+    <w:panose1 w:val="02070309020205020404"/>
+    <w:charset w:val="00"/>
+    <w:family w:val="modern"/>
+    <w:pitch w:val="fixed"/>
+    <w:sig w:usb0="E0002EFF" w:usb1="C0007843" w:usb2="00000009" w:usb3="00000000" w:csb0="000001FF" w:csb1="00000000"/>
+  </w:font>
+  <w:font w:name="Times New Roman">
+    <w:panose1 w:val="02020603050405020304"/>
+    <w:charset w:val="00"/>
+    <w:family w:val="roman"/>
+    <w:pitch w:val="variable"/>
+    <w:sig w:usb0="E0002EFF" w:usb1="C000785B" w:usb2="00000009" w:usb3="00000000" w:csb0="000001FF" w:csb1="00000000"/>
+  </w:font>
+  <w:font w:name="Wingdings">
+    <w:panose1 w:val="05000000000000000000"/>
+    <w:charset w:val="02"/>
+    <w:family w:val="auto"/>
+    <w:pitch w:val="variable"/>
+    <w:sig w:usb0="00000000" w:usb1="10000000" w:usb2="00000000" w:usb3="00000000" w:csb0="80000000" w:csb1="00000000"/>
+  </w:font>
+  <w:font w:name="Symbol">
+    <w:panose1 w:val="05050102010706020507"/>
+    <w:charset w:val="02"/>
+    <w:family w:val="roman"/>
+    <w:pitch w:val="variable"/>
+    <w:sig w:usb0="00000000" w:usb1="10000000" w:usb2="00000000" w:usb3="00000000" w:csb0="80000000" w:csb1="00000000"/>
+  </w:font>
+  <w:font w:name="Segoe UI">
+    <w:panose1 w:val="020B0502040204020203"/>
+    <w:charset w:val="00"/>
+    <w:family w:val="swiss"/>
+    <w:pitch w:val="variable"/>
+    <w:sig w:usb0="E4002EFF" w:usb1="C000E47F" w:usb2="00000009" w:usb3="00000000" w:csb0="000001FF" w:csb1="00000000"/>
+  </w:font>
+  <w:font w:name="Cambria Math">
+    <w:panose1 w:val="02040503050406030204"/>
+    <w:charset w:val="00"/>
+    <w:family w:val="roman"/>
+    <w:pitch w:val="variable"/>
+    <w:sig w:usb0="E00006FF" w:usb1="420024FF" w:usb2="02000000" w:usb3="00000000" w:csb0="0000019F" w:csb1="00000000"/>
+  </w:font>
+  <w:font w:name="Consolas">
+    <w:panose1 w:val="020B0609020204030204"/>
+    <w:charset w:val="00"/>
+    <w:family w:val="modern"/>
+    <w:pitch w:val="fixed"/>
+    <w:sig w:usb0="E00006FF" w:usb1="0000FCFF" w:usb2="00000001" w:usb3="00000000" w:csb0="0000019F" w:csb1="00000000"/>
+  </w:font>
+  <w:font w:name="Calibri Light">
+    <w:panose1 w:val="020F0302020204030204"/>
+    <w:charset w:val="00"/>
+    <w:family w:val="swiss"/>
+    <w:pitch w:val="variable"/>
+    <w:sig w:usb0="E0002AFF" w:usb1="C000247B" w:usb2="00000009" w:usb3="00000000" w:csb0="000001FF" w:csb1="00000000"/>
+  </w:font>
+</w:fonts>
+</file>
+
+<file path=word/glossary/settings.xml><?xml version="1.0" encoding="utf-8"?>
+<w:settings xmlns:mc="http://schemas.openxmlformats.org/markup-compatibility/2006" xmlns:o="urn:schemas-microsoft-com:office:office" xmlns:r="http://schemas.openxmlformats.org/officeDocument/2006/relationships" xmlns:m="http://schemas.openxmlformats.org/officeDocument/2006/math" xmlns:v="urn:schemas-microsoft-com:vml" xmlns:w10="urn:schemas-microsoft-com:office:word" xmlns:w="http://schemas.openxmlformats.org/wordprocessingml/2006/main" xmlns:w14="http://schemas.microsoft.com/office/word/2010/wordml" xmlns:w15="http://schemas.microsoft.com/office/word/2012/wordml" xmlns:w16cid="http://schemas.microsoft.com/office/word/2016/wordml/cid" xmlns:w16se="http://schemas.microsoft.com/office/word/2015/wordml/symex" xmlns:sl="http://schemas.openxmlformats.org/schemaLibrary/2006/main" mc:Ignorable="w14 w15 w16se w16cid">
+  <w:view w:val="normal"/>
+  <w:defaultTabStop w:val="720"/>
+  <w:characterSpacingControl w:val="doNotCompress"/>
+  <w:compat>
+    <w:useFELayout/>
+    <w:compatSetting w:name="compatibilityMode" w:uri="http://schemas.microsoft.com/office/word" w:val="15"/>
+    <w:compatSetting w:name="overrideTableStyleFontSizeAndJustification" w:uri="http://schemas.microsoft.com/office/word" w:val="1"/>
+    <w:compatSetting w:name="enableOpenTypeFeatures" w:uri="http://schemas.microsoft.com/office/word" w:val="1"/>
+    <w:compatSetting w:name="doNotFlipMirrorIndents" w:uri="http://schemas.microsoft.com/office/word" w:val="1"/>
+    <w:compatSetting w:name="differentiateMultirowTableHeaders" w:uri="http://schemas.microsoft.com/office/word" w:val="1"/>
+    <w:compatSetting w:name="useWord2013TrackBottomHyphenation" w:uri="http://schemas.microsoft.com/office/word" w:val="0"/>
+  </w:compat>
+  <w:rsids>
+    <w:rsidRoot w:val="004260FC"/>
+    <w:rsid w:val="004260FC"/>
+    <w:rsid w:val="00E00D6B"/>
+  </w:rsids>
+  <m:mathPr>
+    <m:mathFont m:val="Cambria Math"/>
+    <m:brkBin m:val="before"/>
+    <m:brkBinSub m:val="--"/>
+    <m:smallFrac m:val="0"/>
+    <m:dispDef/>
+    <m:lMargin m:val="0"/>
+    <m:rMargin m:val="0"/>
+    <m:defJc m:val="centerGroup"/>
+    <m:wrapIndent m:val="1440"/>
+    <m:intLim m:val="subSup"/>
+    <m:naryLim m:val="undOvr"/>
+  </m:mathPr>
+  <w:themeFontLang w:val="en-US"/>
+  <w:clrSchemeMapping w:bg1="light1" w:t1="dark1" w:bg2="light2" w:t2="dark2" w:accent1="accent1" w:accent2="accent2" w:accent3="accent3" w:accent4="accent4" w:accent5="accent5" w:accent6="accent6" w:hyperlink="hyperlink" w:followedHyperlink="followedHyperlink"/>
+  <w:decimalSymbol w:val="."/>
+  <w:listSeparator w:val=","/>
+  <w15:chartTrackingRefBased/>
+</w:settings>
+</file>
+
+<file path=word/glossary/styles.xml><?xml version="1.0" encoding="utf-8"?>
+<w:styles xmlns:mc="http://schemas.openxmlformats.org/markup-compatibility/2006" xmlns:r="http://schemas.openxmlformats.org/officeDocument/2006/relationships" xmlns:w="http://schemas.openxmlformats.org/wordprocessingml/2006/main" xmlns:w14="http://schemas.microsoft.com/office/word/2010/wordml" xmlns:w15="http://schemas.microsoft.com/office/word/2012/wordml" xmlns:w16cid="http://schemas.microsoft.com/office/word/2016/wordml/cid" xmlns:w16se="http://schemas.microsoft.com/office/word/2015/wordml/symex" mc:Ignorable="w14 w15 w16se w16cid">
+  <w:docDefaults>
+    <w:rPrDefault>
+      <w:rPr>
+        <w:rFonts w:asciiTheme="minorHAnsi" w:eastAsiaTheme="minorEastAsia" w:hAnsiTheme="minorHAnsi" w:cstheme="minorBidi"/>
+        <w:sz w:val="22"/>
+        <w:szCs w:val="22"/>
+        <w:lang w:val="en-US" w:eastAsia="en-US" w:bidi="ar-SA"/>
+      </w:rPr>
+    </w:rPrDefault>
+    <w:pPrDefault>
+      <w:pPr>
+        <w:spacing w:after="160" w:line="259" w:lineRule="auto"/>
+      </w:pPr>
+    </w:pPrDefault>
+  </w:docDefaults>
+  <w:latentStyles w:defLockedState="0" w:defUIPriority="99" w:defSemiHidden="0" w:defUnhideWhenUsed="0" w:defQFormat="0" w:count="375">
+    <w:lsdException w:name="Normal" w:uiPriority="0" w:qFormat="1"/>
+    <w:lsdException w:name="heading 1" w:uiPriority="9" w:qFormat="1"/>
+    <w:lsdException w:name="heading 2" w:semiHidden="1" w:uiPriority="9" w:unhideWhenUsed="1" w:qFormat="1"/>
+    <w:lsdException w:name="heading 3" w:semiHidden="1" w:uiPriority="9" w:unhideWhenUsed="1" w:qFormat="1"/>
+    <w:lsdException w:name="heading 4" w:semiHidden="1" w:uiPriority="9" w:unhideWhenUsed="1" w:qFormat="1"/>
+    <w:lsdException w:name="heading 5" w:semiHidden="1" w:uiPriority="9" w:unhideWhenUsed="1" w:qFormat="1"/>
+    <w:lsdException w:name="heading 6" w:semiHidden="1" w:uiPriority="9" w:unhideWhenUsed="1" w:qFormat="1"/>
+    <w:lsdException w:name="heading 7" w:semiHidden="1" w:uiPriority="9" w:unhideWhenUsed="1" w:qFormat="1"/>
+    <w:lsdException w:name="heading 8" w:semiHidden="1" w:uiPriority="9" w:unhideWhenUsed="1" w:qFormat="1"/>
+    <w:lsdException w:name="heading 9" w:semiHidden="1" w:uiPriority="9" w:unhideWhenUsed="1" w:qFormat="1"/>
+    <w:lsdException w:name="index 1" w:semiHidden="1" w:unhideWhenUsed="1"/>
+    <w:lsdException w:name="index 2" w:semiHidden="1" w:unhideWhenUsed="1"/>
+    <w:lsdException w:name="index 3" w:semiHidden="1" w:unhideWhenUsed="1"/>
+    <w:lsdException w:name="index 4" w:semiHidden="1" w:unhideWhenUsed="1"/>
+    <w:lsdException w:name="index 5" w:semiHidden="1" w:unhideWhenUsed="1"/>
+    <w:lsdException w:name="index 6" w:semiHidden="1" w:unhideWhenUsed="1"/>
+    <w:lsdException w:name="index 7" w:semiHidden="1" w:unhideWhenUsed="1"/>
+    <w:lsdException w:name="index 8" w:semiHidden="1" w:unhideWhenUsed="1"/>
+    <w:lsdException w:name="index 9" w:semiHidden="1" w:unhideWhenUsed="1"/>
+    <w:lsdException w:name="toc 1" w:semiHidden="1" w:uiPriority="39" w:unhideWhenUsed="1"/>
+    <w:lsdException w:name="toc 2" w:semiHidden="1" w:uiPriority="39" w:unhideWhenUsed="1"/>
+    <w:lsdException w:name="toc 3" w:semiHidden="1" w:uiPriority="39" w:unhideWhenUsed="1"/>
+    <w:lsdException w:name="toc 4" w:semiHidden="1" w:uiPriority="39" w:unhideWhenUsed="1"/>
+    <w:lsdException w:name="toc 5" w:semiHidden="1" w:uiPriority="39" w:unhideWhenUsed="1"/>
+    <w:lsdException w:name="toc 6" w:semiHidden="1" w:uiPriority="39" w:unhideWhenUsed="1"/>
+    <w:lsdException w:name="toc 7" w:semiHidden="1" w:uiPriority="39" w:unhideWhenUsed="1"/>
+    <w:lsdException w:name="toc 8" w:semiHidden="1" w:uiPriority="39" w:unhideWhenUsed="1"/>
+    <w:lsdException w:name="toc 9" w:semiHidden="1" w:uiPriority="39" w:unhideWhenUsed="1"/>
+    <w:lsdException w:name="Normal Indent" w:semiHidden="1" w:unhideWhenUsed="1"/>
+    <w:lsdException w:name="footnote text" w:semiHidden="1" w:unhideWhenUsed="1"/>
+    <w:lsdException w:name="annotation text" w:semiHidden="1" w:unhideWhenUsed="1"/>
+    <w:lsdException w:name="header" w:semiHidden="1" w:unhideWhenUsed="1"/>
+    <w:lsdException w:name="footer" w:semiHidden="1" w:unhideWhenUsed="1"/>
+    <w:lsdException w:name="index heading" w:semiHidden="1" w:unhideWhenUsed="1"/>
+    <w:lsdException w:name="caption" w:semiHidden="1" w:uiPriority="35" w:unhideWhenUsed="1" w:qFormat="1"/>
+    <w:lsdException w:name="table of figures" w:semiHidden="1" w:unhideWhenUsed="1"/>
+    <w:lsdException w:name="envelope address" w:semiHidden="1" w:unhideWhenUsed="1"/>
+    <w:lsdException w:name="envelope return" w:semiHidden="1" w:unhideWhenUsed="1"/>
+    <w:lsdException w:name="footnote reference" w:semiHidden="1" w:unhideWhenUsed="1"/>
+    <w:lsdException w:name="annotation reference" w:semiHidden="1" w:unhideWhenUsed="1"/>
+    <w:lsdException w:name="line number" w:semiHidden="1" w:unhideWhenUsed="1"/>
+    <w:lsdException w:name="page number" w:semiHidden="1" w:unhideWhenUsed="1"/>
+    <w:lsdException w:name="endnote reference" w:semiHidden="1" w:unhideWhenUsed="1"/>
+    <w:lsdException w:name="endnote text" w:semiHidden="1" w:unhideWhenUsed="1"/>
+    <w:lsdException w:name="table of authorities" w:semiHidden="1" w:unhideWhenUsed="1"/>
+    <w:lsdException w:name="macro" w:semiHidden="1" w:unhideWhenUsed="1"/>
+    <w:lsdException w:name="toa heading" w:semiHidden="1" w:unhideWhenUsed="1"/>
+    <w:lsdException w:name="List" w:semiHidden="1" w:unhideWhenUsed="1"/>
+    <w:lsdException w:name="List Bullet" w:semiHidden="1" w:unhideWhenUsed="1"/>
+    <w:lsdException w:name="List Number" w:semiHidden="1" w:unhideWhenUsed="1"/>
+    <w:lsdException w:name="List 2" w:semiHidden="1" w:unhideWhenUsed="1"/>
+    <w:lsdException w:name="List 3" w:semiHidden="1" w:unhideWhenUsed="1"/>
+    <w:lsdException w:name="List 4" w:semiHidden="1" w:unhideWhenUsed="1"/>
+    <w:lsdException w:name="List 5" w:semiHidden="1" w:unhideWhenUsed="1"/>
+    <w:lsdException w:name="List Bullet 2" w:semiHidden="1" w:unhideWhenUsed="1"/>
+    <w:lsdException w:name="List Bullet 3" w:semiHidden="1" w:unhideWhenUsed="1"/>
+    <w:lsdException w:name="List Bullet 4" w:semiHidden="1" w:unhideWhenUsed="1"/>
+    <w:lsdException w:name="List Bullet 5" w:semiHidden="1" w:unhideWhenUsed="1"/>
+    <w:lsdException w:name="List Number 2" w:semiHidden="1" w:unhideWhenUsed="1"/>
+    <w:lsdException w:name="List Number 3" w:semiHidden="1" w:unhideWhenUsed="1"/>
+    <w:lsdException w:name="List Number 4" w:semiHidden="1" w:unhideWhenUsed="1"/>
+    <w:lsdException w:name="List Number 5" w:semiHidden="1" w:unhideWhenUsed="1"/>
+    <w:lsdException w:name="Title" w:uiPriority="10" w:qFormat="1"/>
+    <w:lsdException w:name="Closing" w:semiHidden="1" w:unhideWhenUsed="1"/>
+    <w:lsdException w:name="Signature" w:semiHidden="1" w:unhideWhenUsed="1"/>
+    <w:lsdException w:name="Default Paragraph Font" w:semiHidden="1" w:uiPriority="1" w:unhideWhenUsed="1"/>
+    <w:lsdException w:name="Body Text" w:semiHidden="1" w:unhideWhenUsed="1"/>
+    <w:lsdException w:name="Body Text Indent" w:semiHidden="1" w:unhideWhenUsed="1"/>
+    <w:lsdException w:name="List Continue" w:semiHidden="1" w:unhideWhenUsed="1"/>
+    <w:lsdException w:name="List Continue 2" w:semiHidden="1" w:unhideWhenUsed="1"/>
+    <w:lsdException w:name="List Continue 3" w:semiHidden="1" w:unhideWhenUsed="1"/>
+    <w:lsdException w:name="List Continue 4" w:semiHidden="1" w:unhideWhenUsed="1"/>
+    <w:lsdException w:name="List Continue 5" w:semiHidden="1" w:unhideWhenUsed="1"/>
+    <w:lsdException w:name="Message Header" w:semiHidden="1" w:unhideWhenUsed="1"/>
+    <w:lsdException w:name="Subtitle" w:uiPriority="11" w:qFormat="1"/>
+    <w:lsdException w:name="Salutation" w:semiHidden="1" w:unhideWhenUsed="1"/>
+    <w:lsdException w:name="Date" w:semiHidden="1" w:unhideWhenUsed="1"/>
+    <w:lsdException w:name="Body Text First Indent" w:semiHidden="1" w:unhideWhenUsed="1"/>
+    <w:lsdException w:name="Body Text First Indent 2" w:semiHidden="1" w:unhideWhenUsed="1"/>
+    <w:lsdException w:name="Note Heading" w:semiHidden="1" w:unhideWhenUsed="1"/>
+    <w:lsdException w:name="Body Text 2" w:semiHidden="1" w:unhideWhenUsed="1"/>
+    <w:lsdException w:name="Body Text 3" w:semiHidden="1" w:unhideWhenUsed="1"/>
+    <w:lsdException w:name="Body Text Indent 2" w:semiHidden="1" w:unhideWhenUsed="1"/>
+    <w:lsdException w:name="Body Text Indent 3" w:semiHidden="1" w:unhideWhenUsed="1"/>
+    <w:lsdException w:name="Block Text" w:semiHidden="1" w:unhideWhenUsed="1"/>
+    <w:lsdException w:name="Hyperlink" w:semiHidden="1" w:unhideWhenUsed="1"/>
+    <w:lsdException w:name="FollowedHyperlink" w:semiHidden="1" w:unhideWhenUsed="1"/>
+    <w:lsdException w:name="Strong" w:uiPriority="22" w:qFormat="1"/>
+    <w:lsdException w:name="Emphasis" w:uiPriority="20" w:qFormat="1"/>
+    <w:lsdException w:name="Document Map" w:semiHidden="1" w:unhideWhenUsed="1"/>
+    <w:lsdException w:name="Plain Text" w:semiHidden="1" w:unhideWhenUsed="1"/>
+    <w:lsdException w:name="E-mail Signature" w:semiHidden="1" w:unhideWhenUsed="1"/>
+    <w:lsdException w:name="HTML Top of Form" w:semiHidden="1" w:unhideWhenUsed="1"/>
+    <w:lsdException w:name="HTML Bottom of Form" w:semiHidden="1" w:unhideWhenUsed="1"/>
+    <w:lsdException w:name="Normal (Web)" w:semiHidden="1" w:unhideWhenUsed="1"/>
+    <w:lsdException w:name="HTML Acronym" w:semiHidden="1" w:unhideWhenUsed="1"/>
+    <w:lsdException w:name="HTML Address" w:semiHidden="1" w:unhideWhenUsed="1"/>
+    <w:lsdException w:name="HTML Cite" w:semiHidden="1" w:unhideWhenUsed="1"/>
+    <w:lsdException w:name="HTML Code" w:semiHidden="1" w:unhideWhenUsed="1"/>
+    <w:lsdException w:name="HTML Definition" w:semiHidden="1" w:unhideWhenUsed="1"/>
+    <w:lsdException w:name="HTML Keyboard" w:semiHidden="1" w:unhideWhenUsed="1"/>
+    <w:lsdException w:name="HTML Preformatted" w:semiHidden="1" w:unhideWhenUsed="1"/>
+    <w:lsdException w:name="HTML Sample" w:semiHidden="1" w:unhideWhenUsed="1"/>
+    <w:lsdException w:name="HTML Typewriter" w:semiHidden="1" w:unhideWhenUsed="1"/>
+    <w:lsdException w:name="HTML Variable" w:semiHidden="1" w:unhideWhenUsed="1"/>
+    <w:lsdException w:name="Normal Table" w:semiHidden="1" w:unhideWhenUsed="1"/>
+    <w:lsdException w:name="annotation subject" w:semiHidden="1" w:unhideWhenUsed="1"/>
+    <w:lsdException w:name="No List" w:semiHidden="1" w:unhideWhenUsed="1"/>
+    <w:lsdException w:name="Outline List 1" w:semiHidden="1" w:unhideWhenUsed="1"/>
+    <w:lsdException w:name="Outline List 2" w:semiHidden="1" w:unhideWhenUsed="1"/>
+    <w:lsdException w:name="Outline List 3" w:semiHidden="1" w:unhideWhenUsed="1"/>
+    <w:lsdException w:name="Table Simple 1" w:semiHidden="1" w:unhideWhenUsed="1"/>
+    <w:lsdException w:name="Table Simple 2" w:semiHidden="1" w:unhideWhenUsed="1"/>
+    <w:lsdException w:name="Table Simple 3" w:semiHidden="1" w:unhideWhenUsed="1"/>
+    <w:lsdException w:name="Table Classic 1" w:semiHidden="1" w:unhideWhenUsed="1"/>
+    <w:lsdException w:name="Table Classic 2" w:semiHidden="1" w:unhideWhenUsed="1"/>
+    <w:lsdException w:name="Table Classic 3" w:semiHidden="1" w:unhideWhenUsed="1"/>
+    <w:lsdException w:name="Table Classic 4" w:semiHidden="1" w:unhideWhenUsed="1"/>
+    <w:lsdException w:name="Table Colorful 1" w:semiHidden="1" w:unhideWhenUsed="1"/>
+    <w:lsdException w:name="Table Colorful 2" w:semiHidden="1" w:unhideWhenUsed="1"/>
+    <w:lsdException w:name="Table Colorful 3" w:semiHidden="1" w:unhideWhenUsed="1"/>
+    <w:lsdException w:name="Table Columns 1" w:semiHidden="1" w:unhideWhenUsed="1"/>
+    <w:lsdException w:name="Table Columns 2" w:semiHidden="1" w:unhideWhenUsed="1"/>
+    <w:lsdException w:name="Table Columns 3" w:semiHidden="1" w:unhideWhenUsed="1"/>
+    <w:lsdException w:name="Table Columns 4" w:semiHidden="1" w:unhideWhenUsed="1"/>
+    <w:lsdException w:name="Table Columns 5" w:semiHidden="1" w:unhideWhenUsed="1"/>
+    <w:lsdException w:name="Table Grid 1" w:semiHidden="1" w:unhideWhenUsed="1"/>
+    <w:lsdException w:name="Table Grid 2" w:semiHidden="1" w:unhideWhenUsed="1"/>
+    <w:lsdException w:name="Table Grid 3" w:semiHidden="1" w:unhideWhenUsed="1"/>
+    <w:lsdException w:name="Table Grid 4" w:semiHidden="1" w:unhideWhenUsed="1"/>
+    <w:lsdException w:name="Table Grid 5" w:semiHidden="1" w:unhideWhenUsed="1"/>
+    <w:lsdException w:name="Table Grid 6" w:semiHidden="1" w:unhideWhenUsed="1"/>
+    <w:lsdException w:name="Table Grid 7" w:semiHidden="1" w:unhideWhenUsed="1"/>
+    <w:lsdException w:name="Table Grid 8" w:semiHidden="1" w:unhideWhenUsed="1"/>
+    <w:lsdException w:name="Table List 1" w:semiHidden="1" w:unhideWhenUsed="1"/>
+    <w:lsdException w:name="Table List 2" w:semiHidden="1" w:unhideWhenUsed="1"/>
+    <w:lsdException w:name="Table List 3" w:semiHidden="1" w:unhideWhenUsed="1"/>
+    <w:lsdException w:name="Table List 4" w:semiHidden="1" w:unhideWhenUsed="1"/>
+    <w:lsdException w:name="Table List 5" w:semiHidden="1" w:unhideWhenUsed="1"/>
+    <w:lsdException w:name="Table List 6" w:semiHidden="1" w:unhideWhenUsed="1"/>
+    <w:lsdException w:name="Table List 7" w:semiHidden="1" w:unhideWhenUsed="1"/>
+    <w:lsdException w:name="Table List 8" w:semiHidden="1" w:unhideWhenUsed="1"/>
+    <w:lsdException w:name="Table 3D effects 1" w:semiHidden="1" w:unhideWhenUsed="1"/>
+    <w:lsdException w:name="Table 3D effects 2" w:semiHidden="1" w:unhideWhenUsed="1"/>
+    <w:lsdException w:name="Table 3D effects 3" w:semiHidden="1" w:unhideWhenUsed="1"/>
+    <w:lsdException w:name="Table Contemporary" w:semiHidden="1" w:unhideWhenUsed="1"/>
+    <w:lsdException w:name="Table Elegant" w:semiHidden="1" w:unhideWhenUsed="1"/>
+    <w:lsdException w:name="Table Professional" w:semiHidden="1" w:unhideWhenUsed="1"/>
+    <w:lsdException w:name="Table Subtle 1" w:semiHidden="1" w:unhideWhenUsed="1"/>
+    <w:lsdException w:name="Table Subtle 2" w:semiHidden="1" w:unhideWhenUsed="1"/>
+    <w:lsdException w:name="Table Web 1" w:semiHidden="1" w:unhideWhenUsed="1"/>
+    <w:lsdException w:name="Table Web 2" w:semiHidden="1" w:unhideWhenUsed="1"/>
+    <w:lsdException w:name="Table Web 3" w:semiHidden="1" w:unhideWhenUsed="1"/>
+    <w:lsdException w:name="Balloon Text" w:semiHidden="1" w:unhideWhenUsed="1"/>
+    <w:lsdException w:name="Table Grid" w:uiPriority="39"/>
+    <w:lsdException w:name="Table Theme" w:semiHidden="1" w:unhideWhenUsed="1"/>
+    <w:lsdException w:name="Placeholder Text" w:semiHidden="1"/>
+    <w:lsdException w:name="No Spacing" w:uiPriority="1" w:qFormat="1"/>
+    <w:lsdException w:name="Light Shading" w:uiPriority="60"/>
+    <w:lsdException w:name="Light List" w:uiPriority="61"/>
+    <w:lsdException w:name="Light Grid" w:uiPriority="62"/>
+    <w:lsdException w:name="Medium Shading 1" w:uiPriority="63"/>
+    <w:lsdException w:name="Medium Shading 2" w:uiPriority="64"/>
+    <w:lsdException w:name="Medium List 1" w:uiPriority="65"/>
+    <w:lsdException w:name="Medium List 2" w:uiPriority="66"/>
+    <w:lsdException w:name="Medium Grid 1" w:uiPriority="67"/>
+    <w:lsdException w:name="Medium Grid 2" w:uiPriority="68"/>
+    <w:lsdException w:name="Medium Grid 3" w:uiPriority="69"/>
+    <w:lsdException w:name="Dark List" w:uiPriority="70"/>
+    <w:lsdException w:name="Colorful Shading" w:uiPriority="71"/>
+    <w:lsdException w:name="Colorful List" w:uiPriority="72"/>
+    <w:lsdException w:name="Colorful Grid" w:uiPriority="73"/>
+    <w:lsdException w:name="Light Shading Accent 1" w:uiPriority="60"/>
+    <w:lsdException w:name="Light List Accent 1" w:uiPriority="61"/>
+    <w:lsdException w:name="Light Grid Accent 1" w:uiPriority="62"/>
+    <w:lsdException w:name="Medium Shading 1 Accent 1" w:uiPriority="63"/>
+    <w:lsdException w:name="Medium Shading 2 Accent 1" w:uiPriority="64"/>
+    <w:lsdException w:name="Medium List 1 Accent 1" w:uiPriority="65"/>
+    <w:lsdException w:name="Revision" w:semiHidden="1"/>
+    <w:lsdException w:name="List Paragraph" w:uiPriority="34" w:qFormat="1"/>
+    <w:lsdException w:name="Quote" w:uiPriority="29" w:qFormat="1"/>
+    <w:lsdException w:name="Intense Quote" w:uiPriority="30" w:qFormat="1"/>
+    <w:lsdException w:name="Medium List 2 Accent 1" w:uiPriority="66"/>
+    <w:lsdException w:name="Medium Grid 1 Accent 1" w:uiPriority="67"/>
+    <w:lsdException w:name="Medium Grid 2 Accent 1" w:uiPriority="68"/>
+    <w:lsdException w:name="Medium Grid 3 Accent 1" w:uiPriority="69"/>
+    <w:lsdException w:name="Dark List Accent 1" w:uiPriority="70"/>
+    <w:lsdException w:name="Colorful Shading Accent 1" w:uiPriority="71"/>
+    <w:lsdException w:name="Colorful List Accent 1" w:uiPriority="72"/>
+    <w:lsdException w:name="Colorful Grid Accent 1" w:uiPriority="73"/>
+    <w:lsdException w:name="Light Shading Accent 2" w:uiPriority="60"/>
+    <w:lsdException w:name="Light List Accent 2" w:uiPriority="61"/>
+    <w:lsdException w:name="Light Grid Accent 2" w:uiPriority="62"/>
+    <w:lsdException w:name="Medium Shading 1 Accent 2" w:uiPriority="63"/>
+    <w:lsdException w:name="Medium Shading 2 Accent 2" w:uiPriority="64"/>
+    <w:lsdException w:name="Medium List 1 Accent 2" w:uiPriority="65"/>
+    <w:lsdException w:name="Medium List 2 Accent 2" w:uiPriority="66"/>
+    <w:lsdException w:name="Medium Grid 1 Accent 2" w:uiPriority="67"/>
+    <w:lsdException w:name="Medium Grid 2 Accent 2" w:uiPriority="68"/>
+    <w:lsdException w:name="Medium Grid 3 Accent 2" w:uiPriority="69"/>
+    <w:lsdException w:name="Dark List Accent 2" w:uiPriority="70"/>
+    <w:lsdException w:name="Colorful Shading Accent 2" w:uiPriority="71"/>
+    <w:lsdException w:name="Colorful List Accent 2" w:uiPriority="72"/>
+    <w:lsdException w:name="Colorful Grid Accent 2" w:uiPriority="73"/>
+    <w:lsdException w:name="Light Shading Accent 3" w:uiPriority="60"/>
+    <w:lsdException w:name="Light List Accent 3" w:uiPriority="61"/>
+    <w:lsdException w:name="Light Grid Accent 3" w:uiPriority="62"/>
+    <w:lsdException w:name="Medium Shading 1 Accent 3" w:uiPriority="63"/>
+    <w:lsdException w:name="Medium Shading 2 Accent 3" w:uiPriority="64"/>
+    <w:lsdException w:name="Medium List 1 Accent 3" w:uiPriority="65"/>
+    <w:lsdException w:name="Medium List 2 Accent 3" w:uiPriority="66"/>
+    <w:lsdException w:name="Medium Grid 1 Accent 3" w:uiPriority="67"/>
+    <w:lsdException w:name="Medium Grid 2 Accent 3" w:uiPriority="68"/>
+    <w:lsdException w:name="Medium Grid 3 Accent 3" w:uiPriority="69"/>
+    <w:lsdException w:name="Dark List Accent 3" w:uiPriority="70"/>
+    <w:lsdException w:name="Colorful Shading Accent 3" w:uiPriority="71"/>
+    <w:lsdException w:name="Colorful List Accent 3" w:uiPriority="72"/>
+    <w:lsdException w:name="Colorful Grid Accent 3" w:uiPriority="73"/>
+    <w:lsdException w:name="Light Shading Accent 4" w:uiPriority="60"/>
+    <w:lsdException w:name="Light List Accent 4" w:uiPriority="61"/>
+    <w:lsdException w:name="Light Grid Accent 4" w:uiPriority="62"/>
+    <w:lsdException w:name="Medium Shading 1 Accent 4" w:uiPriority="63"/>
+    <w:lsdException w:name="Medium Shading 2 Accent 4" w:uiPriority="64"/>
+    <w:lsdException w:name="Medium List 1 Accent 4" w:uiPriority="65"/>
+    <w:lsdException w:name="Medium List 2 Accent 4" w:uiPriority="66"/>
+    <w:lsdException w:name="Medium Grid 1 Accent 4" w:uiPriority="67"/>
+    <w:lsdException w:name="Medium Grid 2 Accent 4" w:uiPriority="68"/>
+    <w:lsdException w:name="Medium Grid 3 Accent 4" w:uiPriority="69"/>
+    <w:lsdException w:name="Dark List Accent 4" w:uiPriority="70"/>
+    <w:lsdException w:name="Colorful Shading Accent 4" w:uiPriority="71"/>
+    <w:lsdException w:name="Colorful List Accent 4" w:uiPriority="72"/>
+    <w:lsdException w:name="Colorful Grid Accent 4" w:uiPriority="73"/>
+    <w:lsdException w:name="Light Shading Accent 5" w:uiPriority="60"/>
+    <w:lsdException w:name="Light List Accent 5" w:uiPriority="61"/>
+    <w:lsdException w:name="Light Grid Accent 5" w:uiPriority="62"/>
+    <w:lsdException w:name="Medium Shading 1 Accent 5" w:uiPriority="63"/>
+    <w:lsdException w:name="Medium Shading 2 Accent 5" w:uiPriority="64"/>
+    <w:lsdException w:name="Medium List 1 Accent 5" w:uiPriority="65"/>
+    <w:lsdException w:name="Medium List 2 Accent 5" w:uiPriority="66"/>
+    <w:lsdException w:name="Medium Grid 1 Accent 5" w:uiPriority="67"/>
+    <w:lsdException w:name="Medium Grid 2 Accent 5" w:uiPriority="68"/>
+    <w:lsdException w:name="Medium Grid 3 Accent 5" w:uiPriority="69"/>
+    <w:lsdException w:name="Dark List Accent 5" w:uiPriority="70"/>
+    <w:lsdException w:name="Colorful Shading Accent 5" w:uiPriority="71"/>
+    <w:lsdException w:name="Colorful List Accent 5" w:uiPriority="72"/>
+    <w:lsdException w:name="Colorful Grid Accent 5" w:uiPriority="73"/>
+    <w:lsdException w:name="Light Shading Accent 6" w:uiPriority="60"/>
+    <w:lsdException w:name="Light List Accent 6" w:uiPriority="61"/>
+    <w:lsdException w:name="Light Grid Accent 6" w:uiPriority="62"/>
+    <w:lsdException w:name="Medium Shading 1 Accent 6" w:uiPriority="63"/>
+    <w:lsdException w:name="Medium Shading 2 Accent 6" w:uiPriority="64"/>
+    <w:lsdException w:name="Medium List 1 Accent 6" w:uiPriority="65"/>
+    <w:lsdException w:name="Medium List 2 Accent 6" w:uiPriority="66"/>
+    <w:lsdException w:name="Medium Grid 1 Accent 6" w:uiPriority="67"/>
+    <w:lsdException w:name="Medium Grid 2 Accent 6" w:uiPriority="68"/>
+    <w:lsdException w:name="Medium Grid 3 Accent 6" w:uiPriority="69"/>
+    <w:lsdException w:name="Dark List Accent 6" w:uiPriority="70"/>
+    <w:lsdException w:name="Colorful Shading Accent 6" w:uiPriority="71"/>
+    <w:lsdException w:name="Colorful List Accent 6" w:uiPriority="72"/>
+    <w:lsdException w:name="Colorful Grid Accent 6" w:uiPriority="73"/>
+    <w:lsdException w:name="Subtle Emphasis" w:uiPriority="19" w:qFormat="1"/>
+    <w:lsdException w:name="Intense Emphasis" w:uiPriority="21" w:qFormat="1"/>
+    <w:lsdException w:name="Subtle Reference" w:uiPriority="31" w:qFormat="1"/>
+    <w:lsdException w:name="Intense Reference" w:uiPriority="32" w:qFormat="1"/>
+    <w:lsdException w:name="Book Title" w:uiPriority="33" w:qFormat="1"/>
+    <w:lsdException w:name="Bibliography" w:semiHidden="1" w:uiPriority="37" w:unhideWhenUsed="1"/>
+    <w:lsdException w:name="TOC Heading" w:semiHidden="1" w:uiPriority="39" w:unhideWhenUsed="1" w:qFormat="1"/>
+    <w:lsdException w:name="Plain Table 1" w:uiPriority="41"/>
+    <w:lsdException w:name="Plain Table 2" w:uiPriority="42"/>
+    <w:lsdException w:name="Plain Table 3" w:uiPriority="43"/>
+    <w:lsdException w:name="Plain Table 4" w:uiPriority="44"/>
+    <w:lsdException w:name="Plain Table 5" w:uiPriority="45"/>
+    <w:lsdException w:name="Grid Table Light" w:uiPriority="40"/>
+    <w:lsdException w:name="Grid Table 1 Light" w:uiPriority="46"/>
+    <w:lsdException w:name="Grid Table 2" w:uiPriority="47"/>
+    <w:lsdException w:name="Grid Table 3" w:uiPriority="48"/>
+    <w:lsdException w:name="Grid Table 4" w:uiPriority="49"/>
+    <w:lsdException w:name="Grid Table 5 Dark" w:uiPriority="50"/>
+    <w:lsdException w:name="Grid Table 6 Colorful" w:uiPriority="51"/>
+    <w:lsdException w:name="Grid Table 7 Colorful" w:uiPriority="52"/>
+    <w:lsdException w:name="Grid Table 1 Light Accent 1" w:uiPriority="46"/>
+    <w:lsdException w:name="Grid Table 2 Accent 1" w:uiPriority="47"/>
+    <w:lsdException w:name="Grid Table 3 Accent 1" w:uiPriority="48"/>
+    <w:lsdException w:name="Grid Table 4 Accent 1" w:uiPriority="49"/>
+    <w:lsdException w:name="Grid Table 5 Dark Accent 1" w:uiPriority="50"/>
+    <w:lsdException w:name="Grid Table 6 Colorful Accent 1" w:uiPriority="51"/>
+    <w:lsdException w:name="Grid Table 7 Colorful Accent 1" w:uiPriority="52"/>
+    <w:lsdException w:name="Grid Table 1 Light Accent 2" w:uiPriority="46"/>
+    <w:lsdException w:name="Grid Table 2 Accent 2" w:uiPriority="47"/>
+    <w:lsdException w:name="Grid Table 3 Accent 2" w:uiPriority="48"/>
+    <w:lsdException w:name="Grid Table 4 Accent 2" w:uiPriority="49"/>
+    <w:lsdException w:name="Grid Table 5 Dark Accent 2" w:uiPriority="50"/>
+    <w:lsdException w:name="Grid Table 6 Colorful Accent 2" w:uiPriority="51"/>
+    <w:lsdException w:name="Grid Table 7 Colorful Accent 2" w:uiPriority="52"/>
+    <w:lsdException w:name="Grid Table 1 Light Accent 3" w:uiPriority="46"/>
+    <w:lsdException w:name="Grid Table 2 Accent 3" w:uiPriority="47"/>
+    <w:lsdException w:name="Grid Table 3 Accent 3" w:uiPriority="48"/>
+    <w:lsdException w:name="Grid Table 4 Accent 3" w:uiPriority="49"/>
+    <w:lsdException w:name="Grid Table 5 Dark Accent 3" w:uiPriority="50"/>
+    <w:lsdException w:name="Grid Table 6 Colorful Accent 3" w:uiPriority="51"/>
+    <w:lsdException w:name="Grid Table 7 Colorful Accent 3" w:uiPriority="52"/>
+    <w:lsdException w:name="Grid Table 1 Light Accent 4" w:uiPriority="46"/>
+    <w:lsdException w:name="Grid Table 2 Accent 4" w:uiPriority="47"/>
+    <w:lsdException w:name="Grid Table 3 Accent 4" w:uiPriority="48"/>
+    <w:lsdException w:name="Grid Table 4 Accent 4" w:uiPriority="49"/>
+    <w:lsdException w:name="Grid Table 5 Dark Accent 4" w:uiPriority="50"/>
+    <w:lsdException w:name="Grid Table 6 Colorful Accent 4" w:uiPriority="51"/>
+    <w:lsdException w:name="Grid Table 7 Colorful Accent 4" w:uiPriority="52"/>
+    <w:lsdException w:name="Grid Table 1 Light Accent 5" w:uiPriority="46"/>
+    <w:lsdException w:name="Grid Table 2 Accent 5" w:uiPriority="47"/>
+    <w:lsdException w:name="Grid Table 3 Accent 5" w:uiPriority="48"/>
+    <w:lsdException w:name="Grid Table 4 Accent 5" w:uiPriority="49"/>
+    <w:lsdException w:name="Grid Table 5 Dark Accent 5" w:uiPriority="50"/>
+    <w:lsdException w:name="Grid Table 6 Colorful Accent 5" w:uiPriority="51"/>
+    <w:lsdException w:name="Grid Table 7 Colorful Accent 5" w:uiPriority="52"/>
+    <w:lsdException w:name="Grid Table 1 Light Accent 6" w:uiPriority="46"/>
+    <w:lsdException w:name="Grid Table 2 Accent 6" w:uiPriority="47"/>
+    <w:lsdException w:name="Grid Table 3 Accent 6" w:uiPriority="48"/>
+    <w:lsdException w:name="Grid Table 4 Accent 6" w:uiPriority="49"/>
+    <w:lsdException w:name="Grid Table 5 Dark Accent 6" w:uiPriority="50"/>
+    <w:lsdException w:name="Grid Table 6 Colorful Accent 6" w:uiPriority="51"/>
+    <w:lsdException w:name="Grid Table 7 Colorful Accent 6" w:uiPriority="52"/>
+    <w:lsdException w:name="List Table 1 Light" w:uiPriority="46"/>
+    <w:lsdException w:name="List Table 2" w:uiPriority="47"/>
+    <w:lsdException w:name="List Table 3" w:uiPriority="48"/>
+    <w:lsdException w:name="List Table 4" w:uiPriority="49"/>
+    <w:lsdException w:name="List Table 5 Dark" w:uiPriority="50"/>
+    <w:lsdException w:name="List Table 6 Colorful" w:uiPriority="51"/>
+    <w:lsdException w:name="List Table 7 Colorful" w:uiPriority="52"/>
+    <w:lsdException w:name="List Table 1 Light Accent 1" w:uiPriority="46"/>
+    <w:lsdException w:name="List Table 2 Accent 1" w:uiPriority="47"/>
+    <w:lsdException w:name="List Table 3 Accent 1" w:uiPriority="48"/>
+    <w:lsdException w:name="List Table 4 Accent 1" w:uiPriority="49"/>
+    <w:lsdException w:name="List Table 5 Dark Accent 1" w:uiPriority="50"/>
+    <w:lsdException w:name="List Table 6 Colorful Accent 1" w:uiPriority="51"/>
+    <w:lsdException w:name="List Table 7 Colorful Accent 1" w:uiPriority="52"/>
+    <w:lsdException w:name="List Table 1 Light Accent 2" w:uiPriority="46"/>
+    <w:lsdException w:name="List Table 2 Accent 2" w:uiPriority="47"/>
+    <w:lsdException w:name="List Table 3 Accent 2" w:uiPriority="48"/>
+    <w:lsdException w:name="List Table 4 Accent 2" w:uiPriority="49"/>
+    <w:lsdException w:name="List Table 5 Dark Accent 2" w:uiPriority="50"/>
+    <w:lsdException w:name="List Table 6 Colorful Accent 2" w:uiPriority="51"/>
+    <w:lsdException w:name="List Table 7 Colorful Accent 2" w:uiPriority="52"/>
+    <w:lsdException w:name="List Table 1 Light Accent 3" w:uiPriority="46"/>
+    <w:lsdException w:name="List Table 2 Accent 3" w:uiPriority="47"/>
+    <w:lsdException w:name="List Table 3 Accent 3" w:uiPriority="48"/>
+    <w:lsdException w:name="List Table 4 Accent 3" w:uiPriority="49"/>
+    <w:lsdException w:name="List Table 5 Dark Accent 3" w:uiPriority="50"/>
+    <w:lsdException w:name="List Table 6 Colorful Accent 3" w:uiPriority="51"/>
+    <w:lsdException w:name="List Table 7 Colorful Accent 3" w:uiPriority="52"/>
+    <w:lsdException w:name="List Table 1 Light Accent 4" w:uiPriority="46"/>
+    <w:lsdException w:name="List Table 2 Accent 4" w:uiPriority="47"/>
+    <w:lsdException w:name="List Table 3 Accent 4" w:uiPriority="48"/>
+    <w:lsdException w:name="List Table 4 Accent 4" w:uiPriority="49"/>
+    <w:lsdException w:name="List Table 5 Dark Accent 4" w:uiPriority="50"/>
+    <w:lsdException w:name="List Table 6 Colorful Accent 4" w:uiPriority="51"/>
+    <w:lsdException w:name="List Table 7 Colorful Accent 4" w:uiPriority="52"/>
+    <w:lsdException w:name="List Table 1 Light Accent 5" w:uiPriority="46"/>
+    <w:lsdException w:name="List Table 2 Accent 5" w:uiPriority="47"/>
+    <w:lsdException w:name="List Table 3 Accent 5" w:uiPriority="48"/>
+    <w:lsdException w:name="List Table 4 Accent 5" w:uiPriority="49"/>
+    <w:lsdException w:name="List Table 5 Dark Accent 5" w:uiPriority="50"/>
+    <w:lsdException w:name="List Table 6 Colorful Accent 5" w:uiPriority="51"/>
+    <w:lsdException w:name="List Table 7 Colorful Accent 5" w:uiPriority="52"/>
+    <w:lsdException w:name="List Table 1 Light Accent 6" w:uiPriority="46"/>
+    <w:lsdException w:name="List Table 2 Accent 6" w:uiPriority="47"/>
+    <w:lsdException w:name="List Table 3 Accent 6" w:uiPriority="48"/>
+    <w:lsdException w:name="List Table 4 Accent 6" w:uiPriority="49"/>
+    <w:lsdException w:name="List Table 5 Dark Accent 6" w:uiPriority="50"/>
+    <w:lsdException w:name="List Table 6 Colorful Accent 6" w:uiPriority="51"/>
+    <w:lsdException w:name="List Table 7 Colorful Accent 6" w:uiPriority="52"/>
+    <w:lsdException w:name="Mention" w:semiHidden="1" w:unhideWhenUsed="1"/>
+    <w:lsdException w:name="Smart Hyperlink" w:semiHidden="1" w:unhideWhenUsed="1"/>
+    <w:lsdException w:name="Hashtag" w:semiHidden="1" w:unhideWhenUsed="1"/>
+    <w:lsdException w:name="Unresolved Mention" w:semiHidden="1" w:unhideWhenUsed="1"/>
+  </w:latentStyles>
+  <w:style w:type="paragraph" w:default="1" w:styleId="Normal">
+    <w:name w:val="Normal"/>
+    <w:qFormat/>
+  </w:style>
+  <w:style w:type="character" w:default="1" w:styleId="DefaultParagraphFont">
+    <w:name w:val="Default Paragraph Font"/>
+    <w:uiPriority w:val="1"/>
+    <w:semiHidden/>
+    <w:unhideWhenUsed/>
+  </w:style>
+  <w:style w:type="table" w:default="1" w:styleId="TableNormal">
+    <w:name w:val="Normal Table"/>
+    <w:uiPriority w:val="99"/>
+    <w:semiHidden/>
+    <w:unhideWhenUsed/>
+    <w:tblPr>
+      <w:tblInd w:w="0" w:type="dxa"/>
+      <w:tblCellMar>
+        <w:top w:w="0" w:type="dxa"/>
+        <w:left w:w="108" w:type="dxa"/>
+        <w:bottom w:w="0" w:type="dxa"/>
+        <w:right w:w="108" w:type="dxa"/>
+      </w:tblCellMar>
+    </w:tblPr>
+  </w:style>
+  <w:style w:type="numbering" w:default="1" w:styleId="NoList">
+    <w:name w:val="No List"/>
+    <w:uiPriority w:val="99"/>
+    <w:semiHidden/>
+    <w:unhideWhenUsed/>
+  </w:style>
+  <w:style w:type="character" w:styleId="PlaceholderText">
+    <w:name w:val="Placeholder Text"/>
+    <w:basedOn w:val="DefaultParagraphFont"/>
+    <w:uiPriority w:val="99"/>
+    <w:semiHidden/>
+    <w:rsid w:val="004260FC"/>
+    <w:rPr>
+      <w:color w:val="808080"/>
+    </w:rPr>
+  </w:style>
+</w:styles>
+</file>
+
+<file path=word/glossary/webSettings.xml><?xml version="1.0" encoding="utf-8"?>
+<w:webSettings xmlns:mc="http://schemas.openxmlformats.org/markup-compatibility/2006" xmlns:r="http://schemas.openxmlformats.org/officeDocument/2006/relationships" xmlns:w="http://schemas.openxmlformats.org/wordprocessingml/2006/main" xmlns:w14="http://schemas.microsoft.com/office/word/2010/wordml" xmlns:w15="http://schemas.microsoft.com/office/word/2012/wordml" xmlns:w16cid="http://schemas.microsoft.com/office/word/2016/wordml/cid" xmlns:w16se="http://schemas.microsoft.com/office/word/2015/wordml/symex" mc:Ignorable="w14 w15 w16se w16cid">
+  <w:optimizeForBrowser/>
+  <w:allowPNG/>
+</w:webSettings>
+</file>
+
 <file path=word/theme/theme1.xml><?xml version="1.0" encoding="utf-8"?>
 <a:theme xmlns:a="http://schemas.openxmlformats.org/drawingml/2006/main" name="Office Theme">
   <a:themeElements>
@@ -54456,7 +55190,7 @@
 </file>
 
 <file path=customXml/itemProps1.xml><?xml version="1.0" encoding="utf-8"?>
-<ds:datastoreItem xmlns:ds="http://schemas.openxmlformats.org/officeDocument/2006/customXml" ds:itemID="{94BD184E-E84D-408F-A8A6-EBE3751981B6}">
+<ds:datastoreItem xmlns:ds="http://schemas.openxmlformats.org/officeDocument/2006/customXml" ds:itemID="{B2C38339-D89F-46BD-AD37-7DAF27C939C5}">
   <ds:schemaRefs>
     <ds:schemaRef ds:uri="http://schemas.openxmlformats.org/officeDocument/2006/bibliography"/>
   </ds:schemaRefs>

</xml_diff>

<commit_message>
added predicted excel file
</commit_message>
<xml_diff>
--- a/CAB301 Assignment 2.docx
+++ b/CAB301 Assignment 2.docx
@@ -2225,6 +2225,7 @@
         <w:t xml:space="preserve"> </w:t>
       </w:r>
     </w:p>
+    <w:p/>
     <w:p>
       <w:pPr>
         <w:rPr>
@@ -2263,7 +2264,6 @@
           <w:sz w:val="28"/>
           <w:szCs w:val="24"/>
         </w:rPr>
-        <w:lastRenderedPageBreak/>
         <w:t>3</w:t>
       </w:r>
       <w:r>
@@ -2645,8 +2645,6 @@
       <w:r>
         <w:t>.</w:t>
       </w:r>
-      <w:bookmarkStart w:id="0" w:name="_GoBack"/>
-      <w:bookmarkEnd w:id="0"/>
     </w:p>
     <w:p>
       <w:pPr>
@@ -2997,6 +2995,7 @@
     </w:p>
     <w:p>
       <w:r>
+        <w:lastRenderedPageBreak/>
         <w:t xml:space="preserve">To test the </w:t>
       </w:r>
       <w:r>
@@ -3036,7 +3035,6 @@
         <w:t xml:space="preserve"> runs three tests for each array size ranging from one to ten. Each test generates a new </w:t>
       </w:r>
       <w:r>
-        <w:lastRenderedPageBreak/>
         <w:t xml:space="preserve">unique </w:t>
       </w:r>
       <w:r>
@@ -3096,8 +3094,8 @@
         <w:t>edian:</w:t>
       </w:r>
     </w:p>
-    <w:bookmarkStart w:id="1" w:name="_MON_1587886991"/>
-    <w:bookmarkEnd w:id="1"/>
+    <w:bookmarkStart w:id="0" w:name="_MON_1587886991"/>
+    <w:bookmarkEnd w:id="0"/>
     <w:p>
       <w:r>
         <w:rPr>
@@ -3127,7 +3125,7 @@
           <v:shape id="_x0000_i1025" type="#_x0000_t75" style="width:452.5pt;height:172pt" o:ole="">
             <v:imagedata r:id="rId8" o:title=""/>
           </v:shape>
-          <o:OLEObject Type="Embed" ProgID="Word.OpenDocumentText.12" ShapeID="_x0000_i1025" DrawAspect="Content" ObjectID="_1588012957" r:id="rId9"/>
+          <o:OLEObject Type="Embed" ProgID="Word.OpenDocumentText.12" ShapeID="_x0000_i1025" DrawAspect="Content" ObjectID="_1588050634" r:id="rId9"/>
         </w:object>
       </w:r>
     </w:p>
@@ -3487,6 +3485,7 @@
           <w:sz w:val="19"/>
           <w:szCs w:val="19"/>
         </w:rPr>
+        <w:lastRenderedPageBreak/>
         <w:t>Sorted</w:t>
       </w:r>
       <w:r>
@@ -3495,16 +3494,7 @@
           <w:sz w:val="19"/>
           <w:szCs w:val="19"/>
         </w:rPr>
-        <w:t xml:space="preserve">: [161, 294, 383, 437, 632, 636, 978, 1013, 1048, 1146, 1329, 1367, 1464, 1618, 1702, 1870, 2142, 2735, 2825, 2944, 2975, 3108, 3392, 3427, 3485, 3566, 3701, 3802, 3829, 4008, 4031, 4091, 4316, 4650, 4847, 4922, 5108, 5455, 5563, 5571, 5737, 5977, 6031, 6055, </w:t>
-      </w:r>
-      <w:r>
-        <w:rPr>
-          <w:rFonts w:ascii="Consolas" w:hAnsi="Consolas"/>
-          <w:sz w:val="19"/>
-          <w:szCs w:val="19"/>
-        </w:rPr>
-        <w:lastRenderedPageBreak/>
-        <w:t>6084, 6216, 6306, 6651, 6838, 6967, 7108, 7307, 7424, 7817, 7901, 8153, 8275, 8380, 8458, 8489, 8616, 8629, 8687, 9130, 9178, 9250, 9310, 9329, 9571, 9680, 9911, ]</w:t>
+        <w:t>: [161, 294, 383, 437, 632, 636, 978, 1013, 1048, 1146, 1329, 1367, 1464, 1618, 1702, 1870, 2142, 2735, 2825, 2944, 2975, 3108, 3392, 3427, 3485, 3566, 3701, 3802, 3829, 4008, 4031, 4091, 4316, 4650, 4847, 4922, 5108, 5455, 5563, 5571, 5737, 5977, 6031, 6055, 6084, 6216, 6306, 6651, 6838, 6967, 7108, 7307, 7424, 7817, 7901, 8153, 8275, 8380, 8458, 8489, 8616, 8629, 8687, 9130, 9178, 9250, 9310, 9329, 9571, 9680, 9911, ]</w:t>
       </w:r>
     </w:p>
     <w:p>
@@ -3877,7 +3867,11 @@
         <w:t>See appendix I</w:t>
       </w:r>
       <w:r>
-        <w:t>]. Starting from zero, we continuously increment the variable by one in each iteration of the</w:t>
+        <w:t xml:space="preserve">]. Starting from zero, we continuously increment the variable by one in each </w:t>
+      </w:r>
+      <w:r>
+        <w:lastRenderedPageBreak/>
+        <w:t>iteration of the</w:t>
       </w:r>
       <w:r>
         <w:t xml:space="preserve"> inner</w:t>
@@ -3964,7 +3958,6 @@
         <w:rPr>
           <w:b/>
         </w:rPr>
-        <w:lastRenderedPageBreak/>
         <w:t>4.1.3 Calculating the counter’s average</w:t>
       </w:r>
     </w:p>
@@ -4750,6 +4743,7 @@
     </w:p>
     <w:p>
       <w:r>
+        <w:lastRenderedPageBreak/>
         <w:t>The expe</w:t>
       </w:r>
       <w:r>
@@ -4816,11 +4810,7 @@
         <w:t xml:space="preserve"> array size. </w:t>
       </w:r>
       <w:r>
-        <w:t xml:space="preserve">This brute </w:t>
-      </w:r>
-      <w:r>
-        <w:lastRenderedPageBreak/>
-        <w:t xml:space="preserve">force line almost matches the graph in </w:t>
+        <w:t xml:space="preserve">This brute force line almost matches the graph in </w:t>
       </w:r>
       <w:r>
         <w:rPr>
@@ -5472,8 +5462,8 @@
         <w:t xml:space="preserve"> May 2018].</w:t>
       </w:r>
     </w:p>
-    <w:bookmarkStart w:id="2" w:name="_MON_1587886326"/>
-    <w:bookmarkEnd w:id="2"/>
+    <w:bookmarkStart w:id="1" w:name="_MON_1587886326"/>
+    <w:bookmarkEnd w:id="1"/>
     <w:p>
       <w:pPr>
         <w:rPr>
@@ -5490,7 +5480,7 @@
           <v:shape id="_x0000_i1026" type="#_x0000_t75" style="width:452.5pt;height:228.5pt" o:ole="">
             <v:imagedata r:id="rId10" o:title=""/>
           </v:shape>
-          <o:OLEObject Type="Embed" ProgID="Word.OpenDocumentText.12" ShapeID="_x0000_i1026" DrawAspect="Content" ObjectID="_1588012958" r:id="rId11"/>
+          <o:OLEObject Type="Embed" ProgID="Word.OpenDocumentText.12" ShapeID="_x0000_i1026" DrawAspect="Content" ObjectID="_1588050635" r:id="rId11"/>
         </w:object>
       </w:r>
     </w:p>
@@ -5542,8 +5532,8 @@
         </w:rPr>
       </w:pPr>
     </w:p>
-    <w:bookmarkStart w:id="3" w:name="_MON_1585917120"/>
-    <w:bookmarkEnd w:id="3"/>
+    <w:bookmarkStart w:id="2" w:name="_MON_1585917120"/>
+    <w:bookmarkEnd w:id="2"/>
     <w:p>
       <w:pPr>
         <w:rPr>
@@ -5560,7 +5550,7 @@
           <v:shape id="_x0000_i1027" type="#_x0000_t75" style="width:452.5pt;height:388pt" o:ole="">
             <v:imagedata r:id="rId12" o:title=""/>
           </v:shape>
-          <o:OLEObject Type="Embed" ProgID="Word.OpenDocumentText.12" ShapeID="_x0000_i1027" DrawAspect="Content" ObjectID="_1588012959" r:id="rId13"/>
+          <o:OLEObject Type="Embed" ProgID="Word.OpenDocumentText.12" ShapeID="_x0000_i1027" DrawAspect="Content" ObjectID="_1588050636" r:id="rId13"/>
         </w:object>
       </w:r>
     </w:p>
@@ -15012,13 +15002,13 @@
           <w:noProof/>
         </w:rPr>
         <w:drawing>
-          <wp:inline distT="0" distB="0" distL="0" distR="0" wp14:anchorId="1914035A" wp14:editId="5B766305">
-            <wp:extent cx="5829300" cy="3905250"/>
-            <wp:effectExtent l="0" t="0" r="0" b="0"/>
-            <wp:docPr id="3" name="Chart 3">
+          <wp:inline distT="0" distB="0" distL="0" distR="0" wp14:anchorId="3776189C" wp14:editId="489ADCC8">
+            <wp:extent cx="5864226" cy="3975100"/>
+            <wp:effectExtent l="0" t="0" r="3175" b="6350"/>
+            <wp:docPr id="4" name="Chart 4">
               <a:extLst xmlns:a="http://schemas.openxmlformats.org/drawingml/2006/main">
                 <a:ext uri="{FF2B5EF4-FFF2-40B4-BE49-F238E27FC236}">
-                  <a16:creationId xmlns:a16="http://schemas.microsoft.com/office/drawing/2014/main" id="{30565B41-B9DA-41DA-8D2A-A2A187A4293F}"/>
+                  <a16:creationId xmlns:a16="http://schemas.microsoft.com/office/drawing/2014/main" id="{E1F1878C-33AE-439A-83F9-57C972965047}"/>
                 </a:ext>
               </a:extLst>
             </wp:docPr>
@@ -15031,6 +15021,8 @@
           </wp:inline>
         </w:drawing>
       </w:r>
+      <w:bookmarkStart w:id="3" w:name="_GoBack"/>
+      <w:bookmarkEnd w:id="3"/>
     </w:p>
     <w:p>
       <w:pPr>
@@ -15150,7 +15142,6 @@
           <w:sz w:val="28"/>
           <w:szCs w:val="28"/>
         </w:rPr>
-        <w:lastRenderedPageBreak/>
         <w:t>Appendix I – Counting the basic operations</w:t>
       </w:r>
     </w:p>
@@ -18621,6 +18612,7 @@
           <w:szCs w:val="18"/>
           <w:bdr w:val="none" w:sz="0" w:space="0" w:color="auto" w:frame="1"/>
         </w:rPr>
+        <w:lastRenderedPageBreak/>
         <w:t>        </w:t>
       </w:r>
       <w:r>
@@ -18719,7 +18711,6 @@
           <w:szCs w:val="18"/>
           <w:bdr w:val="none" w:sz="0" w:space="0" w:color="auto" w:frame="1"/>
         </w:rPr>
-        <w:lastRenderedPageBreak/>
         <w:t>            n = </w:t>
       </w:r>
       <w:proofErr w:type="spellStart"/>
@@ -22404,7 +22395,6 @@
           <w:sz w:val="28"/>
           <w:szCs w:val="28"/>
         </w:rPr>
-        <w:lastRenderedPageBreak/>
         <w:t>Appendix J – Execution Time</w:t>
       </w:r>
     </w:p>
@@ -25889,6 +25879,7 @@
           <w:szCs w:val="18"/>
           <w:bdr w:val="none" w:sz="0" w:space="0" w:color="auto" w:frame="1"/>
         </w:rPr>
+        <w:lastRenderedPageBreak/>
         <w:t>    </w:t>
       </w:r>
       <w:proofErr w:type="gramStart"/>
@@ -26148,7 +26139,6 @@
           <w:szCs w:val="18"/>
           <w:bdr w:val="none" w:sz="0" w:space="0" w:color="auto" w:frame="1"/>
         </w:rPr>
-        <w:lastRenderedPageBreak/>
         <w:t>        </w:t>
       </w:r>
       <w:r>
@@ -29643,7 +29633,6 @@
           <w:sz w:val="28"/>
           <w:szCs w:val="28"/>
         </w:rPr>
-        <w:lastRenderedPageBreak/>
         <w:t xml:space="preserve">Appendix K – Experimental results for the </w:t>
       </w:r>
       <w:r>
@@ -49938,8 +49927,13 @@
             </a:pPr>
             <a:r>
               <a:rPr lang="en-US"/>
-              <a:t>Brute Force Prediction</a:t>
+              <a:t>Predicted</a:t>
             </a:r>
+            <a:r>
+              <a:rPr lang="en-US" baseline="0"/>
+              <a:t> average-case</a:t>
+            </a:r>
+            <a:endParaRPr lang="en-US"/>
           </a:p>
         </c:rich>
       </c:tx>
@@ -49974,15 +49968,36 @@
     </c:title>
     <c:autoTitleDeleted val="0"/>
     <c:plotArea>
-      <c:layout/>
+      <c:layout>
+        <c:manualLayout>
+          <c:layoutTarget val="inner"/>
+          <c:xMode val="edge"/>
+          <c:yMode val="edge"/>
+          <c:x val="0.11758346284744142"/>
+          <c:y val="0.11849840255591054"/>
+          <c:w val="0.6158099977729371"/>
+          <c:h val="0.74559658876506252"/>
+        </c:manualLayout>
+      </c:layout>
       <c:lineChart>
         <c:grouping val="standard"/>
         <c:varyColors val="0"/>
         <c:ser>
           <c:idx val="0"/>
           <c:order val="0"/>
+          <c:tx>
+            <c:strRef>
+              <c:f>Sheet1!$B$1</c:f>
+              <c:strCache>
+                <c:ptCount val="1"/>
+                <c:pt idx="0">
+                  <c:v>Brute Force Median Prediction</c:v>
+                </c:pt>
+              </c:strCache>
+            </c:strRef>
+          </c:tx>
           <c:spPr>
-            <a:ln w="25400" cap="rnd">
+            <a:ln w="28575" cap="rnd">
               <a:solidFill>
                 <a:schemeClr val="accent1"/>
               </a:solidFill>
@@ -49991,23 +50006,11 @@
             <a:effectLst/>
           </c:spPr>
           <c:marker>
-            <c:symbol val="circle"/>
-            <c:size val="5"/>
-            <c:spPr>
-              <a:solidFill>
-                <a:schemeClr val="accent1"/>
-              </a:solidFill>
-              <a:ln w="3175">
-                <a:solidFill>
-                  <a:schemeClr val="accent1"/>
-                </a:solidFill>
-              </a:ln>
-              <a:effectLst/>
-            </c:spPr>
+            <c:symbol val="none"/>
           </c:marker>
           <c:val>
             <c:numRef>
-              <c:f>'[Basic operation.xlsx]Sheet1'!$E$50:$E$149</c:f>
+              <c:f>Sheet1!$B$2:$B$101</c:f>
               <c:numCache>
                 <c:formatCode>General</c:formatCode>
                 <c:ptCount val="100"/>
@@ -50317,7 +50320,349 @@
           <c:smooth val="0"/>
           <c:extLst>
             <c:ext xmlns:c16="http://schemas.microsoft.com/office/drawing/2014/chart" uri="{C3380CC4-5D6E-409C-BE32-E72D297353CC}">
-              <c16:uniqueId val="{00000000-DB76-4D88-BEA7-0135B1DE73C0}"/>
+              <c16:uniqueId val="{00000000-CD29-4FEE-8751-3E5F46C0E5F6}"/>
+            </c:ext>
+          </c:extLst>
+        </c:ser>
+        <c:ser>
+          <c:idx val="1"/>
+          <c:order val="1"/>
+          <c:tx>
+            <c:strRef>
+              <c:f>Sheet1!$C$1</c:f>
+              <c:strCache>
+                <c:ptCount val="1"/>
+                <c:pt idx="0">
+                  <c:v>Median Prediction</c:v>
+                </c:pt>
+              </c:strCache>
+            </c:strRef>
+          </c:tx>
+          <c:spPr>
+            <a:ln w="28575" cap="rnd">
+              <a:solidFill>
+                <a:schemeClr val="accent2"/>
+              </a:solidFill>
+              <a:round/>
+            </a:ln>
+            <a:effectLst/>
+          </c:spPr>
+          <c:marker>
+            <c:symbol val="none"/>
+          </c:marker>
+          <c:val>
+            <c:numRef>
+              <c:f>Sheet1!$C$2:$C$101</c:f>
+              <c:numCache>
+                <c:formatCode>General</c:formatCode>
+                <c:ptCount val="100"/>
+                <c:pt idx="0">
+                  <c:v>4</c:v>
+                </c:pt>
+                <c:pt idx="1">
+                  <c:v>8</c:v>
+                </c:pt>
+                <c:pt idx="2">
+                  <c:v>12</c:v>
+                </c:pt>
+                <c:pt idx="3">
+                  <c:v>16</c:v>
+                </c:pt>
+                <c:pt idx="4">
+                  <c:v>20</c:v>
+                </c:pt>
+                <c:pt idx="5">
+                  <c:v>24</c:v>
+                </c:pt>
+                <c:pt idx="6">
+                  <c:v>28</c:v>
+                </c:pt>
+                <c:pt idx="7">
+                  <c:v>32</c:v>
+                </c:pt>
+                <c:pt idx="8">
+                  <c:v>36</c:v>
+                </c:pt>
+                <c:pt idx="9">
+                  <c:v>40</c:v>
+                </c:pt>
+                <c:pt idx="10">
+                  <c:v>44</c:v>
+                </c:pt>
+                <c:pt idx="11">
+                  <c:v>48</c:v>
+                </c:pt>
+                <c:pt idx="12">
+                  <c:v>52</c:v>
+                </c:pt>
+                <c:pt idx="13">
+                  <c:v>56</c:v>
+                </c:pt>
+                <c:pt idx="14">
+                  <c:v>60</c:v>
+                </c:pt>
+                <c:pt idx="15">
+                  <c:v>64</c:v>
+                </c:pt>
+                <c:pt idx="16">
+                  <c:v>68</c:v>
+                </c:pt>
+                <c:pt idx="17">
+                  <c:v>72</c:v>
+                </c:pt>
+                <c:pt idx="18">
+                  <c:v>76</c:v>
+                </c:pt>
+                <c:pt idx="19">
+                  <c:v>80</c:v>
+                </c:pt>
+                <c:pt idx="20">
+                  <c:v>84</c:v>
+                </c:pt>
+                <c:pt idx="21">
+                  <c:v>88</c:v>
+                </c:pt>
+                <c:pt idx="22">
+                  <c:v>92</c:v>
+                </c:pt>
+                <c:pt idx="23">
+                  <c:v>96</c:v>
+                </c:pt>
+                <c:pt idx="24">
+                  <c:v>100</c:v>
+                </c:pt>
+                <c:pt idx="25">
+                  <c:v>104</c:v>
+                </c:pt>
+                <c:pt idx="26">
+                  <c:v>108</c:v>
+                </c:pt>
+                <c:pt idx="27">
+                  <c:v>112</c:v>
+                </c:pt>
+                <c:pt idx="28">
+                  <c:v>116</c:v>
+                </c:pt>
+                <c:pt idx="29">
+                  <c:v>120</c:v>
+                </c:pt>
+                <c:pt idx="30">
+                  <c:v>124</c:v>
+                </c:pt>
+                <c:pt idx="31">
+                  <c:v>128</c:v>
+                </c:pt>
+                <c:pt idx="32">
+                  <c:v>132</c:v>
+                </c:pt>
+                <c:pt idx="33">
+                  <c:v>136</c:v>
+                </c:pt>
+                <c:pt idx="34">
+                  <c:v>140</c:v>
+                </c:pt>
+                <c:pt idx="35">
+                  <c:v>144</c:v>
+                </c:pt>
+                <c:pt idx="36">
+                  <c:v>148</c:v>
+                </c:pt>
+                <c:pt idx="37">
+                  <c:v>152</c:v>
+                </c:pt>
+                <c:pt idx="38">
+                  <c:v>156</c:v>
+                </c:pt>
+                <c:pt idx="39">
+                  <c:v>160</c:v>
+                </c:pt>
+                <c:pt idx="40">
+                  <c:v>164</c:v>
+                </c:pt>
+                <c:pt idx="41">
+                  <c:v>168</c:v>
+                </c:pt>
+                <c:pt idx="42">
+                  <c:v>172</c:v>
+                </c:pt>
+                <c:pt idx="43">
+                  <c:v>176</c:v>
+                </c:pt>
+                <c:pt idx="44">
+                  <c:v>180</c:v>
+                </c:pt>
+                <c:pt idx="45">
+                  <c:v>184</c:v>
+                </c:pt>
+                <c:pt idx="46">
+                  <c:v>188</c:v>
+                </c:pt>
+                <c:pt idx="47">
+                  <c:v>192</c:v>
+                </c:pt>
+                <c:pt idx="48">
+                  <c:v>196</c:v>
+                </c:pt>
+                <c:pt idx="49">
+                  <c:v>200</c:v>
+                </c:pt>
+                <c:pt idx="50">
+                  <c:v>204</c:v>
+                </c:pt>
+                <c:pt idx="51">
+                  <c:v>208</c:v>
+                </c:pt>
+                <c:pt idx="52">
+                  <c:v>212</c:v>
+                </c:pt>
+                <c:pt idx="53">
+                  <c:v>216</c:v>
+                </c:pt>
+                <c:pt idx="54">
+                  <c:v>220</c:v>
+                </c:pt>
+                <c:pt idx="55">
+                  <c:v>224</c:v>
+                </c:pt>
+                <c:pt idx="56">
+                  <c:v>228</c:v>
+                </c:pt>
+                <c:pt idx="57">
+                  <c:v>232</c:v>
+                </c:pt>
+                <c:pt idx="58">
+                  <c:v>236</c:v>
+                </c:pt>
+                <c:pt idx="59">
+                  <c:v>240</c:v>
+                </c:pt>
+                <c:pt idx="60">
+                  <c:v>244</c:v>
+                </c:pt>
+                <c:pt idx="61">
+                  <c:v>248</c:v>
+                </c:pt>
+                <c:pt idx="62">
+                  <c:v>252</c:v>
+                </c:pt>
+                <c:pt idx="63">
+                  <c:v>256</c:v>
+                </c:pt>
+                <c:pt idx="64">
+                  <c:v>260</c:v>
+                </c:pt>
+                <c:pt idx="65">
+                  <c:v>264</c:v>
+                </c:pt>
+                <c:pt idx="66">
+                  <c:v>268</c:v>
+                </c:pt>
+                <c:pt idx="67">
+                  <c:v>272</c:v>
+                </c:pt>
+                <c:pt idx="68">
+                  <c:v>276</c:v>
+                </c:pt>
+                <c:pt idx="69">
+                  <c:v>280</c:v>
+                </c:pt>
+                <c:pt idx="70">
+                  <c:v>284</c:v>
+                </c:pt>
+                <c:pt idx="71">
+                  <c:v>288</c:v>
+                </c:pt>
+                <c:pt idx="72">
+                  <c:v>292</c:v>
+                </c:pt>
+                <c:pt idx="73">
+                  <c:v>296</c:v>
+                </c:pt>
+                <c:pt idx="74">
+                  <c:v>300</c:v>
+                </c:pt>
+                <c:pt idx="75">
+                  <c:v>304</c:v>
+                </c:pt>
+                <c:pt idx="76">
+                  <c:v>308</c:v>
+                </c:pt>
+                <c:pt idx="77">
+                  <c:v>312</c:v>
+                </c:pt>
+                <c:pt idx="78">
+                  <c:v>316</c:v>
+                </c:pt>
+                <c:pt idx="79">
+                  <c:v>320</c:v>
+                </c:pt>
+                <c:pt idx="80">
+                  <c:v>324</c:v>
+                </c:pt>
+                <c:pt idx="81">
+                  <c:v>328</c:v>
+                </c:pt>
+                <c:pt idx="82">
+                  <c:v>332</c:v>
+                </c:pt>
+                <c:pt idx="83">
+                  <c:v>336</c:v>
+                </c:pt>
+                <c:pt idx="84">
+                  <c:v>340</c:v>
+                </c:pt>
+                <c:pt idx="85">
+                  <c:v>344</c:v>
+                </c:pt>
+                <c:pt idx="86">
+                  <c:v>348</c:v>
+                </c:pt>
+                <c:pt idx="87">
+                  <c:v>352</c:v>
+                </c:pt>
+                <c:pt idx="88">
+                  <c:v>356</c:v>
+                </c:pt>
+                <c:pt idx="89">
+                  <c:v>360</c:v>
+                </c:pt>
+                <c:pt idx="90">
+                  <c:v>364</c:v>
+                </c:pt>
+                <c:pt idx="91">
+                  <c:v>368</c:v>
+                </c:pt>
+                <c:pt idx="92">
+                  <c:v>372</c:v>
+                </c:pt>
+                <c:pt idx="93">
+                  <c:v>376</c:v>
+                </c:pt>
+                <c:pt idx="94">
+                  <c:v>380</c:v>
+                </c:pt>
+                <c:pt idx="95">
+                  <c:v>384</c:v>
+                </c:pt>
+                <c:pt idx="96">
+                  <c:v>388</c:v>
+                </c:pt>
+                <c:pt idx="97">
+                  <c:v>392</c:v>
+                </c:pt>
+                <c:pt idx="98">
+                  <c:v>396</c:v>
+                </c:pt>
+                <c:pt idx="99">
+                  <c:v>400</c:v>
+                </c:pt>
+              </c:numCache>
+            </c:numRef>
+          </c:val>
+          <c:smooth val="0"/>
+          <c:extLst>
+            <c:ext xmlns:c16="http://schemas.microsoft.com/office/drawing/2014/chart" uri="{C3380CC4-5D6E-409C-BE32-E72D297353CC}">
+              <c16:uniqueId val="{00000001-CD29-4FEE-8751-3E5F46C0E5F6}"/>
             </c:ext>
           </c:extLst>
         </c:ser>
@@ -50329,13 +50674,12 @@
           <c:showPercent val="0"/>
           <c:showBubbleSize val="0"/>
         </c:dLbls>
-        <c:marker val="1"/>
         <c:smooth val="0"/>
-        <c:axId val="413904776"/>
-        <c:axId val="413908056"/>
+        <c:axId val="439776040"/>
+        <c:axId val="439766856"/>
       </c:lineChart>
       <c:catAx>
-        <c:axId val="413904776"/>
+        <c:axId val="439776040"/>
         <c:scaling>
           <c:orientation val="minMax"/>
         </c:scaling>
@@ -50362,7 +50706,7 @@
                 </a:pPr>
                 <a:r>
                   <a:rPr lang="en-US"/>
-                  <a:t>Problem Size Input</a:t>
+                  <a:t>Input size</a:t>
                 </a:r>
               </a:p>
             </c:rich>
@@ -50432,7 +50776,7 @@
             <a:endParaRPr lang="en-US"/>
           </a:p>
         </c:txPr>
-        <c:crossAx val="413908056"/>
+        <c:crossAx val="439766856"/>
         <c:crosses val="autoZero"/>
         <c:auto val="1"/>
         <c:lblAlgn val="ctr"/>
@@ -50440,7 +50784,7 @@
         <c:noMultiLvlLbl val="0"/>
       </c:catAx>
       <c:valAx>
-        <c:axId val="413908056"/>
+        <c:axId val="439766856"/>
         <c:scaling>
           <c:orientation val="minMax"/>
         </c:scaling>
@@ -50481,13 +50825,8 @@
                 </a:pPr>
                 <a:r>
                   <a:rPr lang="en-US"/>
-                  <a:t>Average-Case</a:t>
+                  <a:t>Average-case efficiency</a:t>
                 </a:r>
-                <a:r>
-                  <a:rPr lang="en-US" baseline="0"/>
-                  <a:t> Efficiency</a:t>
-                </a:r>
-                <a:endParaRPr lang="en-US"/>
               </a:p>
             </c:rich>
           </c:tx>
@@ -50551,7 +50890,7 @@
             <a:endParaRPr lang="en-US"/>
           </a:p>
         </c:txPr>
-        <c:crossAx val="413904776"/>
+        <c:crossAx val="439776040"/>
         <c:crosses val="autoZero"/>
         <c:crossBetween val="between"/>
       </c:valAx>
@@ -50563,8 +50902,49 @@
         <a:effectLst/>
       </c:spPr>
     </c:plotArea>
+    <c:legend>
+      <c:legendPos val="r"/>
+      <c:layout>
+        <c:manualLayout>
+          <c:xMode val="edge"/>
+          <c:yMode val="edge"/>
+          <c:x val="0.76587856607163485"/>
+          <c:y val="0.43344997610123009"/>
+          <c:w val="0.22112739174786242"/>
+          <c:h val="0.22284420517722822"/>
+        </c:manualLayout>
+      </c:layout>
+      <c:overlay val="0"/>
+      <c:spPr>
+        <a:noFill/>
+        <a:ln>
+          <a:noFill/>
+        </a:ln>
+        <a:effectLst/>
+      </c:spPr>
+      <c:txPr>
+        <a:bodyPr rot="0" spcFirstLastPara="1" vertOverflow="ellipsis" vert="horz" wrap="square" anchor="ctr" anchorCtr="1"/>
+        <a:lstStyle/>
+        <a:p>
+          <a:pPr>
+            <a:defRPr sz="900" b="0" i="0" u="none" strike="noStrike" kern="1200" baseline="0">
+              <a:solidFill>
+                <a:schemeClr val="tx1">
+                  <a:lumMod val="65000"/>
+                  <a:lumOff val="35000"/>
+                </a:schemeClr>
+              </a:solidFill>
+              <a:latin typeface="+mn-lt"/>
+              <a:ea typeface="+mn-ea"/>
+              <a:cs typeface="+mn-cs"/>
+            </a:defRPr>
+          </a:pPr>
+          <a:endParaRPr lang="en-US"/>
+        </a:p>
+      </c:txPr>
+    </c:legend>
     <c:plotVisOnly val="1"/>
-    <c:dispBlanksAs val="zero"/>
+    <c:dispBlanksAs val="gap"/>
     <c:extLst>
       <c:ext xmlns:c16r3="http://schemas.microsoft.com/office/drawing/2017/03/chart" uri="{56B9EC1D-385E-4148-901F-78D8002777C0}">
         <c16r3:dataDisplayOptions16>
@@ -50578,7 +50958,7 @@
     <a:solidFill>
       <a:schemeClr val="bg1"/>
     </a:solidFill>
-    <a:ln w="12700" cap="flat" cmpd="sng" algn="ctr">
+    <a:ln w="9525" cap="flat" cmpd="sng" algn="ctr">
       <a:solidFill>
         <a:schemeClr val="tx1">
           <a:lumMod val="15000"/>
@@ -54557,7 +54937,7 @@
   <w:rsids>
     <w:rsidRoot w:val="004260FC"/>
     <w:rsid w:val="004260FC"/>
-    <w:rsid w:val="00A73B15"/>
+    <w:rsid w:val="00D43793"/>
   </w:rsids>
   <m:mathPr>
     <m:mathFont m:val="Cambria Math"/>
@@ -55345,7 +55725,7 @@
 </file>
 
 <file path=customXml/itemProps1.xml><?xml version="1.0" encoding="utf-8"?>
-<ds:datastoreItem xmlns:ds="http://schemas.openxmlformats.org/officeDocument/2006/customXml" ds:itemID="{715618F3-10C9-4D5F-BD2F-66441833DEFA}">
+<ds:datastoreItem xmlns:ds="http://schemas.openxmlformats.org/officeDocument/2006/customXml" ds:itemID="{FBBD370E-BA45-4BF4-94DF-62E70005CD3F}">
   <ds:schemaRefs>
     <ds:schemaRef ds:uri="http://schemas.openxmlformats.org/officeDocument/2006/bibliography"/>
   </ds:schemaRefs>

</xml_diff>